<commit_message>
[UPDATE]: atualização de documento
Projeto de extensão - atualizado
</commit_message>
<xml_diff>
--- a/documentos/Documento - Projeto de Extensão - COM Empresa.docx
+++ b/documentos/Documento - Projeto de Extensão - COM Empresa.docx
@@ -1,6 +1,6 @@
 
 <file path=word/document.xml><?xml version="1.0" encoding="utf-8"?>
-<w:document xmlns:wpc="http://schemas.microsoft.com/office/word/2010/wordprocessingCanvas" xmlns:cx="http://schemas.microsoft.com/office/drawing/2014/chartex" xmlns:cx1="http://schemas.microsoft.com/office/drawing/2015/9/8/chartex" xmlns:cx2="http://schemas.microsoft.com/office/drawing/2015/10/21/chartex" xmlns:cx3="http://schemas.microsoft.com/office/drawing/2016/5/9/chartex" xmlns:cx4="http://schemas.microsoft.com/office/drawing/2016/5/10/chartex" xmlns:cx5="http://schemas.microsoft.com/office/drawing/2016/5/11/chartex" xmlns:cx6="http://schemas.microsoft.com/office/drawing/2016/5/12/chartex" xmlns:cx7="http://schemas.microsoft.com/office/drawing/2016/5/13/chartex" xmlns:cx8="http://schemas.microsoft.com/office/drawing/2016/5/14/chartex" xmlns:mc="http://schemas.openxmlformats.org/markup-compatibility/2006" xmlns:aink="http://schemas.microsoft.com/office/drawing/2016/ink" xmlns:am3d="http://schemas.microsoft.com/office/drawing/2017/model3d" xmlns:o="urn:schemas-microsoft-com:office:office" xmlns:r="http://schemas.openxmlformats.org/officeDocument/2006/relationships" xmlns:m="http://schemas.openxmlformats.org/officeDocument/2006/math" xmlns:v="urn:schemas-microsoft-com:vml" xmlns:wp14="http://schemas.microsoft.com/office/word/2010/wordprocessingDrawing" xmlns:wp="http://schemas.openxmlformats.org/drawingml/2006/wordprocessingDrawing" xmlns:w10="urn:schemas-microsoft-com:office:word" xmlns:w="http://schemas.openxmlformats.org/wordprocessingml/2006/main" xmlns:w14="http://schemas.microsoft.com/office/word/2010/wordml" xmlns:w15="http://schemas.microsoft.com/office/word/2012/wordml" xmlns:w16cid="http://schemas.microsoft.com/office/word/2016/wordml/cid" xmlns:w16se="http://schemas.microsoft.com/office/word/2015/wordml/symex" xmlns:wpg="http://schemas.microsoft.com/office/word/2010/wordprocessingGroup" xmlns:wpi="http://schemas.microsoft.com/office/word/2010/wordprocessingInk" xmlns:wne="http://schemas.microsoft.com/office/word/2006/wordml" xmlns:wps="http://schemas.microsoft.com/office/word/2010/wordprocessingShape" mc:Ignorable="w14 w15 w16se w16cid wp14">
+<w:document xmlns:wpc="http://schemas.microsoft.com/office/word/2010/wordprocessingCanvas" xmlns:cx="http://schemas.microsoft.com/office/drawing/2014/chartex" xmlns:cx1="http://schemas.microsoft.com/office/drawing/2015/9/8/chartex" xmlns:cx2="http://schemas.microsoft.com/office/drawing/2015/10/21/chartex" xmlns:cx3="http://schemas.microsoft.com/office/drawing/2016/5/9/chartex" xmlns:cx4="http://schemas.microsoft.com/office/drawing/2016/5/10/chartex" xmlns:cx5="http://schemas.microsoft.com/office/drawing/2016/5/11/chartex" xmlns:cx6="http://schemas.microsoft.com/office/drawing/2016/5/12/chartex" xmlns:cx7="http://schemas.microsoft.com/office/drawing/2016/5/13/chartex" xmlns:cx8="http://schemas.microsoft.com/office/drawing/2016/5/14/chartex" xmlns:mc="http://schemas.openxmlformats.org/markup-compatibility/2006" xmlns:aink="http://schemas.microsoft.com/office/drawing/2016/ink" xmlns:am3d="http://schemas.microsoft.com/office/drawing/2017/model3d" xmlns:o="urn:schemas-microsoft-com:office:office" xmlns:oel="http://schemas.microsoft.com/office/2019/extlst" xmlns:r="http://schemas.openxmlformats.org/officeDocument/2006/relationships" xmlns:m="http://schemas.openxmlformats.org/officeDocument/2006/math" xmlns:v="urn:schemas-microsoft-com:vml" xmlns:wp14="http://schemas.microsoft.com/office/word/2010/wordprocessingDrawing" xmlns:wp="http://schemas.openxmlformats.org/drawingml/2006/wordprocessingDrawing" xmlns:w10="urn:schemas-microsoft-com:office:word" xmlns:w="http://schemas.openxmlformats.org/wordprocessingml/2006/main" xmlns:w14="http://schemas.microsoft.com/office/word/2010/wordml" xmlns:w15="http://schemas.microsoft.com/office/word/2012/wordml" xmlns:w16cex="http://schemas.microsoft.com/office/word/2018/wordml/cex" xmlns:w16cid="http://schemas.microsoft.com/office/word/2016/wordml/cid" xmlns:w16="http://schemas.microsoft.com/office/word/2018/wordml" xmlns:w16du="http://schemas.microsoft.com/office/word/2023/wordml/word16du" xmlns:w16sdtdh="http://schemas.microsoft.com/office/word/2020/wordml/sdtdatahash" xmlns:w16sdtfl="http://schemas.microsoft.com/office/word/2024/wordml/sdtformatlock" xmlns:w16se="http://schemas.microsoft.com/office/word/2015/wordml/symex" xmlns:wpg="http://schemas.microsoft.com/office/word/2010/wordprocessingGroup" xmlns:wpi="http://schemas.microsoft.com/office/word/2010/wordprocessingInk" xmlns:wne="http://schemas.microsoft.com/office/word/2006/wordml" xmlns:wps="http://schemas.microsoft.com/office/word/2010/wordprocessingShape" mc:Ignorable="w14 w15 w16se w16cid w16 w16cex w16sdtdh w16sdtfl w16du wp14">
   <w:body>
     <w:p>
       <w:pPr>
@@ -148,47 +148,7 @@
                 <w:sz w:val="20"/>
                 <w:szCs w:val="20"/>
               </w:rPr>
-              <w:t>Desenvolver um sistema interativo e automatizado que transforme dados econômicos e contábeis em decisões práticas para microempreendedores individuais (</w:t>
-            </w:r>
-            <w:proofErr w:type="spellStart"/>
-            <w:r>
-              <w:rPr>
-                <w:rFonts w:ascii="Arial" w:eastAsia="Arial" w:hAnsi="Arial" w:cs="Arial"/>
-                <w:color w:val="525252" w:themeColor="accent3" w:themeShade="80"/>
-                <w:sz w:val="20"/>
-                <w:szCs w:val="20"/>
-              </w:rPr>
-              <w:t>MEIs</w:t>
-            </w:r>
-            <w:proofErr w:type="spellEnd"/>
-            <w:r>
-              <w:rPr>
-                <w:rFonts w:ascii="Arial" w:eastAsia="Arial" w:hAnsi="Arial" w:cs="Arial"/>
-                <w:color w:val="525252" w:themeColor="accent3" w:themeShade="80"/>
-                <w:sz w:val="20"/>
-                <w:szCs w:val="20"/>
-              </w:rPr>
-              <w:t xml:space="preserve">) de São Paulo. O sistema coleta dados do Banco Central, aplica análises e previsões, e também oferece ferramentas simples de organização contábil, como </w:t>
-            </w:r>
-            <w:proofErr w:type="spellStart"/>
-            <w:r>
-              <w:rPr>
-                <w:rFonts w:ascii="Arial" w:eastAsia="Arial" w:hAnsi="Arial" w:cs="Arial"/>
-                <w:color w:val="525252" w:themeColor="accent3" w:themeShade="80"/>
-                <w:sz w:val="20"/>
-                <w:szCs w:val="20"/>
-              </w:rPr>
-              <w:t>razonetes</w:t>
-            </w:r>
-            <w:proofErr w:type="spellEnd"/>
-            <w:r>
-              <w:rPr>
-                <w:rFonts w:ascii="Arial" w:eastAsia="Arial" w:hAnsi="Arial" w:cs="Arial"/>
-                <w:color w:val="525252" w:themeColor="accent3" w:themeShade="80"/>
-                <w:sz w:val="20"/>
-                <w:szCs w:val="20"/>
-              </w:rPr>
-              <w:t xml:space="preserve"> e balanço patrimonial.</w:t>
+              <w:t>Desenvolver um sistema interativo e automatizado que transforme dados econômicos e contábeis em decisões práticas para microempreendedores individuais (MEIs) de São Paulo. O sistema coleta dados do Banco Central, aplica análises e previsões, e também oferece ferramentas simples de organização contábil, como razonetes e balanço patrimonial.</w:t>
             </w:r>
           </w:p>
         </w:tc>
@@ -459,27 +419,7 @@
                 <w:sz w:val="20"/>
                 <w:szCs w:val="20"/>
               </w:rPr>
-              <w:t xml:space="preserve">Maria </w:t>
-            </w:r>
-            <w:proofErr w:type="spellStart"/>
-            <w:r>
-              <w:rPr>
-                <w:rFonts w:ascii="Arial" w:eastAsia="Arial" w:hAnsi="Arial" w:cs="Arial"/>
-                <w:color w:val="525252" w:themeColor="accent3" w:themeShade="80"/>
-                <w:sz w:val="20"/>
-                <w:szCs w:val="20"/>
-              </w:rPr>
-              <w:t>Kassandra</w:t>
-            </w:r>
-            <w:proofErr w:type="spellEnd"/>
-            <w:r>
-              <w:rPr>
-                <w:rFonts w:ascii="Arial" w:eastAsia="Arial" w:hAnsi="Arial" w:cs="Arial"/>
-                <w:color w:val="525252" w:themeColor="accent3" w:themeShade="80"/>
-                <w:sz w:val="20"/>
-                <w:szCs w:val="20"/>
-              </w:rPr>
-              <w:t xml:space="preserve"> Alves Gomes</w:t>
+              <w:t>Maria Kassandra Alves Gomes</w:t>
             </w:r>
           </w:p>
         </w:tc>
@@ -665,27 +605,7 @@
                 <w:sz w:val="20"/>
                 <w:szCs w:val="20"/>
               </w:rPr>
-              <w:t xml:space="preserve">Eduardo </w:t>
-            </w:r>
-            <w:proofErr w:type="spellStart"/>
-            <w:r>
-              <w:rPr>
-                <w:rFonts w:ascii="Arial" w:eastAsia="Arial" w:hAnsi="Arial" w:cs="Arial"/>
-                <w:color w:val="525252" w:themeColor="accent3" w:themeShade="80"/>
-                <w:sz w:val="20"/>
-                <w:szCs w:val="20"/>
-              </w:rPr>
-              <w:t>Savino</w:t>
-            </w:r>
-            <w:proofErr w:type="spellEnd"/>
-            <w:r>
-              <w:rPr>
-                <w:rFonts w:ascii="Arial" w:eastAsia="Arial" w:hAnsi="Arial" w:cs="Arial"/>
-                <w:color w:val="525252" w:themeColor="accent3" w:themeShade="80"/>
-                <w:sz w:val="20"/>
-                <w:szCs w:val="20"/>
-              </w:rPr>
-              <w:t xml:space="preserve"> Gomes</w:t>
+              <w:t>Eduardo Savino Gomes</w:t>
             </w:r>
           </w:p>
         </w:tc>
@@ -1066,8 +986,6 @@
               </w:rPr>
               <w:t>Atividade de Extensão implementado na prática (intervenção executada)</w:t>
             </w:r>
-            <w:bookmarkStart w:id="0" w:name="_GoBack"/>
-            <w:bookmarkEnd w:id="0"/>
           </w:p>
         </w:tc>
       </w:tr>
@@ -1228,80 +1146,22 @@
           <w:p>
             <w:pPr>
               <w:shd w:val="clear" w:color="auto" w:fill="FFFFFF"/>
-              <w:rPr>
-                <w:rFonts w:ascii="Arial" w:eastAsia="Arial" w:hAnsi="Arial" w:cs="Arial"/>
-                <w:color w:val="525252" w:themeColor="accent3" w:themeShade="80"/>
-                <w:sz w:val="20"/>
-                <w:szCs w:val="20"/>
-              </w:rPr>
-            </w:pPr>
-            <w:r>
-              <w:rPr>
-                <w:rFonts w:ascii="Arial" w:eastAsia="Arial" w:hAnsi="Arial" w:cs="Arial"/>
-                <w:color w:val="525252" w:themeColor="accent3" w:themeShade="80"/>
-                <w:sz w:val="20"/>
-                <w:szCs w:val="20"/>
-              </w:rPr>
-              <w:t xml:space="preserve">Inserir os dados neste espaço. </w:t>
-            </w:r>
-          </w:p>
-          <w:p>
-            <w:pPr>
-              <w:shd w:val="clear" w:color="auto" w:fill="FFFFFF"/>
-              <w:rPr>
-                <w:rFonts w:ascii="Arial" w:eastAsia="Arial" w:hAnsi="Arial" w:cs="Arial"/>
-                <w:color w:val="525252" w:themeColor="accent3" w:themeShade="80"/>
-                <w:sz w:val="20"/>
-                <w:szCs w:val="20"/>
-              </w:rPr>
-            </w:pPr>
-            <w:r>
-              <w:rPr>
-                <w:rFonts w:ascii="Arial" w:eastAsia="Arial" w:hAnsi="Arial" w:cs="Arial"/>
-                <w:color w:val="525252" w:themeColor="accent3" w:themeShade="80"/>
-                <w:sz w:val="20"/>
-                <w:szCs w:val="20"/>
-              </w:rPr>
-              <w:t>Orientações:</w:t>
-            </w:r>
-            <w:r>
+              <w:spacing w:after="0"/>
               <w:rPr>
                 <w:rFonts w:ascii="Arial" w:eastAsia="Arial" w:hAnsi="Arial" w:cs="Arial"/>
                 <w:b/>
-                <w:color w:val="525252" w:themeColor="accent3" w:themeShade="80"/>
-                <w:sz w:val="16"/>
-                <w:szCs w:val="16"/>
-              </w:rPr>
-              <w:t xml:space="preserve"> </w:t>
-            </w:r>
-            <w:r>
-              <w:rPr>
-                <w:rFonts w:ascii="Arial" w:eastAsia="Arial" w:hAnsi="Arial" w:cs="Arial"/>
-                <w:color w:val="525252" w:themeColor="accent3" w:themeShade="80"/>
-                <w:sz w:val="20"/>
-                <w:szCs w:val="20"/>
-              </w:rPr>
-              <w:t xml:space="preserve">Descrever o produto decorrente da atividade de Extensão. </w:t>
-            </w:r>
-          </w:p>
-          <w:p>
-            <w:pPr>
-              <w:shd w:val="clear" w:color="auto" w:fill="FFFFFF"/>
-              <w:rPr>
-                <w:rFonts w:ascii="Arial" w:eastAsia="Arial" w:hAnsi="Arial" w:cs="Arial"/>
-                <w:b/>
-                <w:sz w:val="20"/>
-                <w:szCs w:val="20"/>
-              </w:rPr>
-            </w:pPr>
-            <w:r>
-              <w:rPr>
-                <w:rFonts w:ascii="Arial" w:eastAsia="Arial" w:hAnsi="Arial" w:cs="Arial"/>
-                <w:color w:val="525252" w:themeColor="accent3" w:themeShade="80"/>
-                <w:sz w:val="20"/>
-                <w:szCs w:val="20"/>
-              </w:rPr>
-              <w:t>Apresentar evidências como fotos, links, folder, cartilha, código, apresentação, etc.</w:t>
+                <w:sz w:val="20"/>
+                <w:szCs w:val="20"/>
+              </w:rPr>
+            </w:pPr>
+            <w:r>
+              <w:rPr>
+                <w:rFonts w:ascii="Arial" w:eastAsia="Arial" w:hAnsi="Arial" w:cs="Arial"/>
+                <w:color w:val="525252" w:themeColor="accent3" w:themeShade="80"/>
+                <w:sz w:val="20"/>
+                <w:szCs w:val="20"/>
+              </w:rPr>
+              <w:t>O produto da atividade de extensão é o sistema Help MEI, um painel interativo desenvolvido com Python e apresentado com Streamlit Cloud que oferece dados econômicos atualizados, análises preditivas e ferramentas de contabilidade simplificada voltadas para microempreendedores individuais de Sâo Paulo. O sistema integra dados do Banco Central, permite o controle financeiro via razonetes, gera balanço patrimonial automático e facilita a visualização por meio de grpaficos interativos. O código fonte e demais materiais estão disponíveis no GitHub, e a apresentação do projeto inclui slides, relatórios.</w:t>
             </w:r>
           </w:p>
         </w:tc>
@@ -1405,7 +1265,7 @@
                 <w:sz w:val="20"/>
                 <w:szCs w:val="20"/>
               </w:rPr>
-              <w:t xml:space="preserve">Inserir os dados neste espaço. Orientações: conhecer na prática a realidade do campo de atuação. Definir e descrever o local em que a intervenção prevista na atividade de extensão pode ser implementada, lembrando que não há obrigatoriedade de esta ação ser efetivamente colocada em prática neste momento. É importante considerar intervenções tecnicamente exequíveis, sustentáveis e economicamente viáveis. </w:t>
+              <w:t>A plataforma será disponibilizada online, om foco inicial nos MEIs do estado de São Paulo. O ambiente virtual acessado por dispositivos móveis ou desktops, facilitando a adoção mesmo em regiões om infraestrutura limitada.</w:t>
             </w:r>
           </w:p>
         </w:tc>
@@ -1489,7 +1349,52 @@
                 <w:sz w:val="20"/>
                 <w:szCs w:val="20"/>
               </w:rPr>
-              <w:t xml:space="preserve">Inserir os dados neste espaço. Orientações: buscar conhecer na prática a realidade do campo de atuação para a intervenção extensionista. Definir os sujeitos que poderão ser impactados pela intervenção. Caracterizar o público-alvo, características socioeconômicas e educacionais ou outros dados considerados relevantes. Nesta etapa poderá ser realizado um levantamento diagnóstico da comunidade, os dados podem ser obtidos na prática com base na metodologia proposta para o projeto de extensão (visitas, entrevistas, questionários, reuniões, roda de conversa, ou uso de outras ferramentas de levantamento). Adequar a proposta de acordo com as especificidades do curso. Os dados aqui inseridos também podem ser empregados na concepção do projeto propriamente dito. </w:t>
+              <w:t xml:space="preserve">Microempreendedores Individuais (MEIs) do estado de São Paulo, especialmente aqueles com baixo acesso a orientação financeira e contábil. Apresentam perfis variados </w:t>
+            </w:r>
+            <w:r>
+              <w:rPr>
+                <w:rFonts w:ascii="Arial" w:eastAsia="Arial" w:hAnsi="Arial" w:cs="Arial"/>
+                <w:color w:val="525252" w:themeColor="accent3" w:themeShade="80"/>
+                <w:sz w:val="20"/>
+                <w:szCs w:val="20"/>
+              </w:rPr>
+              <w:t>q</w:t>
+            </w:r>
+            <w:r>
+              <w:rPr>
+                <w:rFonts w:ascii="Arial" w:eastAsia="Arial" w:hAnsi="Arial" w:cs="Arial"/>
+                <w:color w:val="525252" w:themeColor="accent3" w:themeShade="80"/>
+                <w:sz w:val="20"/>
+                <w:szCs w:val="20"/>
+              </w:rPr>
+              <w:t xml:space="preserve">uanto ao grau de escolaridade e digitalização </w:t>
+            </w:r>
+            <w:r>
+              <w:rPr>
+                <w:rFonts w:ascii="Arial" w:eastAsia="Arial" w:hAnsi="Arial" w:cs="Arial"/>
+                <w:color w:val="525252" w:themeColor="accent3" w:themeShade="80"/>
+                <w:sz w:val="20"/>
+                <w:szCs w:val="20"/>
+              </w:rPr>
+              <w:t>dos negócios</w:t>
+            </w:r>
+            <w:r>
+              <w:rPr>
+                <w:rFonts w:ascii="Arial" w:eastAsia="Arial" w:hAnsi="Arial" w:cs="Arial"/>
+                <w:color w:val="525252" w:themeColor="accent3" w:themeShade="80"/>
+                <w:sz w:val="20"/>
+                <w:szCs w:val="20"/>
+              </w:rPr>
+              <w:t xml:space="preserve">, o público atua </w:t>
+            </w:r>
+            <w:r>
+              <w:rPr>
+                <w:rFonts w:ascii="Arial" w:eastAsia="Arial" w:hAnsi="Arial" w:cs="Arial"/>
+                <w:color w:val="525252" w:themeColor="accent3" w:themeShade="80"/>
+                <w:sz w:val="20"/>
+                <w:szCs w:val="20"/>
+              </w:rPr>
+              <w:t>nos setores de comércio, alimentação, serviços e produção local.</w:t>
             </w:r>
           </w:p>
         </w:tc>
@@ -1572,26 +1477,7 @@
                 <w:sz w:val="20"/>
                 <w:szCs w:val="20"/>
               </w:rPr>
-              <w:t>Inserir os dados neste espaço. Orientações:</w:t>
-            </w:r>
-            <w:r>
-              <w:rPr>
-                <w:rFonts w:ascii="Arial" w:eastAsia="Arial" w:hAnsi="Arial" w:cs="Arial"/>
-                <w:b/>
-                <w:color w:val="525252" w:themeColor="accent3" w:themeShade="80"/>
-                <w:sz w:val="16"/>
-                <w:szCs w:val="16"/>
-              </w:rPr>
-              <w:t xml:space="preserve"> </w:t>
-            </w:r>
-            <w:r>
-              <w:rPr>
-                <w:rFonts w:ascii="Arial" w:eastAsia="Arial" w:hAnsi="Arial" w:cs="Arial"/>
-                <w:color w:val="525252" w:themeColor="accent3" w:themeShade="80"/>
-                <w:sz w:val="20"/>
-                <w:szCs w:val="20"/>
-              </w:rPr>
-              <w:t xml:space="preserve">observar a realidade em si, identificar os postos-chave, os problemas apontados e suas características para que o plano de intervenção possa contribuir na transformação da realidade observada. Selecionar o problema que será objeto da intervenção e apresentar argumentos relativos à sua relevância de estudo. Os dados aqui inseridos também podem ser empregados na concepção do projeto propriamente dito. </w:t>
+              <w:t>Muitos MEIs enfrentam dificuldade para interpretar indicadores econômicos e manter a organização financeira de seus negócios, faltam ferramentas acessíveis que conectem dados públicos a uma rotina empresarial prática. Essas desinformações comprometem decisões estratégicas e o crescimento sustentável dessas microempresas.</w:t>
             </w:r>
           </w:p>
         </w:tc>
@@ -1674,36 +1560,7 @@
                 <w:sz w:val="20"/>
                 <w:szCs w:val="20"/>
               </w:rPr>
-              <w:t>Inserir os dados neste espaço. Orientações:</w:t>
-            </w:r>
-            <w:r>
-              <w:rPr>
-                <w:rFonts w:ascii="Arial" w:eastAsia="Arial" w:hAnsi="Arial" w:cs="Arial"/>
-                <w:b/>
-                <w:color w:val="525252" w:themeColor="accent3" w:themeShade="80"/>
-                <w:sz w:val="16"/>
-                <w:szCs w:val="16"/>
-              </w:rPr>
-              <w:t xml:space="preserve"> </w:t>
-            </w:r>
-            <w:r>
-              <w:rPr>
-                <w:rFonts w:ascii="Arial" w:eastAsia="Arial" w:hAnsi="Arial" w:cs="Arial"/>
-                <w:color w:val="525252" w:themeColor="accent3" w:themeShade="80"/>
-                <w:sz w:val="20"/>
-                <w:szCs w:val="20"/>
-              </w:rPr>
-              <w:t>as hipóteses devem ser construídas após a teorização e estudo do problema observado. Relacionar hipóteses de intervenção para solução do problema de estudo e selecionar a mais adequada. É importante considerar intervenções tecnicamente exequíveis, sustentáveis e economicamente viáveis</w:t>
-            </w:r>
-            <w:r>
-              <w:rPr>
-                <w:rFonts w:ascii="Arial" w:eastAsia="Arial" w:hAnsi="Arial" w:cs="Arial"/>
-                <w:b/>
-                <w:color w:val="525252" w:themeColor="accent3" w:themeShade="80"/>
-                <w:sz w:val="16"/>
-                <w:szCs w:val="16"/>
-              </w:rPr>
-              <w:t>.</w:t>
+              <w:t>O acesso facilitado a indicadores econômicos, aliado a ferramentas contábeis simplificadas, pode melhorar a capacidade de gestão dos MEIs. Unindo dados confiáveis, previsões econômicas e funcionalidades contábeis em uma única plataforma acessível, possibilitando a tomada de decisões mais consciente e sustentáveis.</w:t>
             </w:r>
           </w:p>
         </w:tc>
@@ -1926,26 +1783,7 @@
                 <w:sz w:val="20"/>
                 <w:szCs w:val="20"/>
               </w:rPr>
-              <w:t>Inserir os dados neste espaço. Orientações:</w:t>
-            </w:r>
-            <w:r>
-              <w:rPr>
-                <w:rFonts w:ascii="Arial" w:eastAsia="Arial" w:hAnsi="Arial" w:cs="Arial"/>
-                <w:b/>
-                <w:color w:val="525252" w:themeColor="accent3" w:themeShade="80"/>
-                <w:sz w:val="16"/>
-                <w:szCs w:val="16"/>
-              </w:rPr>
-              <w:t xml:space="preserve"> </w:t>
-            </w:r>
-            <w:r>
-              <w:rPr>
-                <w:rFonts w:ascii="Arial" w:eastAsia="Arial" w:hAnsi="Arial" w:cs="Arial"/>
-                <w:color w:val="525252" w:themeColor="accent3" w:themeShade="80"/>
-                <w:sz w:val="20"/>
-                <w:szCs w:val="20"/>
-              </w:rPr>
-              <w:t xml:space="preserve">texto sem parágrafos. Trata-se de um resumo, apresentado de forma sintética, clara, objetiva e concisa, dos pontos mais importantes da proposta do projeto: breve descrição do estudo, o problema a ser focado, público-alvo ou comunidade que será envolvido na ação extensionista, o objetivo geral da ação extensionista, as metodologias a serem utilizadas, as atividades previstas, os resultados esperados, e outras informações que forem consideradas relevantes. Escrever um texto curto. </w:t>
+              <w:t>O projeto Help MEI propõe o desenvolvimento de um painel digital interativo, voltado aos MEIs de São Paulo, que integra dados econômicos, análises preditivas e ferramentas de contabilidade simplificada. Utilizando a API do Banco Central, visualizações com Python e interface via Streamlit Cloud, a solução visa apoiar decisões financeiras mais conscientes. O público-alvo é composto por microempreendedores com pouco acesso a orientação técnica. Espera-se contribuir para o crescimento e formalização dos pequenos negócios, alinhando-se ao ODS 8 da Agenda 203 da ONU.</w:t>
             </w:r>
           </w:p>
         </w:tc>
@@ -2021,44 +1859,7 @@
                 <w:sz w:val="20"/>
                 <w:szCs w:val="20"/>
               </w:rPr>
-              <w:t>Inserir os dados neste espaço. Orientações:</w:t>
-            </w:r>
-            <w:r>
-              <w:rPr>
-                <w:rFonts w:ascii="Arial" w:eastAsia="Arial" w:hAnsi="Arial" w:cs="Arial"/>
-                <w:b/>
-                <w:color w:val="525252" w:themeColor="accent3" w:themeShade="80"/>
-                <w:sz w:val="16"/>
-                <w:szCs w:val="16"/>
-              </w:rPr>
-              <w:t xml:space="preserve"> </w:t>
-            </w:r>
-            <w:r>
-              <w:rPr>
-                <w:rFonts w:ascii="Arial" w:eastAsia="Arial" w:hAnsi="Arial" w:cs="Arial"/>
-                <w:color w:val="525252" w:themeColor="accent3" w:themeShade="80"/>
-                <w:sz w:val="20"/>
-                <w:szCs w:val="20"/>
-              </w:rPr>
-              <w:t>apresentar a introdução com base na fundamentação teórica sobre o tema trabalhado e que situe o objeto da intervenção, afirmando sua relevância. Descrever as áreas e ODS impactados, incluir o referencial teórico, usar referências segundo ABNT. Não se trata de uma monografia e sim de uma atividade de extensão, por isso a introdução deve ser clara, objetiva</w:t>
-            </w:r>
-            <w:r>
-              <w:rPr>
-                <w:rFonts w:ascii="Arial" w:eastAsia="Arial" w:hAnsi="Arial" w:cs="Arial"/>
-                <w:color w:val="525252" w:themeColor="accent3" w:themeShade="80"/>
-                <w:sz w:val="20"/>
-                <w:szCs w:val="20"/>
-              </w:rPr>
-              <w:t xml:space="preserve"> </w:t>
-            </w:r>
-            <w:r>
-              <w:rPr>
-                <w:rFonts w:ascii="Arial" w:eastAsia="Arial" w:hAnsi="Arial" w:cs="Arial"/>
-                <w:color w:val="525252" w:themeColor="accent3" w:themeShade="80"/>
-                <w:sz w:val="20"/>
-                <w:szCs w:val="20"/>
-              </w:rPr>
-              <w:t xml:space="preserve">e sintética. </w:t>
+              <w:t>O projeto Help MEI propõe uma ferramenta prática que alia dados econômicos do Bano Central e funcionalidades de controle financeiro adaptadas ao cotidiano do MEI. Esta proposta se alinha alinha de atuação em Ciência de Dados e ao OSD 8 da ONU, promovendo crescimento econômico sustentável e apoio às microempresas.</w:t>
             </w:r>
           </w:p>
         </w:tc>
@@ -2118,6 +1919,11 @@
           </w:tcPr>
           <w:p>
             <w:pPr>
+              <w:pStyle w:val="PargrafodaLista"/>
+              <w:numPr>
+                <w:ilvl w:val="0"/>
+                <w:numId w:val="3"/>
+              </w:numPr>
               <w:tabs>
                 <w:tab w:val="left" w:pos="360"/>
               </w:tabs>
@@ -2125,27 +1931,17 @@
               <w:jc w:val="both"/>
               <w:rPr>
                 <w:rFonts w:ascii="Arial" w:eastAsia="Arial" w:hAnsi="Arial" w:cs="Arial"/>
-                <w:color w:val="FF3333"/>
-                <w:sz w:val="20"/>
-                <w:szCs w:val="20"/>
-              </w:rPr>
-            </w:pPr>
-            <w:r>
-              <w:rPr>
-                <w:rFonts w:ascii="Arial" w:eastAsia="Arial" w:hAnsi="Arial" w:cs="Arial"/>
-                <w:color w:val="525252" w:themeColor="accent3" w:themeShade="80"/>
-                <w:sz w:val="20"/>
-                <w:szCs w:val="20"/>
-              </w:rPr>
-              <w:t>Inserir os dados neste espaço. Orientações:</w:t>
-            </w:r>
-            <w:r>
-              <w:rPr>
-                <w:rFonts w:ascii="Arial" w:eastAsia="Arial" w:hAnsi="Arial" w:cs="Arial"/>
-                <w:b/>
-                <w:color w:val="525252" w:themeColor="accent3" w:themeShade="80"/>
-                <w:sz w:val="16"/>
-                <w:szCs w:val="16"/>
+                <w:color w:val="525252" w:themeColor="accent3" w:themeShade="80"/>
+                <w:sz w:val="20"/>
+                <w:szCs w:val="20"/>
+              </w:rPr>
+            </w:pPr>
+            <w:r>
+              <w:rPr>
+                <w:rFonts w:ascii="Arial" w:eastAsia="Arial" w:hAnsi="Arial" w:cs="Arial"/>
+                <w:color w:val="525252" w:themeColor="accent3" w:themeShade="80"/>
+                <w:sz w:val="20"/>
+                <w:szCs w:val="20"/>
               </w:rPr>
               <w:t xml:space="preserve"> </w:t>
             </w:r>
@@ -2156,7 +1952,150 @@
                 <w:sz w:val="20"/>
                 <w:szCs w:val="20"/>
               </w:rPr>
-              <w:t>Descrever os objetivos de forma clara. Cada objetivo deve ter uma correspondência com os resultados esperados. Devem ser expressos sucintamente, em itens, iniciando a frase com verbo de ação e não em forma de relatos.</w:t>
+              <w:t>Desenvolver uma plataforma interativa pa</w:t>
+            </w:r>
+            <w:r>
+              <w:rPr>
+                <w:rFonts w:ascii="Arial" w:eastAsia="Arial" w:hAnsi="Arial" w:cs="Arial"/>
+                <w:color w:val="525252" w:themeColor="accent3" w:themeShade="80"/>
+                <w:sz w:val="20"/>
+                <w:szCs w:val="20"/>
+              </w:rPr>
+              <w:t>r</w:t>
+            </w:r>
+            <w:r>
+              <w:rPr>
+                <w:rFonts w:ascii="Arial" w:eastAsia="Arial" w:hAnsi="Arial" w:cs="Arial"/>
+                <w:color w:val="525252" w:themeColor="accent3" w:themeShade="80"/>
+                <w:sz w:val="20"/>
+                <w:szCs w:val="20"/>
+              </w:rPr>
+              <w:t>a MEIs com dados econômicos atualizados</w:t>
+            </w:r>
+            <w:r>
+              <w:rPr>
+                <w:rFonts w:ascii="Arial" w:eastAsia="Arial" w:hAnsi="Arial" w:cs="Arial"/>
+                <w:color w:val="525252" w:themeColor="accent3" w:themeShade="80"/>
+                <w:sz w:val="20"/>
+                <w:szCs w:val="20"/>
+              </w:rPr>
+              <w:t>.</w:t>
+            </w:r>
+          </w:p>
+          <w:p>
+            <w:pPr>
+              <w:pStyle w:val="PargrafodaLista"/>
+              <w:numPr>
+                <w:ilvl w:val="0"/>
+                <w:numId w:val="3"/>
+              </w:numPr>
+              <w:tabs>
+                <w:tab w:val="left" w:pos="360"/>
+              </w:tabs>
+              <w:spacing w:after="0" w:line="240" w:lineRule="auto"/>
+              <w:jc w:val="both"/>
+              <w:rPr>
+                <w:rFonts w:ascii="Arial" w:eastAsia="Arial" w:hAnsi="Arial" w:cs="Arial"/>
+                <w:color w:val="525252" w:themeColor="accent3" w:themeShade="80"/>
+                <w:sz w:val="20"/>
+                <w:szCs w:val="20"/>
+              </w:rPr>
+            </w:pPr>
+            <w:r>
+              <w:rPr>
+                <w:rFonts w:ascii="Arial" w:eastAsia="Arial" w:hAnsi="Arial" w:cs="Arial"/>
+                <w:color w:val="525252" w:themeColor="accent3" w:themeShade="80"/>
+                <w:sz w:val="20"/>
+                <w:szCs w:val="20"/>
+              </w:rPr>
+              <w:t>Automatizar a coleta e análise de indicadores como SELIC, IPCA e inadimplência.</w:t>
+            </w:r>
+          </w:p>
+          <w:p>
+            <w:pPr>
+              <w:pStyle w:val="PargrafodaLista"/>
+              <w:numPr>
+                <w:ilvl w:val="0"/>
+                <w:numId w:val="3"/>
+              </w:numPr>
+              <w:tabs>
+                <w:tab w:val="left" w:pos="360"/>
+              </w:tabs>
+              <w:spacing w:after="0" w:line="240" w:lineRule="auto"/>
+              <w:jc w:val="both"/>
+              <w:rPr>
+                <w:rFonts w:ascii="Arial" w:eastAsia="Arial" w:hAnsi="Arial" w:cs="Arial"/>
+                <w:color w:val="525252" w:themeColor="accent3" w:themeShade="80"/>
+                <w:sz w:val="20"/>
+                <w:szCs w:val="20"/>
+              </w:rPr>
+            </w:pPr>
+            <w:r>
+              <w:rPr>
+                <w:rFonts w:ascii="Arial" w:eastAsia="Arial" w:hAnsi="Arial" w:cs="Arial"/>
+                <w:color w:val="525252" w:themeColor="accent3" w:themeShade="80"/>
+                <w:sz w:val="20"/>
+                <w:szCs w:val="20"/>
+              </w:rPr>
+              <w:t>Aplicar modelos preditivos para apoiar decisões futuras.</w:t>
+            </w:r>
+          </w:p>
+          <w:p>
+            <w:pPr>
+              <w:pStyle w:val="PargrafodaLista"/>
+              <w:numPr>
+                <w:ilvl w:val="0"/>
+                <w:numId w:val="3"/>
+              </w:numPr>
+              <w:tabs>
+                <w:tab w:val="left" w:pos="360"/>
+              </w:tabs>
+              <w:spacing w:after="0" w:line="240" w:lineRule="auto"/>
+              <w:jc w:val="both"/>
+              <w:rPr>
+                <w:rFonts w:ascii="Arial" w:eastAsia="Arial" w:hAnsi="Arial" w:cs="Arial"/>
+                <w:color w:val="525252" w:themeColor="accent3" w:themeShade="80"/>
+                <w:sz w:val="20"/>
+                <w:szCs w:val="20"/>
+              </w:rPr>
+            </w:pPr>
+            <w:r>
+              <w:rPr>
+                <w:rFonts w:ascii="Arial" w:eastAsia="Arial" w:hAnsi="Arial" w:cs="Arial"/>
+                <w:color w:val="525252" w:themeColor="accent3" w:themeShade="80"/>
+                <w:sz w:val="20"/>
+                <w:szCs w:val="20"/>
+              </w:rPr>
+              <w:t>Disponibilizar ferramentas de controle contábil simplificado, como razonetes e balanço.</w:t>
+            </w:r>
+          </w:p>
+          <w:p>
+            <w:pPr>
+              <w:pStyle w:val="PargrafodaLista"/>
+              <w:numPr>
+                <w:ilvl w:val="0"/>
+                <w:numId w:val="3"/>
+              </w:numPr>
+              <w:tabs>
+                <w:tab w:val="left" w:pos="360"/>
+              </w:tabs>
+              <w:spacing w:after="0" w:line="240" w:lineRule="auto"/>
+              <w:jc w:val="both"/>
+              <w:rPr>
+                <w:rFonts w:ascii="Arial" w:eastAsia="Arial" w:hAnsi="Arial" w:cs="Arial"/>
+                <w:color w:val="525252" w:themeColor="accent3" w:themeShade="80"/>
+                <w:sz w:val="20"/>
+                <w:szCs w:val="20"/>
+              </w:rPr>
+            </w:pPr>
+            <w:r>
+              <w:rPr>
+                <w:rFonts w:ascii="Arial" w:eastAsia="Arial" w:hAnsi="Arial" w:cs="Arial"/>
+                <w:color w:val="525252" w:themeColor="accent3" w:themeShade="80"/>
+                <w:sz w:val="20"/>
+                <w:szCs w:val="20"/>
+              </w:rPr>
+              <w:t>Facilitar o acesso à informação com interface amigável e online.</w:t>
             </w:r>
           </w:p>
         </w:tc>
@@ -2229,26 +2168,8 @@
                 <w:sz w:val="20"/>
                 <w:szCs w:val="20"/>
               </w:rPr>
-              <w:t>Inserir os dados neste espaço. Orientações:</w:t>
-            </w:r>
-            <w:r>
-              <w:rPr>
-                <w:rFonts w:ascii="Arial" w:eastAsia="Arial" w:hAnsi="Arial" w:cs="Arial"/>
-                <w:b/>
-                <w:color w:val="525252" w:themeColor="accent3" w:themeShade="80"/>
-                <w:sz w:val="16"/>
-                <w:szCs w:val="16"/>
-              </w:rPr>
-              <w:t xml:space="preserve"> </w:t>
-            </w:r>
-            <w:r>
-              <w:rPr>
-                <w:rFonts w:ascii="Arial" w:eastAsia="Arial" w:hAnsi="Arial" w:cs="Arial"/>
-                <w:color w:val="525252" w:themeColor="accent3" w:themeShade="80"/>
-                <w:sz w:val="20"/>
-                <w:szCs w:val="20"/>
-              </w:rPr>
-              <w:t xml:space="preserve">descrever como ocorrerá a ação extensionista junto ao público-alvo. Trata-se descrição sobre como será realizada a prática da ação extensionista, é o detalhamento do caminho a ser percorrido pela equipe em sua interação com a sociedade. Descrever os métodos, técnicas e estratégias para a implementação das atividades de intervenção previstas no projeto e sua contribuição para o alcance dos objetivos. Descrever o local, público-alvo, ferramentas empregadas para a relação dialógica com a comunidade ou setores da sociedade: visitas, entrevistas, questionários, reuniões, roda de conversa, ou uso de outras ferramentas de levantamento. Detalhar os procedimentos e as atividades a serem implementadas. </w:t>
+              <w:lastRenderedPageBreak/>
+              <w:t>O projeto foi realizado com base na metodologia de desenvolvimento ágil, combinando levantamento de requisitos, codificação em Python e visualização com Streamlit. A equipe realizou pesquisas de marado, estudou o perfil dos MEIs e implementou um sistema que coleta dados via API do Banco Central, processa com bibliotecas como Pandas e apresenta os resultados em ambiente acessível na nuvem.</w:t>
             </w:r>
           </w:p>
         </w:tc>
@@ -2322,7 +2243,61 @@
                 <w:sz w:val="20"/>
                 <w:szCs w:val="20"/>
               </w:rPr>
-              <w:t xml:space="preserve">Inserir os dados neste espaço. Orientações: este item pode ser apresentado como resultados parciais, ou resultados finais para projetos implementados, ou, ainda, resultados esperados para propostas de projetos. Descrever de forma objetiva de que modo o projeto espera modificar as condições inicialmente diagnosticadas no público-alvo envolvido. Trata-se de uma projeção dos impactos sociais esperados ou desejados, considerando que a extensão universitária busca estar atenta aos interesses e necessidades da maioria da população, buscando superar desigualdades, garantir diversidade, evitar exclusões, implementar o desenvolvimento regional e desenvolver políticas públicas. </w:t>
+              <w:t xml:space="preserve">Espera-se que o Help MEI aumente a autonomia dos microempreendedores na gestão do </w:t>
+            </w:r>
+            <w:r>
+              <w:rPr>
+                <w:rFonts w:ascii="Arial" w:eastAsia="Arial" w:hAnsi="Arial" w:cs="Arial"/>
+                <w:color w:val="525252" w:themeColor="accent3" w:themeShade="80"/>
+                <w:sz w:val="20"/>
+                <w:szCs w:val="20"/>
+              </w:rPr>
+              <w:t>próprio</w:t>
+            </w:r>
+            <w:r>
+              <w:rPr>
+                <w:rFonts w:ascii="Arial" w:eastAsia="Arial" w:hAnsi="Arial" w:cs="Arial"/>
+                <w:color w:val="525252" w:themeColor="accent3" w:themeShade="80"/>
+                <w:sz w:val="20"/>
+                <w:szCs w:val="20"/>
+              </w:rPr>
+              <w:t xml:space="preserve"> </w:t>
+            </w:r>
+            <w:r>
+              <w:rPr>
+                <w:rFonts w:ascii="Arial" w:eastAsia="Arial" w:hAnsi="Arial" w:cs="Arial"/>
+                <w:color w:val="525252" w:themeColor="accent3" w:themeShade="80"/>
+                <w:sz w:val="20"/>
+                <w:szCs w:val="20"/>
+              </w:rPr>
+              <w:t>negócio</w:t>
+            </w:r>
+            <w:r>
+              <w:rPr>
+                <w:rFonts w:ascii="Arial" w:eastAsia="Arial" w:hAnsi="Arial" w:cs="Arial"/>
+                <w:color w:val="525252" w:themeColor="accent3" w:themeShade="80"/>
+                <w:sz w:val="20"/>
+                <w:szCs w:val="20"/>
+              </w:rPr>
+              <w:t xml:space="preserve">, promovendo decisões mais fundamentadas e organização financeira básica. Pretende-se reduzir a informalidade na </w:t>
+            </w:r>
+            <w:r>
+              <w:rPr>
+                <w:rFonts w:ascii="Arial" w:eastAsia="Arial" w:hAnsi="Arial" w:cs="Arial"/>
+                <w:color w:val="525252" w:themeColor="accent3" w:themeShade="80"/>
+                <w:sz w:val="20"/>
+                <w:szCs w:val="20"/>
+              </w:rPr>
+              <w:t>gestão</w:t>
+            </w:r>
+            <w:r>
+              <w:rPr>
+                <w:rFonts w:ascii="Arial" w:eastAsia="Arial" w:hAnsi="Arial" w:cs="Arial"/>
+                <w:color w:val="525252" w:themeColor="accent3" w:themeShade="80"/>
+                <w:sz w:val="20"/>
+                <w:szCs w:val="20"/>
+              </w:rPr>
+              <w:t>, ampliar o acesso com documentos contábeis gerados automaticamente e fomentar o crescimento sustentável dos negócios locais.</w:t>
             </w:r>
           </w:p>
         </w:tc>
@@ -2400,26 +2375,7 @@
                 <w:sz w:val="20"/>
                 <w:szCs w:val="20"/>
               </w:rPr>
-              <w:t>Inserir os dados neste espaço. Orientações:</w:t>
-            </w:r>
-            <w:r>
-              <w:rPr>
-                <w:rFonts w:ascii="Arial" w:eastAsia="Arial" w:hAnsi="Arial" w:cs="Arial"/>
-                <w:b/>
-                <w:color w:val="525252" w:themeColor="accent3" w:themeShade="80"/>
-                <w:sz w:val="16"/>
-                <w:szCs w:val="16"/>
-              </w:rPr>
-              <w:t xml:space="preserve"> </w:t>
-            </w:r>
-            <w:r>
-              <w:rPr>
-                <w:rFonts w:ascii="Arial" w:eastAsia="Arial" w:hAnsi="Arial" w:cs="Arial"/>
-                <w:color w:val="525252" w:themeColor="accent3" w:themeShade="80"/>
-                <w:sz w:val="20"/>
-                <w:szCs w:val="20"/>
-              </w:rPr>
-              <w:t>é o desfecho do projeto devendo responder o problema central do trabalho e destacar se o trabalho atendeu aos objetivos propostos, destacando os principais pontos e direções para futuras ações.</w:t>
+              <w:t xml:space="preserve">O Help MEI atende aos objetivos prpostos ao oferecer uma solução prática, acessível e relevante para o público-alvo. A ferramenta fortalece o empreendedorismo por meio do uso de dados e da educação financeira, alinhando-se aos princípios da extensão universitária e contribuindo para a transformação social e econômica dos pequenos negócios. </w:t>
             </w:r>
           </w:p>
         </w:tc>
@@ -2430,14 +2386,16 @@
         <w:spacing w:after="0" w:line="240" w:lineRule="auto"/>
         <w:rPr>
           <w:rFonts w:ascii="Arial" w:eastAsia="Arial" w:hAnsi="Arial" w:cs="Arial"/>
-          <w:sz w:val="20"/>
-          <w:szCs w:val="20"/>
-        </w:rPr>
-      </w:pPr>
-    </w:p>
-    <w:p>
-      <w:pPr>
-        <w:spacing w:after="0" w:line="240" w:lineRule="auto"/>
+          <w:b/>
+          <w:sz w:val="20"/>
+          <w:szCs w:val="20"/>
+        </w:rPr>
+      </w:pPr>
+    </w:p>
+    <w:p>
+      <w:pPr>
+        <w:spacing w:after="0" w:line="240" w:lineRule="auto"/>
+        <w:ind w:left="360"/>
         <w:rPr>
           <w:rFonts w:ascii="Arial" w:eastAsia="Arial" w:hAnsi="Arial" w:cs="Arial"/>
           <w:b/>
@@ -2479,6 +2437,253 @@
           <w:p>
             <w:pPr>
               <w:spacing w:after="0" w:line="240" w:lineRule="auto"/>
+              <w:ind w:left="360"/>
+              <w:rPr>
+                <w:rFonts w:ascii="Arial" w:eastAsia="Arial" w:hAnsi="Arial" w:cs="Arial"/>
+                <w:color w:val="525252" w:themeColor="accent3" w:themeShade="80"/>
+                <w:sz w:val="20"/>
+                <w:szCs w:val="20"/>
+              </w:rPr>
+            </w:pPr>
+            <w:r>
+              <w:rPr>
+                <w:rFonts w:ascii="Arial" w:eastAsia="Arial" w:hAnsi="Arial" w:cs="Arial"/>
+                <w:color w:val="525252" w:themeColor="accent3" w:themeShade="80"/>
+                <w:sz w:val="20"/>
+                <w:szCs w:val="20"/>
+              </w:rPr>
+              <w:t xml:space="preserve">AMARAL, F. </w:t>
+            </w:r>
+            <w:r>
+              <w:rPr>
+                <w:rFonts w:ascii="Arial" w:eastAsia="Arial" w:hAnsi="Arial" w:cs="Arial"/>
+                <w:b/>
+                <w:bCs/>
+                <w:color w:val="525252" w:themeColor="accent3" w:themeShade="80"/>
+                <w:sz w:val="20"/>
+                <w:szCs w:val="20"/>
+              </w:rPr>
+              <w:t>Introdução à Ciência de Dados: mineração de dados e Big Data</w:t>
+            </w:r>
+            <w:r>
+              <w:rPr>
+                <w:rFonts w:ascii="Arial" w:eastAsia="Arial" w:hAnsi="Arial" w:cs="Arial"/>
+                <w:color w:val="525252" w:themeColor="accent3" w:themeShade="80"/>
+                <w:sz w:val="20"/>
+                <w:szCs w:val="20"/>
+              </w:rPr>
+              <w:t xml:space="preserve">. Rio de Janeiro: Alta Books, 2016. </w:t>
+            </w:r>
+          </w:p>
+          <w:p>
+            <w:pPr>
+              <w:spacing w:after="0" w:line="240" w:lineRule="auto"/>
+              <w:ind w:left="360"/>
+              <w:rPr>
+                <w:rFonts w:ascii="Arial" w:eastAsia="Arial" w:hAnsi="Arial" w:cs="Arial"/>
+                <w:color w:val="525252" w:themeColor="accent3" w:themeShade="80"/>
+                <w:sz w:val="20"/>
+                <w:szCs w:val="20"/>
+              </w:rPr>
+            </w:pPr>
+            <w:r>
+              <w:rPr>
+                <w:rFonts w:ascii="Arial" w:eastAsia="Arial" w:hAnsi="Arial" w:cs="Arial"/>
+                <w:color w:val="525252" w:themeColor="accent3" w:themeShade="80"/>
+                <w:sz w:val="20"/>
+                <w:szCs w:val="20"/>
+              </w:rPr>
+              <w:t xml:space="preserve">PROVOST, F.; FAWCETT, T. </w:t>
+            </w:r>
+            <w:r>
+              <w:rPr>
+                <w:rFonts w:ascii="Arial" w:eastAsia="Arial" w:hAnsi="Arial" w:cs="Arial"/>
+                <w:b/>
+                <w:bCs/>
+                <w:color w:val="525252" w:themeColor="accent3" w:themeShade="80"/>
+                <w:sz w:val="20"/>
+                <w:szCs w:val="20"/>
+              </w:rPr>
+              <w:t>Data Science para negócios</w:t>
+            </w:r>
+            <w:r>
+              <w:rPr>
+                <w:rFonts w:ascii="Arial" w:eastAsia="Arial" w:hAnsi="Arial" w:cs="Arial"/>
+                <w:color w:val="525252" w:themeColor="accent3" w:themeShade="80"/>
+                <w:sz w:val="20"/>
+                <w:szCs w:val="20"/>
+              </w:rPr>
+              <w:t>. Rio de Janeiro: Alta Books, 2016.</w:t>
+            </w:r>
+          </w:p>
+          <w:p>
+            <w:pPr>
+              <w:spacing w:after="0" w:line="240" w:lineRule="auto"/>
+              <w:ind w:left="360"/>
+              <w:rPr>
+                <w:rFonts w:ascii="Arial" w:eastAsia="Arial" w:hAnsi="Arial" w:cs="Arial"/>
+                <w:color w:val="525252" w:themeColor="accent3" w:themeShade="80"/>
+                <w:sz w:val="20"/>
+                <w:szCs w:val="20"/>
+              </w:rPr>
+            </w:pPr>
+            <w:r>
+              <w:rPr>
+                <w:rFonts w:ascii="Arial" w:eastAsia="Arial" w:hAnsi="Arial" w:cs="Arial"/>
+                <w:color w:val="525252" w:themeColor="accent3" w:themeShade="80"/>
+                <w:sz w:val="20"/>
+                <w:szCs w:val="20"/>
+              </w:rPr>
+              <w:t xml:space="preserve">SILVA, L. A.; PERES, S. M.; BOSCARIOLI, C. </w:t>
+            </w:r>
+            <w:r>
+              <w:rPr>
+                <w:rFonts w:ascii="Arial" w:eastAsia="Arial" w:hAnsi="Arial" w:cs="Arial"/>
+                <w:b/>
+                <w:bCs/>
+                <w:color w:val="525252" w:themeColor="accent3" w:themeShade="80"/>
+                <w:sz w:val="20"/>
+                <w:szCs w:val="20"/>
+              </w:rPr>
+              <w:t>Introdução à mineração de dados: com aplicações em R</w:t>
+            </w:r>
+            <w:r>
+              <w:rPr>
+                <w:rFonts w:ascii="Arial" w:eastAsia="Arial" w:hAnsi="Arial" w:cs="Arial"/>
+                <w:color w:val="525252" w:themeColor="accent3" w:themeShade="80"/>
+                <w:sz w:val="20"/>
+                <w:szCs w:val="20"/>
+              </w:rPr>
+              <w:t>. Rio de Janeiro: Elsevier, 2016.</w:t>
+            </w:r>
+          </w:p>
+          <w:p>
+            <w:pPr>
+              <w:spacing w:after="0" w:line="240" w:lineRule="auto"/>
+              <w:ind w:left="360"/>
+              <w:rPr>
+                <w:rFonts w:ascii="Arial" w:eastAsia="Arial" w:hAnsi="Arial" w:cs="Arial"/>
+                <w:color w:val="525252" w:themeColor="accent3" w:themeShade="80"/>
+                <w:sz w:val="20"/>
+                <w:szCs w:val="20"/>
+              </w:rPr>
+            </w:pPr>
+            <w:r>
+              <w:rPr>
+                <w:rFonts w:ascii="Arial" w:eastAsia="Arial" w:hAnsi="Arial" w:cs="Arial"/>
+                <w:color w:val="525252" w:themeColor="accent3" w:themeShade="80"/>
+                <w:sz w:val="20"/>
+                <w:szCs w:val="20"/>
+              </w:rPr>
+              <w:t xml:space="preserve">PRESSMAN, R. S.; MAXIN, B. R. </w:t>
+            </w:r>
+            <w:r>
+              <w:rPr>
+                <w:rFonts w:ascii="Arial" w:eastAsia="Arial" w:hAnsi="Arial" w:cs="Arial"/>
+                <w:b/>
+                <w:bCs/>
+                <w:color w:val="525252" w:themeColor="accent3" w:themeShade="80"/>
+                <w:sz w:val="20"/>
+                <w:szCs w:val="20"/>
+              </w:rPr>
+              <w:t>Engenharia de Software</w:t>
+            </w:r>
+            <w:r>
+              <w:rPr>
+                <w:rFonts w:ascii="Arial" w:eastAsia="Arial" w:hAnsi="Arial" w:cs="Arial"/>
+                <w:color w:val="525252" w:themeColor="accent3" w:themeShade="80"/>
+                <w:sz w:val="20"/>
+                <w:szCs w:val="20"/>
+              </w:rPr>
+              <w:t>. Editora AMGH. 9ª edição. 2021.</w:t>
+            </w:r>
+          </w:p>
+          <w:p>
+            <w:pPr>
+              <w:spacing w:after="0" w:line="240" w:lineRule="auto"/>
+              <w:ind w:left="360"/>
+              <w:rPr>
+                <w:rFonts w:ascii="Arial" w:eastAsia="Arial" w:hAnsi="Arial" w:cs="Arial"/>
+                <w:color w:val="525252" w:themeColor="accent3" w:themeShade="80"/>
+                <w:sz w:val="20"/>
+                <w:szCs w:val="20"/>
+              </w:rPr>
+            </w:pPr>
+            <w:r>
+              <w:rPr>
+                <w:rFonts w:ascii="Arial" w:eastAsia="Arial" w:hAnsi="Arial" w:cs="Arial"/>
+                <w:color w:val="525252" w:themeColor="accent3" w:themeShade="80"/>
+                <w:sz w:val="20"/>
+                <w:szCs w:val="20"/>
+              </w:rPr>
+              <w:t xml:space="preserve">SOMMERVILLE, I. </w:t>
+            </w:r>
+            <w:r>
+              <w:rPr>
+                <w:rFonts w:ascii="Arial" w:eastAsia="Arial" w:hAnsi="Arial" w:cs="Arial"/>
+                <w:b/>
+                <w:bCs/>
+                <w:color w:val="525252" w:themeColor="accent3" w:themeShade="80"/>
+                <w:sz w:val="20"/>
+                <w:szCs w:val="20"/>
+              </w:rPr>
+              <w:t>Engenharia de Software. Editora Pearson</w:t>
+            </w:r>
+            <w:r>
+              <w:rPr>
+                <w:rFonts w:ascii="Arial" w:eastAsia="Arial" w:hAnsi="Arial" w:cs="Arial"/>
+                <w:color w:val="525252" w:themeColor="accent3" w:themeShade="80"/>
+                <w:sz w:val="20"/>
+                <w:szCs w:val="20"/>
+              </w:rPr>
+              <w:t>. 10a edição. 2019.</w:t>
+            </w:r>
+          </w:p>
+          <w:p>
+            <w:pPr>
+              <w:spacing w:after="0" w:line="240" w:lineRule="auto"/>
+              <w:ind w:left="360"/>
+              <w:rPr>
+                <w:rFonts w:ascii="Arial" w:eastAsia="Arial" w:hAnsi="Arial" w:cs="Arial"/>
+                <w:color w:val="525252" w:themeColor="accent3" w:themeShade="80"/>
+                <w:sz w:val="20"/>
+                <w:szCs w:val="20"/>
+              </w:rPr>
+            </w:pPr>
+            <w:r>
+              <w:rPr>
+                <w:rFonts w:ascii="Arial" w:eastAsia="Arial" w:hAnsi="Arial" w:cs="Arial"/>
+                <w:color w:val="525252" w:themeColor="accent3" w:themeShade="80"/>
+                <w:sz w:val="20"/>
+                <w:szCs w:val="20"/>
+              </w:rPr>
+              <w:t>RICHARDS, M.; FORD, N</w:t>
+            </w:r>
+            <w:r>
+              <w:rPr>
+                <w:rFonts w:ascii="Arial" w:eastAsia="Arial" w:hAnsi="Arial" w:cs="Arial"/>
+                <w:b/>
+                <w:bCs/>
+                <w:color w:val="525252" w:themeColor="accent3" w:themeShade="80"/>
+                <w:sz w:val="20"/>
+                <w:szCs w:val="20"/>
+              </w:rPr>
+              <w:t>. Fundamentos da Arquitetura de Software: uma abordagem de engenharia</w:t>
+            </w:r>
+            <w:r>
+              <w:rPr>
+                <w:rFonts w:ascii="Arial" w:eastAsia="Arial" w:hAnsi="Arial" w:cs="Arial"/>
+                <w:color w:val="525252" w:themeColor="accent3" w:themeShade="80"/>
+                <w:sz w:val="20"/>
+                <w:szCs w:val="20"/>
+              </w:rPr>
+              <w:t>. Editora Alta Books. 1 ed. 2024.</w:t>
+            </w:r>
+          </w:p>
+          <w:p>
+            <w:pPr>
+              <w:spacing w:after="0" w:line="240" w:lineRule="auto"/>
+              <w:ind w:left="360"/>
               <w:rPr>
                 <w:rFonts w:ascii="Arial" w:eastAsia="Arial" w:hAnsi="Arial" w:cs="Arial"/>
                 <w:color w:val="1F4E79"/>
@@ -2493,7 +2698,27 @@
                 <w:sz w:val="20"/>
                 <w:szCs w:val="20"/>
               </w:rPr>
-              <w:t>Inserir os dados neste espaço. Orientações: Adotar a versão atual da ABNT.</w:t>
+              <w:t xml:space="preserve">MARTIN, R. C. </w:t>
+            </w:r>
+            <w:r>
+              <w:rPr>
+                <w:rFonts w:ascii="Arial" w:eastAsia="Arial" w:hAnsi="Arial" w:cs="Arial"/>
+                <w:b/>
+                <w:bCs/>
+                <w:color w:val="525252" w:themeColor="accent3" w:themeShade="80"/>
+                <w:sz w:val="20"/>
+                <w:szCs w:val="20"/>
+              </w:rPr>
+              <w:t>Desenvolvimento ágil limpo: de volta às origens:</w:t>
+            </w:r>
+            <w:r>
+              <w:rPr>
+                <w:rFonts w:ascii="Arial" w:eastAsia="Arial" w:hAnsi="Arial" w:cs="Arial"/>
+                <w:color w:val="525252" w:themeColor="accent3" w:themeShade="80"/>
+                <w:sz w:val="20"/>
+                <w:szCs w:val="20"/>
+              </w:rPr>
+              <w:t xml:space="preserve"> Volume 1. Alta Books. 1 ed. 2020.</w:t>
             </w:r>
           </w:p>
         </w:tc>
@@ -2585,6 +2810,38 @@
           <w:szCs w:val="20"/>
         </w:rPr>
         <w:t>ANEXO I</w:t>
+      </w:r>
+      <w:r>
+        <w:rPr>
+          <w:rFonts w:ascii="Arial" w:eastAsia="Arial" w:hAnsi="Arial" w:cs="Arial"/>
+          <w:b/>
+          <w:sz w:val="20"/>
+          <w:szCs w:val="20"/>
+        </w:rPr>
+        <w:t xml:space="preserve"> </w:t>
+      </w:r>
+    </w:p>
+    <w:p>
+      <w:pPr>
+        <w:spacing w:after="0" w:line="240" w:lineRule="auto"/>
+        <w:jc w:val="center"/>
+        <w:rPr>
+          <w:rFonts w:ascii="Arial" w:eastAsia="Arial" w:hAnsi="Arial" w:cs="Arial"/>
+          <w:b/>
+          <w:color w:val="FF0000"/>
+          <w:sz w:val="20"/>
+          <w:szCs w:val="20"/>
+        </w:rPr>
+      </w:pPr>
+      <w:r>
+        <w:rPr>
+          <w:rFonts w:ascii="Arial" w:eastAsia="Arial" w:hAnsi="Arial" w:cs="Arial"/>
+          <w:b/>
+          <w:color w:val="FF0000"/>
+          <w:sz w:val="20"/>
+          <w:szCs w:val="20"/>
+        </w:rPr>
+        <w:t>Precisamos finalizar essa parte após o banner e slides de apresentação</w:t>
       </w:r>
     </w:p>
     <w:p>
@@ -2627,19 +2884,202 @@
               <w:rPr>
                 <w:rFonts w:ascii="Arial" w:eastAsia="Arial" w:hAnsi="Arial" w:cs="Arial"/>
                 <w:b/>
-                <w:sz w:val="20"/>
-                <w:szCs w:val="20"/>
-              </w:rPr>
-            </w:pPr>
-            <w:r>
-              <w:rPr>
-                <w:rFonts w:ascii="Arial" w:eastAsia="Arial" w:hAnsi="Arial" w:cs="Arial"/>
-                <w:color w:val="525252" w:themeColor="accent3" w:themeShade="80"/>
-                <w:sz w:val="20"/>
-                <w:szCs w:val="20"/>
-                <w:highlight w:val="white"/>
-              </w:rPr>
-              <w:t>As atividades de extensão podem resultar em produto caracterizado a partir do fazer extensionista, sempre mediados pela interação dialógica entre a comunidade acadêmica e a sociedade e seus setores, sendo exemplos: softwares; aplicativos; protótipos; desenhos técnicos; patentes; simuladores; objetos de aprendizagem; games; insumos alternativos; processos e procedimentos operativos inovadores; relatórios; relatos de experiências; cartilhas; revistas; manuais; jornais; informativos; livros; anais; cartazes; artigos; resumos; pôster; banner; site; portal; hotsite; fotografia; vídeos; áudios; tutoriais, dentre outros.</w:t>
+                <w:bCs/>
+                <w:color w:val="525252" w:themeColor="accent3" w:themeShade="80"/>
+                <w:sz w:val="20"/>
+                <w:szCs w:val="20"/>
+              </w:rPr>
+            </w:pPr>
+            <w:r>
+              <w:rPr>
+                <w:rFonts w:ascii="Arial" w:eastAsia="Arial" w:hAnsi="Arial" w:cs="Arial"/>
+                <w:b/>
+                <w:bCs/>
+                <w:color w:val="525252" w:themeColor="accent3" w:themeShade="80"/>
+                <w:sz w:val="20"/>
+                <w:szCs w:val="20"/>
+              </w:rPr>
+              <w:t>Dashboard interativo Help MEI</w:t>
+            </w:r>
+          </w:p>
+          <w:p>
+            <w:pPr>
+              <w:jc w:val="both"/>
+              <w:rPr>
+                <w:rFonts w:ascii="Arial" w:eastAsia="Arial" w:hAnsi="Arial" w:cs="Arial"/>
+                <w:color w:val="525252" w:themeColor="accent3" w:themeShade="80"/>
+                <w:sz w:val="20"/>
+                <w:szCs w:val="20"/>
+              </w:rPr>
+            </w:pPr>
+            <w:r>
+              <w:rPr>
+                <w:rFonts w:ascii="Arial" w:eastAsia="Arial" w:hAnsi="Arial" w:cs="Arial"/>
+                <w:color w:val="525252" w:themeColor="accent3" w:themeShade="80"/>
+                <w:sz w:val="20"/>
+                <w:szCs w:val="20"/>
+              </w:rPr>
+              <w:t>Plataforma desenvolvida com Streamlit Cloud para acesso online. Permite visualização de indicadores econômicos, análises preditivas e controle contábil simplificado.</w:t>
+            </w:r>
+          </w:p>
+          <w:p>
+            <w:pPr>
+              <w:jc w:val="both"/>
+              <w:rPr>
+                <w:rFonts w:ascii="Arial" w:eastAsia="Arial" w:hAnsi="Arial" w:cs="Arial"/>
+                <w:color w:val="525252" w:themeColor="accent3" w:themeShade="80"/>
+                <w:sz w:val="20"/>
+                <w:szCs w:val="20"/>
+              </w:rPr>
+            </w:pPr>
+            <w:r>
+              <w:rPr>
+                <w:rFonts w:ascii="Arial" w:eastAsia="Arial" w:hAnsi="Arial" w:cs="Arial"/>
+                <w:color w:val="525252" w:themeColor="accent3" w:themeShade="80"/>
+                <w:sz w:val="20"/>
+                <w:szCs w:val="20"/>
+              </w:rPr>
+              <w:t>Link de acesso: [inserir link do painel]</w:t>
+            </w:r>
+          </w:p>
+          <w:p>
+            <w:pPr>
+              <w:jc w:val="both"/>
+              <w:rPr>
+                <w:rFonts w:ascii="Arial" w:eastAsia="Arial" w:hAnsi="Arial" w:cs="Arial"/>
+                <w:b/>
+                <w:bCs/>
+                <w:color w:val="525252" w:themeColor="accent3" w:themeShade="80"/>
+                <w:sz w:val="20"/>
+                <w:szCs w:val="20"/>
+              </w:rPr>
+            </w:pPr>
+            <w:r>
+              <w:rPr>
+                <w:rFonts w:ascii="Arial" w:eastAsia="Arial" w:hAnsi="Arial" w:cs="Arial"/>
+                <w:b/>
+                <w:bCs/>
+                <w:color w:val="525252" w:themeColor="accent3" w:themeShade="80"/>
+                <w:sz w:val="20"/>
+                <w:szCs w:val="20"/>
+              </w:rPr>
+              <w:t>Código-fonte documentado</w:t>
+            </w:r>
+          </w:p>
+          <w:p>
+            <w:pPr>
+              <w:jc w:val="both"/>
+              <w:rPr>
+                <w:rFonts w:ascii="Arial" w:eastAsia="Arial" w:hAnsi="Arial" w:cs="Arial"/>
+                <w:color w:val="525252" w:themeColor="accent3" w:themeShade="80"/>
+                <w:sz w:val="20"/>
+                <w:szCs w:val="20"/>
+              </w:rPr>
+            </w:pPr>
+            <w:r>
+              <w:rPr>
+                <w:rFonts w:ascii="Arial" w:eastAsia="Arial" w:hAnsi="Arial" w:cs="Arial"/>
+                <w:color w:val="525252" w:themeColor="accent3" w:themeShade="80"/>
+                <w:sz w:val="20"/>
+                <w:szCs w:val="20"/>
+              </w:rPr>
+              <w:t>Projeto disponibilizado no GitHub, com scripts em Python, documentação de uso, notebooks e instruções de instalação.</w:t>
+            </w:r>
+          </w:p>
+          <w:p>
+            <w:pPr>
+              <w:jc w:val="both"/>
+              <w:rPr>
+                <w:rFonts w:ascii="Arial" w:eastAsia="Arial" w:hAnsi="Arial" w:cs="Arial"/>
+                <w:color w:val="525252" w:themeColor="accent3" w:themeShade="80"/>
+                <w:sz w:val="20"/>
+                <w:szCs w:val="20"/>
+              </w:rPr>
+            </w:pPr>
+            <w:r>
+              <w:rPr>
+                <w:rFonts w:ascii="Arial" w:eastAsia="Arial" w:hAnsi="Arial" w:cs="Arial"/>
+                <w:color w:val="525252" w:themeColor="accent3" w:themeShade="80"/>
+                <w:sz w:val="20"/>
+                <w:szCs w:val="20"/>
+              </w:rPr>
+              <w:t xml:space="preserve">Link: </w:t>
+            </w:r>
+            <w:hyperlink r:id="rId10" w:history="1">
+              <w:r>
+                <w:rPr>
+                  <w:rStyle w:val="Hyperlink"/>
+                  <w:rFonts w:ascii="Arial" w:eastAsia="Arial" w:hAnsi="Arial" w:cs="Arial"/>
+                  <w:sz w:val="20"/>
+                  <w:szCs w:val="20"/>
+                </w:rPr>
+                <w:t>https://github.com/2025-1-NCC4/Projeto2</w:t>
+              </w:r>
+            </w:hyperlink>
+            <w:r>
+              <w:rPr>
+                <w:rFonts w:ascii="Arial" w:eastAsia="Arial" w:hAnsi="Arial" w:cs="Arial"/>
+                <w:color w:val="525252" w:themeColor="accent3" w:themeShade="80"/>
+                <w:sz w:val="20"/>
+                <w:szCs w:val="20"/>
+              </w:rPr>
+              <w:t xml:space="preserve"> </w:t>
+            </w:r>
+          </w:p>
+          <w:p>
+            <w:pPr>
+              <w:jc w:val="both"/>
+              <w:rPr>
+                <w:rFonts w:ascii="Arial" w:eastAsia="Arial" w:hAnsi="Arial" w:cs="Arial"/>
+                <w:b/>
+                <w:bCs/>
+                <w:color w:val="525252" w:themeColor="accent3" w:themeShade="80"/>
+                <w:sz w:val="20"/>
+                <w:szCs w:val="20"/>
+              </w:rPr>
+            </w:pPr>
+            <w:r>
+              <w:rPr>
+                <w:rFonts w:ascii="Arial" w:eastAsia="Arial" w:hAnsi="Arial" w:cs="Arial"/>
+                <w:b/>
+                <w:bCs/>
+                <w:color w:val="525252" w:themeColor="accent3" w:themeShade="80"/>
+                <w:sz w:val="20"/>
+                <w:szCs w:val="20"/>
+              </w:rPr>
+              <w:t>Slides de apresentação (pitch</w:t>
+            </w:r>
+            <w:r>
+              <w:rPr>
+                <w:rFonts w:ascii="Arial" w:eastAsia="Arial" w:hAnsi="Arial" w:cs="Arial"/>
+                <w:b/>
+                <w:bCs/>
+                <w:color w:val="525252" w:themeColor="accent3" w:themeShade="80"/>
+                <w:sz w:val="20"/>
+                <w:szCs w:val="20"/>
+              </w:rPr>
+              <w:t xml:space="preserve"> e Banner)</w:t>
+            </w:r>
+          </w:p>
+          <w:p>
+            <w:pPr>
+              <w:jc w:val="both"/>
+              <w:rPr>
+                <w:rFonts w:ascii="Arial" w:eastAsia="Arial" w:hAnsi="Arial" w:cs="Arial"/>
+                <w:b/>
+                <w:sz w:val="20"/>
+                <w:szCs w:val="20"/>
+              </w:rPr>
+            </w:pPr>
+            <w:r>
+              <w:rPr>
+                <w:rFonts w:ascii="Arial" w:eastAsia="Arial" w:hAnsi="Arial" w:cs="Arial"/>
+                <w:color w:val="525252" w:themeColor="accent3" w:themeShade="80"/>
+                <w:sz w:val="20"/>
+                <w:szCs w:val="20"/>
+              </w:rPr>
+              <w:lastRenderedPageBreak/>
+              <w:t>Apresentação utilizada em eventos e bancas, contendo a proposta, impacto, funcionamento da ferramenta e próximos passos.</w:t>
             </w:r>
           </w:p>
         </w:tc>
@@ -2684,16 +3124,17 @@
         <w:tblLook w:val="0400" w:firstRow="0" w:lastRow="0" w:firstColumn="0" w:lastColumn="0" w:noHBand="0" w:noVBand="1"/>
       </w:tblPr>
       <w:tblGrid>
-        <w:gridCol w:w="3037"/>
-        <w:gridCol w:w="6398"/>
+        <w:gridCol w:w="3823"/>
+        <w:gridCol w:w="5612"/>
       </w:tblGrid>
       <w:tr>
         <w:tc>
           <w:tcPr>
-            <w:tcW w:w="3037" w:type="dxa"/>
+            <w:tcW w:w="3823" w:type="dxa"/>
           </w:tcPr>
           <w:p>
             <w:pPr>
+              <w:ind w:left="360"/>
               <w:rPr>
                 <w:rFonts w:ascii="Arial" w:eastAsia="Arial" w:hAnsi="Arial" w:cs="Arial"/>
                 <w:b/>
@@ -2709,15 +3150,193 @@
                 <w:szCs w:val="20"/>
               </w:rPr>
               <w:t>Fontes:</w:t>
+            </w:r>
+          </w:p>
+          <w:p>
+            <w:pPr>
+              <w:spacing w:after="0" w:line="240" w:lineRule="auto"/>
+              <w:rPr>
+                <w:rFonts w:ascii="Arial" w:eastAsia="Arial" w:hAnsi="Arial" w:cs="Arial"/>
+                <w:color w:val="525252" w:themeColor="accent3" w:themeShade="80"/>
+                <w:sz w:val="20"/>
+                <w:szCs w:val="20"/>
+              </w:rPr>
+            </w:pPr>
+            <w:r>
+              <w:rPr>
+                <w:rFonts w:ascii="Arial" w:eastAsia="Arial" w:hAnsi="Arial" w:cs="Arial"/>
+                <w:color w:val="525252" w:themeColor="accent3" w:themeShade="80"/>
+                <w:sz w:val="20"/>
+                <w:szCs w:val="20"/>
+              </w:rPr>
+              <w:t>BANCO CENTRAL DO BRASIL.</w:t>
+            </w:r>
+          </w:p>
+          <w:p>
+            <w:pPr>
+              <w:spacing w:after="0" w:line="240" w:lineRule="auto"/>
+              <w:rPr>
+                <w:rFonts w:ascii="Arial" w:eastAsia="Arial" w:hAnsi="Arial" w:cs="Arial"/>
+                <w:color w:val="525252" w:themeColor="accent3" w:themeShade="80"/>
+                <w:sz w:val="20"/>
+                <w:szCs w:val="20"/>
+              </w:rPr>
+            </w:pPr>
+            <w:r>
+              <w:rPr>
+                <w:rFonts w:ascii="Arial" w:eastAsia="Arial" w:hAnsi="Arial" w:cs="Arial"/>
+                <w:color w:val="525252" w:themeColor="accent3" w:themeShade="80"/>
+                <w:sz w:val="20"/>
+                <w:szCs w:val="20"/>
+              </w:rPr>
+              <w:t>STREAMLIT Cloud.</w:t>
+            </w:r>
+            <w:r>
+              <w:rPr>
+                <w:rFonts w:ascii="Arial" w:eastAsia="Arial" w:hAnsi="Arial" w:cs="Arial"/>
+                <w:color w:val="1F4E79"/>
+                <w:sz w:val="20"/>
+                <w:szCs w:val="20"/>
+              </w:rPr>
+              <w:t xml:space="preserve"> </w:t>
+            </w:r>
+          </w:p>
+          <w:p>
+            <w:pPr>
+              <w:spacing w:after="0" w:line="240" w:lineRule="auto"/>
+              <w:rPr>
+                <w:rFonts w:ascii="Arial" w:eastAsia="Arial" w:hAnsi="Arial" w:cs="Arial"/>
+                <w:color w:val="525252" w:themeColor="accent3" w:themeShade="80"/>
+                <w:sz w:val="20"/>
+                <w:szCs w:val="20"/>
+              </w:rPr>
+            </w:pPr>
+            <w:r>
+              <w:rPr>
+                <w:rFonts w:ascii="Arial" w:eastAsia="Arial" w:hAnsi="Arial" w:cs="Arial"/>
+                <w:color w:val="525252" w:themeColor="accent3" w:themeShade="80"/>
+                <w:sz w:val="20"/>
+                <w:szCs w:val="20"/>
+              </w:rPr>
+              <w:t xml:space="preserve">PYTHON SOFTWARE FOUNDATION. </w:t>
+            </w:r>
+            <w:r>
+              <w:rPr>
+                <w:rFonts w:ascii="Arial" w:eastAsia="Arial" w:hAnsi="Arial" w:cs="Arial"/>
+                <w:b/>
+                <w:bCs/>
+                <w:color w:val="525252" w:themeColor="accent3" w:themeShade="80"/>
+                <w:sz w:val="20"/>
+                <w:szCs w:val="20"/>
+              </w:rPr>
+              <w:t>Python 3 Documentation</w:t>
+            </w:r>
+            <w:r>
+              <w:rPr>
+                <w:rFonts w:ascii="Arial" w:eastAsia="Arial" w:hAnsi="Arial" w:cs="Arial"/>
+                <w:color w:val="525252" w:themeColor="accent3" w:themeShade="80"/>
+                <w:sz w:val="20"/>
+                <w:szCs w:val="20"/>
+              </w:rPr>
+              <w:t>.</w:t>
+            </w:r>
+          </w:p>
+          <w:p>
+            <w:pPr>
+              <w:spacing w:after="0" w:line="240" w:lineRule="auto"/>
+              <w:rPr>
+                <w:rFonts w:ascii="Arial" w:eastAsia="Arial" w:hAnsi="Arial" w:cs="Arial"/>
+                <w:color w:val="525252" w:themeColor="accent3" w:themeShade="80"/>
+                <w:sz w:val="20"/>
+                <w:szCs w:val="20"/>
+              </w:rPr>
+            </w:pPr>
+            <w:r>
+              <w:rPr>
+                <w:rFonts w:ascii="Arial" w:eastAsia="Arial" w:hAnsi="Arial" w:cs="Arial"/>
+                <w:color w:val="525252" w:themeColor="accent3" w:themeShade="80"/>
+                <w:sz w:val="20"/>
+                <w:szCs w:val="20"/>
+              </w:rPr>
+              <w:t xml:space="preserve">PLOTLY TECHNOLOGIES INC. </w:t>
+            </w:r>
+            <w:r>
+              <w:rPr>
+                <w:rFonts w:ascii="Arial" w:eastAsia="Arial" w:hAnsi="Arial" w:cs="Arial"/>
+                <w:b/>
+                <w:bCs/>
+                <w:color w:val="525252" w:themeColor="accent3" w:themeShade="80"/>
+                <w:sz w:val="20"/>
+                <w:szCs w:val="20"/>
+              </w:rPr>
+              <w:t>Plotly Python Open Source Graphing Library</w:t>
+            </w:r>
+            <w:r>
+              <w:rPr>
+                <w:rFonts w:ascii="Arial" w:eastAsia="Arial" w:hAnsi="Arial" w:cs="Arial"/>
+                <w:color w:val="525252" w:themeColor="accent3" w:themeShade="80"/>
+                <w:sz w:val="20"/>
+                <w:szCs w:val="20"/>
+              </w:rPr>
+              <w:t>.</w:t>
+            </w:r>
+            <w:r>
+              <w:rPr>
+                <w:rFonts w:ascii="Arial" w:eastAsia="Arial" w:hAnsi="Arial" w:cs="Arial"/>
+                <w:color w:val="1F4E79"/>
+                <w:sz w:val="20"/>
+                <w:szCs w:val="20"/>
+              </w:rPr>
+              <w:t xml:space="preserve">. </w:t>
+            </w:r>
+          </w:p>
+          <w:p>
+            <w:pPr>
+              <w:rPr>
+                <w:rFonts w:ascii="Arial" w:eastAsia="Arial" w:hAnsi="Arial" w:cs="Arial"/>
+                <w:b/>
+                <w:sz w:val="20"/>
+                <w:szCs w:val="20"/>
+              </w:rPr>
+            </w:pPr>
+            <w:r>
+              <w:rPr>
+                <w:rFonts w:ascii="Arial" w:eastAsia="Arial" w:hAnsi="Arial" w:cs="Arial"/>
+                <w:color w:val="525252" w:themeColor="accent3" w:themeShade="80"/>
+                <w:sz w:val="20"/>
+                <w:szCs w:val="20"/>
+              </w:rPr>
+              <w:t xml:space="preserve">STREAMLIT INC. </w:t>
+            </w:r>
+            <w:r>
+              <w:rPr>
+                <w:rFonts w:ascii="Arial" w:eastAsia="Arial" w:hAnsi="Arial" w:cs="Arial"/>
+                <w:b/>
+                <w:bCs/>
+                <w:color w:val="525252" w:themeColor="accent3" w:themeShade="80"/>
+                <w:sz w:val="20"/>
+                <w:szCs w:val="20"/>
+              </w:rPr>
+              <w:t>Streamlit Docs</w:t>
+            </w:r>
+            <w:r>
+              <w:rPr>
+                <w:rFonts w:ascii="Arial" w:eastAsia="Arial" w:hAnsi="Arial" w:cs="Arial"/>
+                <w:color w:val="525252" w:themeColor="accent3" w:themeShade="80"/>
+                <w:sz w:val="20"/>
+                <w:szCs w:val="20"/>
+              </w:rPr>
+              <w:t>.</w:t>
             </w:r>
           </w:p>
         </w:tc>
         <w:tc>
           <w:tcPr>
-            <w:tcW w:w="6398" w:type="dxa"/>
+            <w:tcW w:w="5612" w:type="dxa"/>
           </w:tcPr>
           <w:p>
             <w:pPr>
+              <w:ind w:left="360"/>
               <w:rPr>
                 <w:rFonts w:ascii="Arial" w:eastAsia="Arial" w:hAnsi="Arial" w:cs="Arial"/>
                 <w:b/>
@@ -2733,6 +3352,135 @@
                 <w:szCs w:val="20"/>
               </w:rPr>
               <w:t>Links:</w:t>
+            </w:r>
+          </w:p>
+          <w:p>
+            <w:pPr>
+              <w:spacing w:after="0" w:line="240" w:lineRule="auto"/>
+              <w:ind w:left="360"/>
+              <w:rPr>
+                <w:rFonts w:ascii="Arial" w:eastAsia="Arial" w:hAnsi="Arial" w:cs="Arial"/>
+                <w:color w:val="525252" w:themeColor="accent3" w:themeShade="80"/>
+                <w:sz w:val="20"/>
+                <w:szCs w:val="20"/>
+              </w:rPr>
+            </w:pPr>
+            <w:hyperlink r:id="rId11" w:history="1">
+              <w:r>
+                <w:rPr>
+                  <w:rStyle w:val="Hyperlink"/>
+                  <w:rFonts w:ascii="Arial" w:eastAsia="Arial" w:hAnsi="Arial" w:cs="Arial"/>
+                  <w:sz w:val="20"/>
+                  <w:szCs w:val="20"/>
+                </w:rPr>
+                <w:t>https://www.bcb.gov.br</w:t>
+              </w:r>
+            </w:hyperlink>
+          </w:p>
+          <w:p>
+            <w:pPr>
+              <w:ind w:left="360"/>
+              <w:rPr>
+                <w:rFonts w:ascii="Arial" w:eastAsia="Arial" w:hAnsi="Arial" w:cs="Arial"/>
+                <w:color w:val="1F4E79"/>
+                <w:sz w:val="20"/>
+                <w:szCs w:val="20"/>
+              </w:rPr>
+            </w:pPr>
+            <w:hyperlink r:id="rId12" w:tgtFrame="_new" w:history="1">
+              <w:r>
+                <w:rPr>
+                  <w:rStyle w:val="Hyperlink"/>
+                  <w:rFonts w:ascii="Arial" w:eastAsia="Arial" w:hAnsi="Arial" w:cs="Arial"/>
+                  <w:sz w:val="20"/>
+                  <w:szCs w:val="20"/>
+                </w:rPr>
+                <w:t>https://streamlit.io</w:t>
+              </w:r>
+            </w:hyperlink>
+          </w:p>
+          <w:p>
+            <w:pPr>
+              <w:ind w:left="360"/>
+              <w:rPr>
+                <w:rFonts w:ascii="Arial" w:eastAsia="Arial" w:hAnsi="Arial" w:cs="Arial"/>
+                <w:color w:val="1F4E79"/>
+                <w:sz w:val="20"/>
+                <w:szCs w:val="20"/>
+              </w:rPr>
+            </w:pPr>
+            <w:hyperlink r:id="rId13" w:tgtFrame="_new" w:history="1">
+              <w:r>
+                <w:rPr>
+                  <w:rStyle w:val="Hyperlink"/>
+                  <w:rFonts w:ascii="Arial" w:eastAsia="Arial" w:hAnsi="Arial" w:cs="Arial"/>
+                  <w:sz w:val="20"/>
+                  <w:szCs w:val="20"/>
+                </w:rPr>
+                <w:t>https://docs.python.org/3/</w:t>
+              </w:r>
+            </w:hyperlink>
+            <w:r>
+              <w:rPr>
+                <w:rFonts w:ascii="Arial" w:eastAsia="Arial" w:hAnsi="Arial" w:cs="Arial"/>
+                <w:color w:val="1F4E79"/>
+                <w:sz w:val="20"/>
+                <w:szCs w:val="20"/>
+              </w:rPr>
+              <w:t>.</w:t>
+            </w:r>
+          </w:p>
+          <w:p>
+            <w:pPr>
+              <w:ind w:left="360"/>
+              <w:rPr>
+                <w:rFonts w:ascii="Arial" w:eastAsia="Arial" w:hAnsi="Arial" w:cs="Arial"/>
+                <w:color w:val="1F4E79"/>
+                <w:sz w:val="20"/>
+                <w:szCs w:val="20"/>
+              </w:rPr>
+            </w:pPr>
+            <w:hyperlink r:id="rId14" w:history="1">
+              <w:r>
+                <w:rPr>
+                  <w:rStyle w:val="Hyperlink"/>
+                  <w:rFonts w:ascii="Arial" w:eastAsia="Arial" w:hAnsi="Arial" w:cs="Arial"/>
+                  <w:sz w:val="20"/>
+                  <w:szCs w:val="20"/>
+                </w:rPr>
+                <w:t>https://plotly.com/python/</w:t>
+              </w:r>
+            </w:hyperlink>
+          </w:p>
+          <w:p>
+            <w:pPr>
+              <w:ind w:left="360"/>
+              <w:rPr>
+                <w:rFonts w:ascii="Arial" w:eastAsia="Arial" w:hAnsi="Arial" w:cs="Arial"/>
+                <w:b/>
+                <w:sz w:val="20"/>
+                <w:szCs w:val="20"/>
+              </w:rPr>
+            </w:pPr>
+            <w:hyperlink r:id="rId15" w:history="1">
+              <w:r>
+                <w:rPr>
+                  <w:rStyle w:val="Hyperlink"/>
+                  <w:rFonts w:ascii="Arial" w:eastAsia="Arial" w:hAnsi="Arial" w:cs="Arial"/>
+                  <w:sz w:val="20"/>
+                  <w:szCs w:val="20"/>
+                </w:rPr>
+                <w:t>https://docs.streamlit.io</w:t>
+              </w:r>
+            </w:hyperlink>
+            <w:r>
+              <w:rPr>
+                <w:rFonts w:ascii="Arial" w:eastAsia="Arial" w:hAnsi="Arial" w:cs="Arial"/>
+                <w:color w:val="1F4E79"/>
+                <w:sz w:val="20"/>
+                <w:szCs w:val="20"/>
+              </w:rPr>
+              <w:t xml:space="preserve"> </w:t>
             </w:r>
           </w:p>
         </w:tc>
@@ -2871,17 +3619,16 @@
           <w:sz w:val="20"/>
           <w:szCs w:val="20"/>
         </w:rPr>
-        <w:lastRenderedPageBreak/>
         <w:t>Versão 2.0 – 10/2024</w:t>
       </w:r>
     </w:p>
     <w:sectPr>
-      <w:headerReference w:type="even" r:id="rId10"/>
-      <w:headerReference w:type="default" r:id="rId11"/>
-      <w:footerReference w:type="even" r:id="rId12"/>
-      <w:footerReference w:type="default" r:id="rId13"/>
-      <w:headerReference w:type="first" r:id="rId14"/>
-      <w:footerReference w:type="first" r:id="rId15"/>
+      <w:headerReference w:type="even" r:id="rId16"/>
+      <w:headerReference w:type="default" r:id="rId17"/>
+      <w:footerReference w:type="even" r:id="rId18"/>
+      <w:footerReference w:type="default" r:id="rId19"/>
+      <w:headerReference w:type="first" r:id="rId20"/>
+      <w:footerReference w:type="first" r:id="rId21"/>
       <w:pgSz w:w="11906" w:h="16838"/>
       <w:pgMar w:top="1985" w:right="991" w:bottom="1560" w:left="1701" w:header="708" w:footer="708" w:gutter="0"/>
       <w:cols w:space="708"/>
@@ -2892,7 +3639,7 @@
 </file>
 
 <file path=word/endnotes.xml><?xml version="1.0" encoding="utf-8"?>
-<w:endnotes xmlns:wpc="http://schemas.microsoft.com/office/word/2010/wordprocessingCanvas" xmlns:cx="http://schemas.microsoft.com/office/drawing/2014/chartex" xmlns:cx1="http://schemas.microsoft.com/office/drawing/2015/9/8/chartex" xmlns:cx2="http://schemas.microsoft.com/office/drawing/2015/10/21/chartex" xmlns:cx3="http://schemas.microsoft.com/office/drawing/2016/5/9/chartex" xmlns:cx4="http://schemas.microsoft.com/office/drawing/2016/5/10/chartex" xmlns:cx5="http://schemas.microsoft.com/office/drawing/2016/5/11/chartex" xmlns:cx6="http://schemas.microsoft.com/office/drawing/2016/5/12/chartex" xmlns:cx7="http://schemas.microsoft.com/office/drawing/2016/5/13/chartex" xmlns:cx8="http://schemas.microsoft.com/office/drawing/2016/5/14/chartex" xmlns:mc="http://schemas.openxmlformats.org/markup-compatibility/2006" xmlns:aink="http://schemas.microsoft.com/office/drawing/2016/ink" xmlns:am3d="http://schemas.microsoft.com/office/drawing/2017/model3d" xmlns:o="urn:schemas-microsoft-com:office:office" xmlns:r="http://schemas.openxmlformats.org/officeDocument/2006/relationships" xmlns:m="http://schemas.openxmlformats.org/officeDocument/2006/math" xmlns:v="urn:schemas-microsoft-com:vml" xmlns:wp14="http://schemas.microsoft.com/office/word/2010/wordprocessingDrawing" xmlns:wp="http://schemas.openxmlformats.org/drawingml/2006/wordprocessingDrawing" xmlns:w10="urn:schemas-microsoft-com:office:word" xmlns:w="http://schemas.openxmlformats.org/wordprocessingml/2006/main" xmlns:w14="http://schemas.microsoft.com/office/word/2010/wordml" xmlns:w15="http://schemas.microsoft.com/office/word/2012/wordml" xmlns:w16cid="http://schemas.microsoft.com/office/word/2016/wordml/cid" xmlns:w16se="http://schemas.microsoft.com/office/word/2015/wordml/symex" xmlns:wpg="http://schemas.microsoft.com/office/word/2010/wordprocessingGroup" xmlns:wpi="http://schemas.microsoft.com/office/word/2010/wordprocessingInk" xmlns:wne="http://schemas.microsoft.com/office/word/2006/wordml" xmlns:wps="http://schemas.microsoft.com/office/word/2010/wordprocessingShape" mc:Ignorable="w14 w15 w16se w16cid wp14">
+<w:endnotes xmlns:wpc="http://schemas.microsoft.com/office/word/2010/wordprocessingCanvas" xmlns:cx="http://schemas.microsoft.com/office/drawing/2014/chartex" xmlns:cx1="http://schemas.microsoft.com/office/drawing/2015/9/8/chartex" xmlns:cx2="http://schemas.microsoft.com/office/drawing/2015/10/21/chartex" xmlns:cx3="http://schemas.microsoft.com/office/drawing/2016/5/9/chartex" xmlns:cx4="http://schemas.microsoft.com/office/drawing/2016/5/10/chartex" xmlns:cx5="http://schemas.microsoft.com/office/drawing/2016/5/11/chartex" xmlns:cx6="http://schemas.microsoft.com/office/drawing/2016/5/12/chartex" xmlns:cx7="http://schemas.microsoft.com/office/drawing/2016/5/13/chartex" xmlns:cx8="http://schemas.microsoft.com/office/drawing/2016/5/14/chartex" xmlns:mc="http://schemas.openxmlformats.org/markup-compatibility/2006" xmlns:aink="http://schemas.microsoft.com/office/drawing/2016/ink" xmlns:am3d="http://schemas.microsoft.com/office/drawing/2017/model3d" xmlns:o="urn:schemas-microsoft-com:office:office" xmlns:oel="http://schemas.microsoft.com/office/2019/extlst" xmlns:r="http://schemas.openxmlformats.org/officeDocument/2006/relationships" xmlns:m="http://schemas.openxmlformats.org/officeDocument/2006/math" xmlns:v="urn:schemas-microsoft-com:vml" xmlns:wp14="http://schemas.microsoft.com/office/word/2010/wordprocessingDrawing" xmlns:wp="http://schemas.openxmlformats.org/drawingml/2006/wordprocessingDrawing" xmlns:w10="urn:schemas-microsoft-com:office:word" xmlns:w="http://schemas.openxmlformats.org/wordprocessingml/2006/main" xmlns:w14="http://schemas.microsoft.com/office/word/2010/wordml" xmlns:w15="http://schemas.microsoft.com/office/word/2012/wordml" xmlns:w16cex="http://schemas.microsoft.com/office/word/2018/wordml/cex" xmlns:w16cid="http://schemas.microsoft.com/office/word/2016/wordml/cid" xmlns:w16="http://schemas.microsoft.com/office/word/2018/wordml" xmlns:w16du="http://schemas.microsoft.com/office/word/2023/wordml/word16du" xmlns:w16sdtdh="http://schemas.microsoft.com/office/word/2020/wordml/sdtdatahash" xmlns:w16sdtfl="http://schemas.microsoft.com/office/word/2024/wordml/sdtformatlock" xmlns:w16se="http://schemas.microsoft.com/office/word/2015/wordml/symex" xmlns:wpg="http://schemas.microsoft.com/office/word/2010/wordprocessingGroup" xmlns:wpi="http://schemas.microsoft.com/office/word/2010/wordprocessingInk" xmlns:wne="http://schemas.microsoft.com/office/word/2006/wordml" xmlns:wps="http://schemas.microsoft.com/office/word/2010/wordprocessingShape" mc:Ignorable="w14 w15 w16se w16cid w16 w16cex w16sdtdh w16sdtfl w16du wp14">
   <w:endnote w:type="separator" w:id="-1">
     <w:p>
       <w:pPr>
@@ -2917,7 +3664,7 @@
 </file>
 
 <file path=word/footer1.xml><?xml version="1.0" encoding="utf-8"?>
-<w:ftr xmlns:wpc="http://schemas.microsoft.com/office/word/2010/wordprocessingCanvas" xmlns:cx="http://schemas.microsoft.com/office/drawing/2014/chartex" xmlns:cx1="http://schemas.microsoft.com/office/drawing/2015/9/8/chartex" xmlns:cx2="http://schemas.microsoft.com/office/drawing/2015/10/21/chartex" xmlns:cx3="http://schemas.microsoft.com/office/drawing/2016/5/9/chartex" xmlns:cx4="http://schemas.microsoft.com/office/drawing/2016/5/10/chartex" xmlns:cx5="http://schemas.microsoft.com/office/drawing/2016/5/11/chartex" xmlns:cx6="http://schemas.microsoft.com/office/drawing/2016/5/12/chartex" xmlns:cx7="http://schemas.microsoft.com/office/drawing/2016/5/13/chartex" xmlns:cx8="http://schemas.microsoft.com/office/drawing/2016/5/14/chartex" xmlns:mc="http://schemas.openxmlformats.org/markup-compatibility/2006" xmlns:aink="http://schemas.microsoft.com/office/drawing/2016/ink" xmlns:am3d="http://schemas.microsoft.com/office/drawing/2017/model3d" xmlns:o="urn:schemas-microsoft-com:office:office" xmlns:r="http://schemas.openxmlformats.org/officeDocument/2006/relationships" xmlns:m="http://schemas.openxmlformats.org/officeDocument/2006/math" xmlns:v="urn:schemas-microsoft-com:vml" xmlns:wp14="http://schemas.microsoft.com/office/word/2010/wordprocessingDrawing" xmlns:wp="http://schemas.openxmlformats.org/drawingml/2006/wordprocessingDrawing" xmlns:w10="urn:schemas-microsoft-com:office:word" xmlns:w="http://schemas.openxmlformats.org/wordprocessingml/2006/main" xmlns:w14="http://schemas.microsoft.com/office/word/2010/wordml" xmlns:w15="http://schemas.microsoft.com/office/word/2012/wordml" xmlns:w16cid="http://schemas.microsoft.com/office/word/2016/wordml/cid" xmlns:w16se="http://schemas.microsoft.com/office/word/2015/wordml/symex" xmlns:wpg="http://schemas.microsoft.com/office/word/2010/wordprocessingGroup" xmlns:wpi="http://schemas.microsoft.com/office/word/2010/wordprocessingInk" xmlns:wne="http://schemas.microsoft.com/office/word/2006/wordml" xmlns:wps="http://schemas.microsoft.com/office/word/2010/wordprocessingShape" mc:Ignorable="w14 w15 w16se w16cid wp14">
+<w:ftr xmlns:wpc="http://schemas.microsoft.com/office/word/2010/wordprocessingCanvas" xmlns:cx="http://schemas.microsoft.com/office/drawing/2014/chartex" xmlns:cx1="http://schemas.microsoft.com/office/drawing/2015/9/8/chartex" xmlns:cx2="http://schemas.microsoft.com/office/drawing/2015/10/21/chartex" xmlns:cx3="http://schemas.microsoft.com/office/drawing/2016/5/9/chartex" xmlns:cx4="http://schemas.microsoft.com/office/drawing/2016/5/10/chartex" xmlns:cx5="http://schemas.microsoft.com/office/drawing/2016/5/11/chartex" xmlns:cx6="http://schemas.microsoft.com/office/drawing/2016/5/12/chartex" xmlns:cx7="http://schemas.microsoft.com/office/drawing/2016/5/13/chartex" xmlns:cx8="http://schemas.microsoft.com/office/drawing/2016/5/14/chartex" xmlns:mc="http://schemas.openxmlformats.org/markup-compatibility/2006" xmlns:aink="http://schemas.microsoft.com/office/drawing/2016/ink" xmlns:am3d="http://schemas.microsoft.com/office/drawing/2017/model3d" xmlns:o="urn:schemas-microsoft-com:office:office" xmlns:oel="http://schemas.microsoft.com/office/2019/extlst" xmlns:r="http://schemas.openxmlformats.org/officeDocument/2006/relationships" xmlns:m="http://schemas.openxmlformats.org/officeDocument/2006/math" xmlns:v="urn:schemas-microsoft-com:vml" xmlns:wp14="http://schemas.microsoft.com/office/word/2010/wordprocessingDrawing" xmlns:wp="http://schemas.openxmlformats.org/drawingml/2006/wordprocessingDrawing" xmlns:w10="urn:schemas-microsoft-com:office:word" xmlns:w="http://schemas.openxmlformats.org/wordprocessingml/2006/main" xmlns:w14="http://schemas.microsoft.com/office/word/2010/wordml" xmlns:w15="http://schemas.microsoft.com/office/word/2012/wordml" xmlns:w16cex="http://schemas.microsoft.com/office/word/2018/wordml/cex" xmlns:w16cid="http://schemas.microsoft.com/office/word/2016/wordml/cid" xmlns:w16="http://schemas.microsoft.com/office/word/2018/wordml" xmlns:w16du="http://schemas.microsoft.com/office/word/2023/wordml/word16du" xmlns:w16sdtdh="http://schemas.microsoft.com/office/word/2020/wordml/sdtdatahash" xmlns:w16sdtfl="http://schemas.microsoft.com/office/word/2024/wordml/sdtformatlock" xmlns:w16se="http://schemas.microsoft.com/office/word/2015/wordml/symex" xmlns:wpg="http://schemas.microsoft.com/office/word/2010/wordprocessingGroup" xmlns:wpi="http://schemas.microsoft.com/office/word/2010/wordprocessingInk" xmlns:wne="http://schemas.microsoft.com/office/word/2006/wordml" xmlns:wps="http://schemas.microsoft.com/office/word/2010/wordprocessingShape" mc:Ignorable="w14 w15 w16se w16cid w16 w16cex w16sdtdh w16sdtfl w16du wp14">
   <w:p>
     <w:pPr>
       <w:pStyle w:val="Rodap"/>
@@ -2927,7 +3674,7 @@
 </file>
 
 <file path=word/footer2.xml><?xml version="1.0" encoding="utf-8"?>
-<w:ftr xmlns:wpc="http://schemas.microsoft.com/office/word/2010/wordprocessingCanvas" xmlns:cx="http://schemas.microsoft.com/office/drawing/2014/chartex" xmlns:cx1="http://schemas.microsoft.com/office/drawing/2015/9/8/chartex" xmlns:cx2="http://schemas.microsoft.com/office/drawing/2015/10/21/chartex" xmlns:cx3="http://schemas.microsoft.com/office/drawing/2016/5/9/chartex" xmlns:cx4="http://schemas.microsoft.com/office/drawing/2016/5/10/chartex" xmlns:cx5="http://schemas.microsoft.com/office/drawing/2016/5/11/chartex" xmlns:cx6="http://schemas.microsoft.com/office/drawing/2016/5/12/chartex" xmlns:cx7="http://schemas.microsoft.com/office/drawing/2016/5/13/chartex" xmlns:cx8="http://schemas.microsoft.com/office/drawing/2016/5/14/chartex" xmlns:mc="http://schemas.openxmlformats.org/markup-compatibility/2006" xmlns:aink="http://schemas.microsoft.com/office/drawing/2016/ink" xmlns:am3d="http://schemas.microsoft.com/office/drawing/2017/model3d" xmlns:o="urn:schemas-microsoft-com:office:office" xmlns:r="http://schemas.openxmlformats.org/officeDocument/2006/relationships" xmlns:m="http://schemas.openxmlformats.org/officeDocument/2006/math" xmlns:v="urn:schemas-microsoft-com:vml" xmlns:wp14="http://schemas.microsoft.com/office/word/2010/wordprocessingDrawing" xmlns:wp="http://schemas.openxmlformats.org/drawingml/2006/wordprocessingDrawing" xmlns:w10="urn:schemas-microsoft-com:office:word" xmlns:w="http://schemas.openxmlformats.org/wordprocessingml/2006/main" xmlns:w14="http://schemas.microsoft.com/office/word/2010/wordml" xmlns:w15="http://schemas.microsoft.com/office/word/2012/wordml" xmlns:w16cid="http://schemas.microsoft.com/office/word/2016/wordml/cid" xmlns:w16se="http://schemas.microsoft.com/office/word/2015/wordml/symex" xmlns:wpg="http://schemas.microsoft.com/office/word/2010/wordprocessingGroup" xmlns:wpi="http://schemas.microsoft.com/office/word/2010/wordprocessingInk" xmlns:wne="http://schemas.microsoft.com/office/word/2006/wordml" xmlns:wps="http://schemas.microsoft.com/office/word/2010/wordprocessingShape" mc:Ignorable="w14 w15 w16se w16cid wp14">
+<w:ftr xmlns:wpc="http://schemas.microsoft.com/office/word/2010/wordprocessingCanvas" xmlns:cx="http://schemas.microsoft.com/office/drawing/2014/chartex" xmlns:cx1="http://schemas.microsoft.com/office/drawing/2015/9/8/chartex" xmlns:cx2="http://schemas.microsoft.com/office/drawing/2015/10/21/chartex" xmlns:cx3="http://schemas.microsoft.com/office/drawing/2016/5/9/chartex" xmlns:cx4="http://schemas.microsoft.com/office/drawing/2016/5/10/chartex" xmlns:cx5="http://schemas.microsoft.com/office/drawing/2016/5/11/chartex" xmlns:cx6="http://schemas.microsoft.com/office/drawing/2016/5/12/chartex" xmlns:cx7="http://schemas.microsoft.com/office/drawing/2016/5/13/chartex" xmlns:cx8="http://schemas.microsoft.com/office/drawing/2016/5/14/chartex" xmlns:mc="http://schemas.openxmlformats.org/markup-compatibility/2006" xmlns:aink="http://schemas.microsoft.com/office/drawing/2016/ink" xmlns:am3d="http://schemas.microsoft.com/office/drawing/2017/model3d" xmlns:o="urn:schemas-microsoft-com:office:office" xmlns:oel="http://schemas.microsoft.com/office/2019/extlst" xmlns:r="http://schemas.openxmlformats.org/officeDocument/2006/relationships" xmlns:m="http://schemas.openxmlformats.org/officeDocument/2006/math" xmlns:v="urn:schemas-microsoft-com:vml" xmlns:wp14="http://schemas.microsoft.com/office/word/2010/wordprocessingDrawing" xmlns:wp="http://schemas.openxmlformats.org/drawingml/2006/wordprocessingDrawing" xmlns:w10="urn:schemas-microsoft-com:office:word" xmlns:w="http://schemas.openxmlformats.org/wordprocessingml/2006/main" xmlns:w14="http://schemas.microsoft.com/office/word/2010/wordml" xmlns:w15="http://schemas.microsoft.com/office/word/2012/wordml" xmlns:w16cex="http://schemas.microsoft.com/office/word/2018/wordml/cex" xmlns:w16cid="http://schemas.microsoft.com/office/word/2016/wordml/cid" xmlns:w16="http://schemas.microsoft.com/office/word/2018/wordml" xmlns:w16du="http://schemas.microsoft.com/office/word/2023/wordml/word16du" xmlns:w16sdtdh="http://schemas.microsoft.com/office/word/2020/wordml/sdtdatahash" xmlns:w16sdtfl="http://schemas.microsoft.com/office/word/2024/wordml/sdtformatlock" xmlns:w16se="http://schemas.microsoft.com/office/word/2015/wordml/symex" xmlns:wpg="http://schemas.microsoft.com/office/word/2010/wordprocessingGroup" xmlns:wpi="http://schemas.microsoft.com/office/word/2010/wordprocessingInk" xmlns:wne="http://schemas.microsoft.com/office/word/2006/wordml" xmlns:wps="http://schemas.microsoft.com/office/word/2010/wordprocessingShape" mc:Ignorable="w14 w15 w16se w16cid w16 w16cex w16sdtdh w16sdtfl w16du wp14">
   <w:p>
     <w:pPr>
       <w:pStyle w:val="Rodap"/>
@@ -2937,7 +3684,7 @@
 </file>
 
 <file path=word/footer3.xml><?xml version="1.0" encoding="utf-8"?>
-<w:ftr xmlns:wpc="http://schemas.microsoft.com/office/word/2010/wordprocessingCanvas" xmlns:cx="http://schemas.microsoft.com/office/drawing/2014/chartex" xmlns:cx1="http://schemas.microsoft.com/office/drawing/2015/9/8/chartex" xmlns:cx2="http://schemas.microsoft.com/office/drawing/2015/10/21/chartex" xmlns:cx3="http://schemas.microsoft.com/office/drawing/2016/5/9/chartex" xmlns:cx4="http://schemas.microsoft.com/office/drawing/2016/5/10/chartex" xmlns:cx5="http://schemas.microsoft.com/office/drawing/2016/5/11/chartex" xmlns:cx6="http://schemas.microsoft.com/office/drawing/2016/5/12/chartex" xmlns:cx7="http://schemas.microsoft.com/office/drawing/2016/5/13/chartex" xmlns:cx8="http://schemas.microsoft.com/office/drawing/2016/5/14/chartex" xmlns:mc="http://schemas.openxmlformats.org/markup-compatibility/2006" xmlns:aink="http://schemas.microsoft.com/office/drawing/2016/ink" xmlns:am3d="http://schemas.microsoft.com/office/drawing/2017/model3d" xmlns:o="urn:schemas-microsoft-com:office:office" xmlns:r="http://schemas.openxmlformats.org/officeDocument/2006/relationships" xmlns:m="http://schemas.openxmlformats.org/officeDocument/2006/math" xmlns:v="urn:schemas-microsoft-com:vml" xmlns:wp14="http://schemas.microsoft.com/office/word/2010/wordprocessingDrawing" xmlns:wp="http://schemas.openxmlformats.org/drawingml/2006/wordprocessingDrawing" xmlns:w10="urn:schemas-microsoft-com:office:word" xmlns:w="http://schemas.openxmlformats.org/wordprocessingml/2006/main" xmlns:w14="http://schemas.microsoft.com/office/word/2010/wordml" xmlns:w15="http://schemas.microsoft.com/office/word/2012/wordml" xmlns:w16cid="http://schemas.microsoft.com/office/word/2016/wordml/cid" xmlns:w16se="http://schemas.microsoft.com/office/word/2015/wordml/symex" xmlns:wpg="http://schemas.microsoft.com/office/word/2010/wordprocessingGroup" xmlns:wpi="http://schemas.microsoft.com/office/word/2010/wordprocessingInk" xmlns:wne="http://schemas.microsoft.com/office/word/2006/wordml" xmlns:wps="http://schemas.microsoft.com/office/word/2010/wordprocessingShape" mc:Ignorable="w14 w15 w16se w16cid wp14">
+<w:ftr xmlns:wpc="http://schemas.microsoft.com/office/word/2010/wordprocessingCanvas" xmlns:cx="http://schemas.microsoft.com/office/drawing/2014/chartex" xmlns:cx1="http://schemas.microsoft.com/office/drawing/2015/9/8/chartex" xmlns:cx2="http://schemas.microsoft.com/office/drawing/2015/10/21/chartex" xmlns:cx3="http://schemas.microsoft.com/office/drawing/2016/5/9/chartex" xmlns:cx4="http://schemas.microsoft.com/office/drawing/2016/5/10/chartex" xmlns:cx5="http://schemas.microsoft.com/office/drawing/2016/5/11/chartex" xmlns:cx6="http://schemas.microsoft.com/office/drawing/2016/5/12/chartex" xmlns:cx7="http://schemas.microsoft.com/office/drawing/2016/5/13/chartex" xmlns:cx8="http://schemas.microsoft.com/office/drawing/2016/5/14/chartex" xmlns:mc="http://schemas.openxmlformats.org/markup-compatibility/2006" xmlns:aink="http://schemas.microsoft.com/office/drawing/2016/ink" xmlns:am3d="http://schemas.microsoft.com/office/drawing/2017/model3d" xmlns:o="urn:schemas-microsoft-com:office:office" xmlns:oel="http://schemas.microsoft.com/office/2019/extlst" xmlns:r="http://schemas.openxmlformats.org/officeDocument/2006/relationships" xmlns:m="http://schemas.openxmlformats.org/officeDocument/2006/math" xmlns:v="urn:schemas-microsoft-com:vml" xmlns:wp14="http://schemas.microsoft.com/office/word/2010/wordprocessingDrawing" xmlns:wp="http://schemas.openxmlformats.org/drawingml/2006/wordprocessingDrawing" xmlns:w10="urn:schemas-microsoft-com:office:word" xmlns:w="http://schemas.openxmlformats.org/wordprocessingml/2006/main" xmlns:w14="http://schemas.microsoft.com/office/word/2010/wordml" xmlns:w15="http://schemas.microsoft.com/office/word/2012/wordml" xmlns:w16cex="http://schemas.microsoft.com/office/word/2018/wordml/cex" xmlns:w16cid="http://schemas.microsoft.com/office/word/2016/wordml/cid" xmlns:w16="http://schemas.microsoft.com/office/word/2018/wordml" xmlns:w16du="http://schemas.microsoft.com/office/word/2023/wordml/word16du" xmlns:w16sdtdh="http://schemas.microsoft.com/office/word/2020/wordml/sdtdatahash" xmlns:w16sdtfl="http://schemas.microsoft.com/office/word/2024/wordml/sdtformatlock" xmlns:w16se="http://schemas.microsoft.com/office/word/2015/wordml/symex" xmlns:wpg="http://schemas.microsoft.com/office/word/2010/wordprocessingGroup" xmlns:wpi="http://schemas.microsoft.com/office/word/2010/wordprocessingInk" xmlns:wne="http://schemas.microsoft.com/office/word/2006/wordml" xmlns:wps="http://schemas.microsoft.com/office/word/2010/wordprocessingShape" mc:Ignorable="w14 w15 w16se w16cid w16 w16cex w16sdtdh w16sdtfl w16du wp14">
   <w:p>
     <w:pPr>
       <w:pStyle w:val="Rodap"/>
@@ -2947,7 +3694,7 @@
 </file>
 
 <file path=word/footnotes.xml><?xml version="1.0" encoding="utf-8"?>
-<w:footnotes xmlns:wpc="http://schemas.microsoft.com/office/word/2010/wordprocessingCanvas" xmlns:cx="http://schemas.microsoft.com/office/drawing/2014/chartex" xmlns:cx1="http://schemas.microsoft.com/office/drawing/2015/9/8/chartex" xmlns:cx2="http://schemas.microsoft.com/office/drawing/2015/10/21/chartex" xmlns:cx3="http://schemas.microsoft.com/office/drawing/2016/5/9/chartex" xmlns:cx4="http://schemas.microsoft.com/office/drawing/2016/5/10/chartex" xmlns:cx5="http://schemas.microsoft.com/office/drawing/2016/5/11/chartex" xmlns:cx6="http://schemas.microsoft.com/office/drawing/2016/5/12/chartex" xmlns:cx7="http://schemas.microsoft.com/office/drawing/2016/5/13/chartex" xmlns:cx8="http://schemas.microsoft.com/office/drawing/2016/5/14/chartex" xmlns:mc="http://schemas.openxmlformats.org/markup-compatibility/2006" xmlns:aink="http://schemas.microsoft.com/office/drawing/2016/ink" xmlns:am3d="http://schemas.microsoft.com/office/drawing/2017/model3d" xmlns:o="urn:schemas-microsoft-com:office:office" xmlns:r="http://schemas.openxmlformats.org/officeDocument/2006/relationships" xmlns:m="http://schemas.openxmlformats.org/officeDocument/2006/math" xmlns:v="urn:schemas-microsoft-com:vml" xmlns:wp14="http://schemas.microsoft.com/office/word/2010/wordprocessingDrawing" xmlns:wp="http://schemas.openxmlformats.org/drawingml/2006/wordprocessingDrawing" xmlns:w10="urn:schemas-microsoft-com:office:word" xmlns:w="http://schemas.openxmlformats.org/wordprocessingml/2006/main" xmlns:w14="http://schemas.microsoft.com/office/word/2010/wordml" xmlns:w15="http://schemas.microsoft.com/office/word/2012/wordml" xmlns:w16cid="http://schemas.microsoft.com/office/word/2016/wordml/cid" xmlns:w16se="http://schemas.microsoft.com/office/word/2015/wordml/symex" xmlns:wpg="http://schemas.microsoft.com/office/word/2010/wordprocessingGroup" xmlns:wpi="http://schemas.microsoft.com/office/word/2010/wordprocessingInk" xmlns:wne="http://schemas.microsoft.com/office/word/2006/wordml" xmlns:wps="http://schemas.microsoft.com/office/word/2010/wordprocessingShape" mc:Ignorable="w14 w15 w16se w16cid wp14">
+<w:footnotes xmlns:wpc="http://schemas.microsoft.com/office/word/2010/wordprocessingCanvas" xmlns:cx="http://schemas.microsoft.com/office/drawing/2014/chartex" xmlns:cx1="http://schemas.microsoft.com/office/drawing/2015/9/8/chartex" xmlns:cx2="http://schemas.microsoft.com/office/drawing/2015/10/21/chartex" xmlns:cx3="http://schemas.microsoft.com/office/drawing/2016/5/9/chartex" xmlns:cx4="http://schemas.microsoft.com/office/drawing/2016/5/10/chartex" xmlns:cx5="http://schemas.microsoft.com/office/drawing/2016/5/11/chartex" xmlns:cx6="http://schemas.microsoft.com/office/drawing/2016/5/12/chartex" xmlns:cx7="http://schemas.microsoft.com/office/drawing/2016/5/13/chartex" xmlns:cx8="http://schemas.microsoft.com/office/drawing/2016/5/14/chartex" xmlns:mc="http://schemas.openxmlformats.org/markup-compatibility/2006" xmlns:aink="http://schemas.microsoft.com/office/drawing/2016/ink" xmlns:am3d="http://schemas.microsoft.com/office/drawing/2017/model3d" xmlns:o="urn:schemas-microsoft-com:office:office" xmlns:oel="http://schemas.microsoft.com/office/2019/extlst" xmlns:r="http://schemas.openxmlformats.org/officeDocument/2006/relationships" xmlns:m="http://schemas.openxmlformats.org/officeDocument/2006/math" xmlns:v="urn:schemas-microsoft-com:vml" xmlns:wp14="http://schemas.microsoft.com/office/word/2010/wordprocessingDrawing" xmlns:wp="http://schemas.openxmlformats.org/drawingml/2006/wordprocessingDrawing" xmlns:w10="urn:schemas-microsoft-com:office:word" xmlns:w="http://schemas.openxmlformats.org/wordprocessingml/2006/main" xmlns:w14="http://schemas.microsoft.com/office/word/2010/wordml" xmlns:w15="http://schemas.microsoft.com/office/word/2012/wordml" xmlns:w16cex="http://schemas.microsoft.com/office/word/2018/wordml/cex" xmlns:w16cid="http://schemas.microsoft.com/office/word/2016/wordml/cid" xmlns:w16="http://schemas.microsoft.com/office/word/2018/wordml" xmlns:w16du="http://schemas.microsoft.com/office/word/2023/wordml/word16du" xmlns:w16sdtdh="http://schemas.microsoft.com/office/word/2020/wordml/sdtdatahash" xmlns:w16sdtfl="http://schemas.microsoft.com/office/word/2024/wordml/sdtformatlock" xmlns:w16se="http://schemas.microsoft.com/office/word/2015/wordml/symex" xmlns:wpg="http://schemas.microsoft.com/office/word/2010/wordprocessingGroup" xmlns:wpi="http://schemas.microsoft.com/office/word/2010/wordprocessingInk" xmlns:wne="http://schemas.microsoft.com/office/word/2006/wordml" xmlns:wps="http://schemas.microsoft.com/office/word/2010/wordprocessingShape" mc:Ignorable="w14 w15 w16se w16cid w16 w16cex w16sdtdh w16sdtfl w16du wp14">
   <w:footnote w:type="separator" w:id="-1">
     <w:p>
       <w:pPr>
@@ -2972,7 +3719,7 @@
 </file>
 
 <file path=word/header1.xml><?xml version="1.0" encoding="utf-8"?>
-<w:hdr xmlns:wpc="http://schemas.microsoft.com/office/word/2010/wordprocessingCanvas" xmlns:cx="http://schemas.microsoft.com/office/drawing/2014/chartex" xmlns:cx1="http://schemas.microsoft.com/office/drawing/2015/9/8/chartex" xmlns:cx2="http://schemas.microsoft.com/office/drawing/2015/10/21/chartex" xmlns:cx3="http://schemas.microsoft.com/office/drawing/2016/5/9/chartex" xmlns:cx4="http://schemas.microsoft.com/office/drawing/2016/5/10/chartex" xmlns:cx5="http://schemas.microsoft.com/office/drawing/2016/5/11/chartex" xmlns:cx6="http://schemas.microsoft.com/office/drawing/2016/5/12/chartex" xmlns:cx7="http://schemas.microsoft.com/office/drawing/2016/5/13/chartex" xmlns:cx8="http://schemas.microsoft.com/office/drawing/2016/5/14/chartex" xmlns:mc="http://schemas.openxmlformats.org/markup-compatibility/2006" xmlns:aink="http://schemas.microsoft.com/office/drawing/2016/ink" xmlns:am3d="http://schemas.microsoft.com/office/drawing/2017/model3d" xmlns:o="urn:schemas-microsoft-com:office:office" xmlns:r="http://schemas.openxmlformats.org/officeDocument/2006/relationships" xmlns:m="http://schemas.openxmlformats.org/officeDocument/2006/math" xmlns:v="urn:schemas-microsoft-com:vml" xmlns:wp14="http://schemas.microsoft.com/office/word/2010/wordprocessingDrawing" xmlns:wp="http://schemas.openxmlformats.org/drawingml/2006/wordprocessingDrawing" xmlns:w10="urn:schemas-microsoft-com:office:word" xmlns:w="http://schemas.openxmlformats.org/wordprocessingml/2006/main" xmlns:w14="http://schemas.microsoft.com/office/word/2010/wordml" xmlns:w15="http://schemas.microsoft.com/office/word/2012/wordml" xmlns:w16cid="http://schemas.microsoft.com/office/word/2016/wordml/cid" xmlns:w16se="http://schemas.microsoft.com/office/word/2015/wordml/symex" xmlns:wpg="http://schemas.microsoft.com/office/word/2010/wordprocessingGroup" xmlns:wpi="http://schemas.microsoft.com/office/word/2010/wordprocessingInk" xmlns:wne="http://schemas.microsoft.com/office/word/2006/wordml" xmlns:wps="http://schemas.microsoft.com/office/word/2010/wordprocessingShape" mc:Ignorable="w14 w15 w16se w16cid wp14">
+<w:hdr xmlns:wpc="http://schemas.microsoft.com/office/word/2010/wordprocessingCanvas" xmlns:cx="http://schemas.microsoft.com/office/drawing/2014/chartex" xmlns:cx1="http://schemas.microsoft.com/office/drawing/2015/9/8/chartex" xmlns:cx2="http://schemas.microsoft.com/office/drawing/2015/10/21/chartex" xmlns:cx3="http://schemas.microsoft.com/office/drawing/2016/5/9/chartex" xmlns:cx4="http://schemas.microsoft.com/office/drawing/2016/5/10/chartex" xmlns:cx5="http://schemas.microsoft.com/office/drawing/2016/5/11/chartex" xmlns:cx6="http://schemas.microsoft.com/office/drawing/2016/5/12/chartex" xmlns:cx7="http://schemas.microsoft.com/office/drawing/2016/5/13/chartex" xmlns:cx8="http://schemas.microsoft.com/office/drawing/2016/5/14/chartex" xmlns:mc="http://schemas.openxmlformats.org/markup-compatibility/2006" xmlns:aink="http://schemas.microsoft.com/office/drawing/2016/ink" xmlns:am3d="http://schemas.microsoft.com/office/drawing/2017/model3d" xmlns:o="urn:schemas-microsoft-com:office:office" xmlns:oel="http://schemas.microsoft.com/office/2019/extlst" xmlns:r="http://schemas.openxmlformats.org/officeDocument/2006/relationships" xmlns:m="http://schemas.openxmlformats.org/officeDocument/2006/math" xmlns:v="urn:schemas-microsoft-com:vml" xmlns:wp14="http://schemas.microsoft.com/office/word/2010/wordprocessingDrawing" xmlns:wp="http://schemas.openxmlformats.org/drawingml/2006/wordprocessingDrawing" xmlns:w10="urn:schemas-microsoft-com:office:word" xmlns:w="http://schemas.openxmlformats.org/wordprocessingml/2006/main" xmlns:w14="http://schemas.microsoft.com/office/word/2010/wordml" xmlns:w15="http://schemas.microsoft.com/office/word/2012/wordml" xmlns:w16cex="http://schemas.microsoft.com/office/word/2018/wordml/cex" xmlns:w16cid="http://schemas.microsoft.com/office/word/2016/wordml/cid" xmlns:w16="http://schemas.microsoft.com/office/word/2018/wordml" xmlns:w16du="http://schemas.microsoft.com/office/word/2023/wordml/word16du" xmlns:w16sdtdh="http://schemas.microsoft.com/office/word/2020/wordml/sdtdatahash" xmlns:w16sdtfl="http://schemas.microsoft.com/office/word/2024/wordml/sdtformatlock" xmlns:w16se="http://schemas.microsoft.com/office/word/2015/wordml/symex" xmlns:wpg="http://schemas.microsoft.com/office/word/2010/wordprocessingGroup" xmlns:wpi="http://schemas.microsoft.com/office/word/2010/wordprocessingInk" xmlns:wne="http://schemas.microsoft.com/office/word/2006/wordml" xmlns:wps="http://schemas.microsoft.com/office/word/2010/wordprocessingShape" mc:Ignorable="w14 w15 w16se w16cid w16 w16cex w16sdtdh w16sdtfl w16du wp14">
   <w:p>
     <w:pPr>
       <w:pStyle w:val="Cabealho"/>
@@ -2982,7 +3729,7 @@
 </file>
 
 <file path=word/header2.xml><?xml version="1.0" encoding="utf-8"?>
-<w:hdr xmlns:wpc="http://schemas.microsoft.com/office/word/2010/wordprocessingCanvas" xmlns:cx="http://schemas.microsoft.com/office/drawing/2014/chartex" xmlns:cx1="http://schemas.microsoft.com/office/drawing/2015/9/8/chartex" xmlns:cx2="http://schemas.microsoft.com/office/drawing/2015/10/21/chartex" xmlns:cx3="http://schemas.microsoft.com/office/drawing/2016/5/9/chartex" xmlns:cx4="http://schemas.microsoft.com/office/drawing/2016/5/10/chartex" xmlns:cx5="http://schemas.microsoft.com/office/drawing/2016/5/11/chartex" xmlns:cx6="http://schemas.microsoft.com/office/drawing/2016/5/12/chartex" xmlns:cx7="http://schemas.microsoft.com/office/drawing/2016/5/13/chartex" xmlns:cx8="http://schemas.microsoft.com/office/drawing/2016/5/14/chartex" xmlns:mc="http://schemas.openxmlformats.org/markup-compatibility/2006" xmlns:aink="http://schemas.microsoft.com/office/drawing/2016/ink" xmlns:am3d="http://schemas.microsoft.com/office/drawing/2017/model3d" xmlns:o="urn:schemas-microsoft-com:office:office" xmlns:r="http://schemas.openxmlformats.org/officeDocument/2006/relationships" xmlns:m="http://schemas.openxmlformats.org/officeDocument/2006/math" xmlns:v="urn:schemas-microsoft-com:vml" xmlns:wp14="http://schemas.microsoft.com/office/word/2010/wordprocessingDrawing" xmlns:wp="http://schemas.openxmlformats.org/drawingml/2006/wordprocessingDrawing" xmlns:w10="urn:schemas-microsoft-com:office:word" xmlns:w="http://schemas.openxmlformats.org/wordprocessingml/2006/main" xmlns:w14="http://schemas.microsoft.com/office/word/2010/wordml" xmlns:w15="http://schemas.microsoft.com/office/word/2012/wordml" xmlns:w16cid="http://schemas.microsoft.com/office/word/2016/wordml/cid" xmlns:w16se="http://schemas.microsoft.com/office/word/2015/wordml/symex" xmlns:wpg="http://schemas.microsoft.com/office/word/2010/wordprocessingGroup" xmlns:wpi="http://schemas.microsoft.com/office/word/2010/wordprocessingInk" xmlns:wne="http://schemas.microsoft.com/office/word/2006/wordml" xmlns:wps="http://schemas.microsoft.com/office/word/2010/wordprocessingShape" mc:Ignorable="w14 w15 w16se w16cid wp14">
+<w:hdr xmlns:wpc="http://schemas.microsoft.com/office/word/2010/wordprocessingCanvas" xmlns:cx="http://schemas.microsoft.com/office/drawing/2014/chartex" xmlns:cx1="http://schemas.microsoft.com/office/drawing/2015/9/8/chartex" xmlns:cx2="http://schemas.microsoft.com/office/drawing/2015/10/21/chartex" xmlns:cx3="http://schemas.microsoft.com/office/drawing/2016/5/9/chartex" xmlns:cx4="http://schemas.microsoft.com/office/drawing/2016/5/10/chartex" xmlns:cx5="http://schemas.microsoft.com/office/drawing/2016/5/11/chartex" xmlns:cx6="http://schemas.microsoft.com/office/drawing/2016/5/12/chartex" xmlns:cx7="http://schemas.microsoft.com/office/drawing/2016/5/13/chartex" xmlns:cx8="http://schemas.microsoft.com/office/drawing/2016/5/14/chartex" xmlns:mc="http://schemas.openxmlformats.org/markup-compatibility/2006" xmlns:aink="http://schemas.microsoft.com/office/drawing/2016/ink" xmlns:am3d="http://schemas.microsoft.com/office/drawing/2017/model3d" xmlns:o="urn:schemas-microsoft-com:office:office" xmlns:oel="http://schemas.microsoft.com/office/2019/extlst" xmlns:r="http://schemas.openxmlformats.org/officeDocument/2006/relationships" xmlns:m="http://schemas.openxmlformats.org/officeDocument/2006/math" xmlns:v="urn:schemas-microsoft-com:vml" xmlns:wp14="http://schemas.microsoft.com/office/word/2010/wordprocessingDrawing" xmlns:wp="http://schemas.openxmlformats.org/drawingml/2006/wordprocessingDrawing" xmlns:w10="urn:schemas-microsoft-com:office:word" xmlns:w="http://schemas.openxmlformats.org/wordprocessingml/2006/main" xmlns:w14="http://schemas.microsoft.com/office/word/2010/wordml" xmlns:w15="http://schemas.microsoft.com/office/word/2012/wordml" xmlns:w16cex="http://schemas.microsoft.com/office/word/2018/wordml/cex" xmlns:w16cid="http://schemas.microsoft.com/office/word/2016/wordml/cid" xmlns:w16="http://schemas.microsoft.com/office/word/2018/wordml" xmlns:w16du="http://schemas.microsoft.com/office/word/2023/wordml/word16du" xmlns:w16sdtdh="http://schemas.microsoft.com/office/word/2020/wordml/sdtdatahash" xmlns:w16sdtfl="http://schemas.microsoft.com/office/word/2024/wordml/sdtformatlock" xmlns:w16se="http://schemas.microsoft.com/office/word/2015/wordml/symex" xmlns:wpg="http://schemas.microsoft.com/office/word/2010/wordprocessingGroup" xmlns:wpi="http://schemas.microsoft.com/office/word/2010/wordprocessingInk" xmlns:wne="http://schemas.microsoft.com/office/word/2006/wordml" xmlns:wps="http://schemas.microsoft.com/office/word/2010/wordprocessingShape" mc:Ignorable="w14 w15 w16se w16cid w16 w16cex w16sdtdh w16sdtfl w16du wp14">
   <w:p>
     <w:pPr>
       <w:pStyle w:val="Cabealho"/>
@@ -3052,7 +3799,7 @@
 </file>
 
 <file path=word/header3.xml><?xml version="1.0" encoding="utf-8"?>
-<w:hdr xmlns:wpc="http://schemas.microsoft.com/office/word/2010/wordprocessingCanvas" xmlns:cx="http://schemas.microsoft.com/office/drawing/2014/chartex" xmlns:cx1="http://schemas.microsoft.com/office/drawing/2015/9/8/chartex" xmlns:cx2="http://schemas.microsoft.com/office/drawing/2015/10/21/chartex" xmlns:cx3="http://schemas.microsoft.com/office/drawing/2016/5/9/chartex" xmlns:cx4="http://schemas.microsoft.com/office/drawing/2016/5/10/chartex" xmlns:cx5="http://schemas.microsoft.com/office/drawing/2016/5/11/chartex" xmlns:cx6="http://schemas.microsoft.com/office/drawing/2016/5/12/chartex" xmlns:cx7="http://schemas.microsoft.com/office/drawing/2016/5/13/chartex" xmlns:cx8="http://schemas.microsoft.com/office/drawing/2016/5/14/chartex" xmlns:mc="http://schemas.openxmlformats.org/markup-compatibility/2006" xmlns:aink="http://schemas.microsoft.com/office/drawing/2016/ink" xmlns:am3d="http://schemas.microsoft.com/office/drawing/2017/model3d" xmlns:o="urn:schemas-microsoft-com:office:office" xmlns:r="http://schemas.openxmlformats.org/officeDocument/2006/relationships" xmlns:m="http://schemas.openxmlformats.org/officeDocument/2006/math" xmlns:v="urn:schemas-microsoft-com:vml" xmlns:wp14="http://schemas.microsoft.com/office/word/2010/wordprocessingDrawing" xmlns:wp="http://schemas.openxmlformats.org/drawingml/2006/wordprocessingDrawing" xmlns:w10="urn:schemas-microsoft-com:office:word" xmlns:w="http://schemas.openxmlformats.org/wordprocessingml/2006/main" xmlns:w14="http://schemas.microsoft.com/office/word/2010/wordml" xmlns:w15="http://schemas.microsoft.com/office/word/2012/wordml" xmlns:w16cid="http://schemas.microsoft.com/office/word/2016/wordml/cid" xmlns:w16se="http://schemas.microsoft.com/office/word/2015/wordml/symex" xmlns:wpg="http://schemas.microsoft.com/office/word/2010/wordprocessingGroup" xmlns:wpi="http://schemas.microsoft.com/office/word/2010/wordprocessingInk" xmlns:wne="http://schemas.microsoft.com/office/word/2006/wordml" xmlns:wps="http://schemas.microsoft.com/office/word/2010/wordprocessingShape" mc:Ignorable="w14 w15 w16se w16cid wp14">
+<w:hdr xmlns:wpc="http://schemas.microsoft.com/office/word/2010/wordprocessingCanvas" xmlns:cx="http://schemas.microsoft.com/office/drawing/2014/chartex" xmlns:cx1="http://schemas.microsoft.com/office/drawing/2015/9/8/chartex" xmlns:cx2="http://schemas.microsoft.com/office/drawing/2015/10/21/chartex" xmlns:cx3="http://schemas.microsoft.com/office/drawing/2016/5/9/chartex" xmlns:cx4="http://schemas.microsoft.com/office/drawing/2016/5/10/chartex" xmlns:cx5="http://schemas.microsoft.com/office/drawing/2016/5/11/chartex" xmlns:cx6="http://schemas.microsoft.com/office/drawing/2016/5/12/chartex" xmlns:cx7="http://schemas.microsoft.com/office/drawing/2016/5/13/chartex" xmlns:cx8="http://schemas.microsoft.com/office/drawing/2016/5/14/chartex" xmlns:mc="http://schemas.openxmlformats.org/markup-compatibility/2006" xmlns:aink="http://schemas.microsoft.com/office/drawing/2016/ink" xmlns:am3d="http://schemas.microsoft.com/office/drawing/2017/model3d" xmlns:o="urn:schemas-microsoft-com:office:office" xmlns:oel="http://schemas.microsoft.com/office/2019/extlst" xmlns:r="http://schemas.openxmlformats.org/officeDocument/2006/relationships" xmlns:m="http://schemas.openxmlformats.org/officeDocument/2006/math" xmlns:v="urn:schemas-microsoft-com:vml" xmlns:wp14="http://schemas.microsoft.com/office/word/2010/wordprocessingDrawing" xmlns:wp="http://schemas.openxmlformats.org/drawingml/2006/wordprocessingDrawing" xmlns:w10="urn:schemas-microsoft-com:office:word" xmlns:w="http://schemas.openxmlformats.org/wordprocessingml/2006/main" xmlns:w14="http://schemas.microsoft.com/office/word/2010/wordml" xmlns:w15="http://schemas.microsoft.com/office/word/2012/wordml" xmlns:w16cex="http://schemas.microsoft.com/office/word/2018/wordml/cex" xmlns:w16cid="http://schemas.microsoft.com/office/word/2016/wordml/cid" xmlns:w16="http://schemas.microsoft.com/office/word/2018/wordml" xmlns:w16du="http://schemas.microsoft.com/office/word/2023/wordml/word16du" xmlns:w16sdtdh="http://schemas.microsoft.com/office/word/2020/wordml/sdtdatahash" xmlns:w16sdtfl="http://schemas.microsoft.com/office/word/2024/wordml/sdtformatlock" xmlns:w16se="http://schemas.microsoft.com/office/word/2015/wordml/symex" xmlns:wpg="http://schemas.microsoft.com/office/word/2010/wordprocessingGroup" xmlns:wpi="http://schemas.microsoft.com/office/word/2010/wordprocessingInk" xmlns:wne="http://schemas.microsoft.com/office/word/2006/wordml" xmlns:wps="http://schemas.microsoft.com/office/word/2010/wordprocessingShape" mc:Ignorable="w14 w15 w16se w16cid w16 w16cex w16sdtdh w16sdtfl w16du wp14">
   <w:p>
     <w:pPr>
       <w:pStyle w:val="Cabealho"/>
@@ -3062,97 +3809,11 @@
 </file>
 
 <file path=word/numbering.xml><?xml version="1.0" encoding="utf-8"?>
-<w:numbering xmlns:wpc="http://schemas.microsoft.com/office/word/2010/wordprocessingCanvas" xmlns:cx="http://schemas.microsoft.com/office/drawing/2014/chartex" xmlns:cx1="http://schemas.microsoft.com/office/drawing/2015/9/8/chartex" xmlns:cx2="http://schemas.microsoft.com/office/drawing/2015/10/21/chartex" xmlns:cx3="http://schemas.microsoft.com/office/drawing/2016/5/9/chartex" xmlns:cx4="http://schemas.microsoft.com/office/drawing/2016/5/10/chartex" xmlns:cx5="http://schemas.microsoft.com/office/drawing/2016/5/11/chartex" xmlns:cx6="http://schemas.microsoft.com/office/drawing/2016/5/12/chartex" xmlns:cx7="http://schemas.microsoft.com/office/drawing/2016/5/13/chartex" xmlns:cx8="http://schemas.microsoft.com/office/drawing/2016/5/14/chartex" xmlns:mc="http://schemas.openxmlformats.org/markup-compatibility/2006" xmlns:aink="http://schemas.microsoft.com/office/drawing/2016/ink" xmlns:am3d="http://schemas.microsoft.com/office/drawing/2017/model3d" xmlns:o="urn:schemas-microsoft-com:office:office" xmlns:r="http://schemas.openxmlformats.org/officeDocument/2006/relationships" xmlns:m="http://schemas.openxmlformats.org/officeDocument/2006/math" xmlns:v="urn:schemas-microsoft-com:vml" xmlns:wp14="http://schemas.microsoft.com/office/word/2010/wordprocessingDrawing" xmlns:wp="http://schemas.openxmlformats.org/drawingml/2006/wordprocessingDrawing" xmlns:w10="urn:schemas-microsoft-com:office:word" xmlns:w="http://schemas.openxmlformats.org/wordprocessingml/2006/main" xmlns:w14="http://schemas.microsoft.com/office/word/2010/wordml" xmlns:w15="http://schemas.microsoft.com/office/word/2012/wordml" xmlns:w16cid="http://schemas.microsoft.com/office/word/2016/wordml/cid" xmlns:w16se="http://schemas.microsoft.com/office/word/2015/wordml/symex" xmlns:wpg="http://schemas.microsoft.com/office/word/2010/wordprocessingGroup" xmlns:wpi="http://schemas.microsoft.com/office/word/2010/wordprocessingInk" xmlns:wne="http://schemas.microsoft.com/office/word/2006/wordml" xmlns:wps="http://schemas.microsoft.com/office/word/2010/wordprocessingShape" mc:Ignorable="w14 w15 w16se w16cid wp14">
+<w:numbering xmlns:wpc="http://schemas.microsoft.com/office/word/2010/wordprocessingCanvas" xmlns:cx="http://schemas.microsoft.com/office/drawing/2014/chartex" xmlns:cx1="http://schemas.microsoft.com/office/drawing/2015/9/8/chartex" xmlns:cx2="http://schemas.microsoft.com/office/drawing/2015/10/21/chartex" xmlns:cx3="http://schemas.microsoft.com/office/drawing/2016/5/9/chartex" xmlns:cx4="http://schemas.microsoft.com/office/drawing/2016/5/10/chartex" xmlns:cx5="http://schemas.microsoft.com/office/drawing/2016/5/11/chartex" xmlns:cx6="http://schemas.microsoft.com/office/drawing/2016/5/12/chartex" xmlns:cx7="http://schemas.microsoft.com/office/drawing/2016/5/13/chartex" xmlns:cx8="http://schemas.microsoft.com/office/drawing/2016/5/14/chartex" xmlns:mc="http://schemas.openxmlformats.org/markup-compatibility/2006" xmlns:aink="http://schemas.microsoft.com/office/drawing/2016/ink" xmlns:am3d="http://schemas.microsoft.com/office/drawing/2017/model3d" xmlns:o="urn:schemas-microsoft-com:office:office" xmlns:oel="http://schemas.microsoft.com/office/2019/extlst" xmlns:r="http://schemas.openxmlformats.org/officeDocument/2006/relationships" xmlns:m="http://schemas.openxmlformats.org/officeDocument/2006/math" xmlns:v="urn:schemas-microsoft-com:vml" xmlns:wp14="http://schemas.microsoft.com/office/word/2010/wordprocessingDrawing" xmlns:wp="http://schemas.openxmlformats.org/drawingml/2006/wordprocessingDrawing" xmlns:w10="urn:schemas-microsoft-com:office:word" xmlns:w="http://schemas.openxmlformats.org/wordprocessingml/2006/main" xmlns:w14="http://schemas.microsoft.com/office/word/2010/wordml" xmlns:w15="http://schemas.microsoft.com/office/word/2012/wordml" xmlns:w16cex="http://schemas.microsoft.com/office/word/2018/wordml/cex" xmlns:w16cid="http://schemas.microsoft.com/office/word/2016/wordml/cid" xmlns:w16="http://schemas.microsoft.com/office/word/2018/wordml" xmlns:w16du="http://schemas.microsoft.com/office/word/2023/wordml/word16du" xmlns:w16sdtdh="http://schemas.microsoft.com/office/word/2020/wordml/sdtdatahash" xmlns:w16sdtfl="http://schemas.microsoft.com/office/word/2024/wordml/sdtformatlock" xmlns:w16se="http://schemas.microsoft.com/office/word/2015/wordml/symex" xmlns:wpg="http://schemas.microsoft.com/office/word/2010/wordprocessingGroup" xmlns:wpi="http://schemas.microsoft.com/office/word/2010/wordprocessingInk" xmlns:wne="http://schemas.microsoft.com/office/word/2006/wordml" xmlns:wps="http://schemas.microsoft.com/office/word/2010/wordprocessingShape" mc:Ignorable="w14 w15 w16se w16cid w16 w16cex w16sdtdh w16sdtfl w16du wp14">
   <w:abstractNum w:abstractNumId="0" w15:restartNumberingAfterBreak="0">
-    <w:nsid w:val="17913EB3"/>
-    <w:multiLevelType w:val="multilevel"/>
-    <w:tmpl w:val="55A8752E"/>
-    <w:lvl w:ilvl="0">
-      <w:start w:val="1"/>
-      <w:numFmt w:val="bullet"/>
-      <w:lvlText w:val="●"/>
-      <w:lvlJc w:val="left"/>
-      <w:pPr>
-        <w:ind w:left="720" w:hanging="360"/>
-      </w:pPr>
-    </w:lvl>
-    <w:lvl w:ilvl="1">
-      <w:start w:val="1"/>
-      <w:numFmt w:val="decimal"/>
-      <w:lvlText w:val="%2."/>
-      <w:lvlJc w:val="left"/>
-      <w:pPr>
-        <w:ind w:left="1440" w:hanging="360"/>
-      </w:pPr>
-    </w:lvl>
-    <w:lvl w:ilvl="2">
-      <w:start w:val="1"/>
-      <w:numFmt w:val="decimal"/>
-      <w:lvlText w:val="%3."/>
-      <w:lvlJc w:val="left"/>
-      <w:pPr>
-        <w:ind w:left="2160" w:hanging="360"/>
-      </w:pPr>
-    </w:lvl>
-    <w:lvl w:ilvl="3">
-      <w:start w:val="1"/>
-      <w:numFmt w:val="decimal"/>
-      <w:lvlText w:val="%4."/>
-      <w:lvlJc w:val="left"/>
-      <w:pPr>
-        <w:ind w:left="2880" w:hanging="360"/>
-      </w:pPr>
-    </w:lvl>
-    <w:lvl w:ilvl="4">
-      <w:start w:val="1"/>
-      <w:numFmt w:val="decimal"/>
-      <w:lvlText w:val="%5."/>
-      <w:lvlJc w:val="left"/>
-      <w:pPr>
-        <w:ind w:left="3600" w:hanging="360"/>
-      </w:pPr>
-    </w:lvl>
-    <w:lvl w:ilvl="5">
-      <w:start w:val="1"/>
-      <w:numFmt w:val="decimal"/>
-      <w:lvlText w:val="%6."/>
-      <w:lvlJc w:val="left"/>
-      <w:pPr>
-        <w:ind w:left="4320" w:hanging="360"/>
-      </w:pPr>
-    </w:lvl>
-    <w:lvl w:ilvl="6">
-      <w:start w:val="1"/>
-      <w:numFmt w:val="decimal"/>
-      <w:lvlText w:val="%7."/>
-      <w:lvlJc w:val="left"/>
-      <w:pPr>
-        <w:ind w:left="5040" w:hanging="360"/>
-      </w:pPr>
-    </w:lvl>
-    <w:lvl w:ilvl="7">
-      <w:start w:val="1"/>
-      <w:numFmt w:val="decimal"/>
-      <w:lvlText w:val="%8."/>
-      <w:lvlJc w:val="left"/>
-      <w:pPr>
-        <w:ind w:left="5760" w:hanging="360"/>
-      </w:pPr>
-    </w:lvl>
-    <w:lvl w:ilvl="8">
-      <w:start w:val="1"/>
-      <w:numFmt w:val="decimal"/>
-      <w:lvlText w:val="%9."/>
-      <w:lvlJc w:val="left"/>
-      <w:pPr>
-        <w:ind w:left="6480" w:hanging="360"/>
-      </w:pPr>
-    </w:lvl>
-  </w:abstractNum>
-  <w:abstractNum w:abstractNumId="1" w15:restartNumberingAfterBreak="0">
-    <w:nsid w:val="7EA25286"/>
+    <w:nsid w:val="10123EC7"/>
     <w:multiLevelType w:val="hybridMultilevel"/>
-    <w:tmpl w:val="338E31AC"/>
+    <w:tmpl w:val="55147BE2"/>
     <w:lvl w:ilvl="0" w:tplc="04160001">
       <w:start w:val="1"/>
       <w:numFmt w:val="bullet"/>
@@ -3262,17 +3923,567 @@
       </w:rPr>
     </w:lvl>
   </w:abstractNum>
-  <w:num w:numId="1">
+  <w:abstractNum w:abstractNumId="1" w15:restartNumberingAfterBreak="0">
+    <w:nsid w:val="17913EB3"/>
+    <w:multiLevelType w:val="multilevel"/>
+    <w:tmpl w:val="55A8752E"/>
+    <w:lvl w:ilvl="0">
+      <w:start w:val="1"/>
+      <w:numFmt w:val="bullet"/>
+      <w:lvlText w:val="●"/>
+      <w:lvlJc w:val="left"/>
+      <w:pPr>
+        <w:ind w:left="720" w:hanging="360"/>
+      </w:pPr>
+    </w:lvl>
+    <w:lvl w:ilvl="1">
+      <w:start w:val="1"/>
+      <w:numFmt w:val="decimal"/>
+      <w:lvlText w:val="%2."/>
+      <w:lvlJc w:val="left"/>
+      <w:pPr>
+        <w:ind w:left="1440" w:hanging="360"/>
+      </w:pPr>
+    </w:lvl>
+    <w:lvl w:ilvl="2">
+      <w:start w:val="1"/>
+      <w:numFmt w:val="decimal"/>
+      <w:lvlText w:val="%3."/>
+      <w:lvlJc w:val="left"/>
+      <w:pPr>
+        <w:ind w:left="2160" w:hanging="360"/>
+      </w:pPr>
+    </w:lvl>
+    <w:lvl w:ilvl="3">
+      <w:start w:val="1"/>
+      <w:numFmt w:val="decimal"/>
+      <w:lvlText w:val="%4."/>
+      <w:lvlJc w:val="left"/>
+      <w:pPr>
+        <w:ind w:left="2880" w:hanging="360"/>
+      </w:pPr>
+    </w:lvl>
+    <w:lvl w:ilvl="4">
+      <w:start w:val="1"/>
+      <w:numFmt w:val="decimal"/>
+      <w:lvlText w:val="%5."/>
+      <w:lvlJc w:val="left"/>
+      <w:pPr>
+        <w:ind w:left="3600" w:hanging="360"/>
+      </w:pPr>
+    </w:lvl>
+    <w:lvl w:ilvl="5">
+      <w:start w:val="1"/>
+      <w:numFmt w:val="decimal"/>
+      <w:lvlText w:val="%6."/>
+      <w:lvlJc w:val="left"/>
+      <w:pPr>
+        <w:ind w:left="4320" w:hanging="360"/>
+      </w:pPr>
+    </w:lvl>
+    <w:lvl w:ilvl="6">
+      <w:start w:val="1"/>
+      <w:numFmt w:val="decimal"/>
+      <w:lvlText w:val="%7."/>
+      <w:lvlJc w:val="left"/>
+      <w:pPr>
+        <w:ind w:left="5040" w:hanging="360"/>
+      </w:pPr>
+    </w:lvl>
+    <w:lvl w:ilvl="7">
+      <w:start w:val="1"/>
+      <w:numFmt w:val="decimal"/>
+      <w:lvlText w:val="%8."/>
+      <w:lvlJc w:val="left"/>
+      <w:pPr>
+        <w:ind w:left="5760" w:hanging="360"/>
+      </w:pPr>
+    </w:lvl>
+    <w:lvl w:ilvl="8">
+      <w:start w:val="1"/>
+      <w:numFmt w:val="decimal"/>
+      <w:lvlText w:val="%9."/>
+      <w:lvlJc w:val="left"/>
+      <w:pPr>
+        <w:ind w:left="6480" w:hanging="360"/>
+      </w:pPr>
+    </w:lvl>
+  </w:abstractNum>
+  <w:abstractNum w:abstractNumId="2" w15:restartNumberingAfterBreak="0">
+    <w:nsid w:val="47E607AD"/>
+    <w:multiLevelType w:val="hybridMultilevel"/>
+    <w:tmpl w:val="619287D0"/>
+    <w:lvl w:ilvl="0" w:tplc="04160001">
+      <w:start w:val="1"/>
+      <w:numFmt w:val="bullet"/>
+      <w:lvlText w:val=""/>
+      <w:lvlJc w:val="left"/>
+      <w:pPr>
+        <w:ind w:left="720" w:hanging="360"/>
+      </w:pPr>
+      <w:rPr>
+        <w:rFonts w:ascii="Symbol" w:hAnsi="Symbol" w:hint="default"/>
+      </w:rPr>
+    </w:lvl>
+    <w:lvl w:ilvl="1" w:tplc="04160003" w:tentative="1">
+      <w:start w:val="1"/>
+      <w:numFmt w:val="bullet"/>
+      <w:lvlText w:val="o"/>
+      <w:lvlJc w:val="left"/>
+      <w:pPr>
+        <w:ind w:left="1440" w:hanging="360"/>
+      </w:pPr>
+      <w:rPr>
+        <w:rFonts w:ascii="Courier New" w:hAnsi="Courier New" w:cs="Courier New" w:hint="default"/>
+      </w:rPr>
+    </w:lvl>
+    <w:lvl w:ilvl="2" w:tplc="04160005" w:tentative="1">
+      <w:start w:val="1"/>
+      <w:numFmt w:val="bullet"/>
+      <w:lvlText w:val=""/>
+      <w:lvlJc w:val="left"/>
+      <w:pPr>
+        <w:ind w:left="2160" w:hanging="360"/>
+      </w:pPr>
+      <w:rPr>
+        <w:rFonts w:ascii="Wingdings" w:hAnsi="Wingdings" w:hint="default"/>
+      </w:rPr>
+    </w:lvl>
+    <w:lvl w:ilvl="3" w:tplc="04160001" w:tentative="1">
+      <w:start w:val="1"/>
+      <w:numFmt w:val="bullet"/>
+      <w:lvlText w:val=""/>
+      <w:lvlJc w:val="left"/>
+      <w:pPr>
+        <w:ind w:left="2880" w:hanging="360"/>
+      </w:pPr>
+      <w:rPr>
+        <w:rFonts w:ascii="Symbol" w:hAnsi="Symbol" w:hint="default"/>
+      </w:rPr>
+    </w:lvl>
+    <w:lvl w:ilvl="4" w:tplc="04160003" w:tentative="1">
+      <w:start w:val="1"/>
+      <w:numFmt w:val="bullet"/>
+      <w:lvlText w:val="o"/>
+      <w:lvlJc w:val="left"/>
+      <w:pPr>
+        <w:ind w:left="3600" w:hanging="360"/>
+      </w:pPr>
+      <w:rPr>
+        <w:rFonts w:ascii="Courier New" w:hAnsi="Courier New" w:cs="Courier New" w:hint="default"/>
+      </w:rPr>
+    </w:lvl>
+    <w:lvl w:ilvl="5" w:tplc="04160005" w:tentative="1">
+      <w:start w:val="1"/>
+      <w:numFmt w:val="bullet"/>
+      <w:lvlText w:val=""/>
+      <w:lvlJc w:val="left"/>
+      <w:pPr>
+        <w:ind w:left="4320" w:hanging="360"/>
+      </w:pPr>
+      <w:rPr>
+        <w:rFonts w:ascii="Wingdings" w:hAnsi="Wingdings" w:hint="default"/>
+      </w:rPr>
+    </w:lvl>
+    <w:lvl w:ilvl="6" w:tplc="04160001" w:tentative="1">
+      <w:start w:val="1"/>
+      <w:numFmt w:val="bullet"/>
+      <w:lvlText w:val=""/>
+      <w:lvlJc w:val="left"/>
+      <w:pPr>
+        <w:ind w:left="5040" w:hanging="360"/>
+      </w:pPr>
+      <w:rPr>
+        <w:rFonts w:ascii="Symbol" w:hAnsi="Symbol" w:hint="default"/>
+      </w:rPr>
+    </w:lvl>
+    <w:lvl w:ilvl="7" w:tplc="04160003" w:tentative="1">
+      <w:start w:val="1"/>
+      <w:numFmt w:val="bullet"/>
+      <w:lvlText w:val="o"/>
+      <w:lvlJc w:val="left"/>
+      <w:pPr>
+        <w:ind w:left="5760" w:hanging="360"/>
+      </w:pPr>
+      <w:rPr>
+        <w:rFonts w:ascii="Courier New" w:hAnsi="Courier New" w:cs="Courier New" w:hint="default"/>
+      </w:rPr>
+    </w:lvl>
+    <w:lvl w:ilvl="8" w:tplc="04160005" w:tentative="1">
+      <w:start w:val="1"/>
+      <w:numFmt w:val="bullet"/>
+      <w:lvlText w:val=""/>
+      <w:lvlJc w:val="left"/>
+      <w:pPr>
+        <w:ind w:left="6480" w:hanging="360"/>
+      </w:pPr>
+      <w:rPr>
+        <w:rFonts w:ascii="Wingdings" w:hAnsi="Wingdings" w:hint="default"/>
+      </w:rPr>
+    </w:lvl>
+  </w:abstractNum>
+  <w:abstractNum w:abstractNumId="3" w15:restartNumberingAfterBreak="0">
+    <w:nsid w:val="509F31F8"/>
+    <w:multiLevelType w:val="hybridMultilevel"/>
+    <w:tmpl w:val="573AC204"/>
+    <w:lvl w:ilvl="0" w:tplc="04160001">
+      <w:start w:val="1"/>
+      <w:numFmt w:val="bullet"/>
+      <w:lvlText w:val=""/>
+      <w:lvlJc w:val="left"/>
+      <w:pPr>
+        <w:ind w:left="720" w:hanging="360"/>
+      </w:pPr>
+      <w:rPr>
+        <w:rFonts w:ascii="Symbol" w:hAnsi="Symbol" w:hint="default"/>
+      </w:rPr>
+    </w:lvl>
+    <w:lvl w:ilvl="1" w:tplc="04160003" w:tentative="1">
+      <w:start w:val="1"/>
+      <w:numFmt w:val="bullet"/>
+      <w:lvlText w:val="o"/>
+      <w:lvlJc w:val="left"/>
+      <w:pPr>
+        <w:ind w:left="1440" w:hanging="360"/>
+      </w:pPr>
+      <w:rPr>
+        <w:rFonts w:ascii="Courier New" w:hAnsi="Courier New" w:cs="Courier New" w:hint="default"/>
+      </w:rPr>
+    </w:lvl>
+    <w:lvl w:ilvl="2" w:tplc="04160005" w:tentative="1">
+      <w:start w:val="1"/>
+      <w:numFmt w:val="bullet"/>
+      <w:lvlText w:val=""/>
+      <w:lvlJc w:val="left"/>
+      <w:pPr>
+        <w:ind w:left="2160" w:hanging="360"/>
+      </w:pPr>
+      <w:rPr>
+        <w:rFonts w:ascii="Wingdings" w:hAnsi="Wingdings" w:hint="default"/>
+      </w:rPr>
+    </w:lvl>
+    <w:lvl w:ilvl="3" w:tplc="04160001" w:tentative="1">
+      <w:start w:val="1"/>
+      <w:numFmt w:val="bullet"/>
+      <w:lvlText w:val=""/>
+      <w:lvlJc w:val="left"/>
+      <w:pPr>
+        <w:ind w:left="2880" w:hanging="360"/>
+      </w:pPr>
+      <w:rPr>
+        <w:rFonts w:ascii="Symbol" w:hAnsi="Symbol" w:hint="default"/>
+      </w:rPr>
+    </w:lvl>
+    <w:lvl w:ilvl="4" w:tplc="04160003" w:tentative="1">
+      <w:start w:val="1"/>
+      <w:numFmt w:val="bullet"/>
+      <w:lvlText w:val="o"/>
+      <w:lvlJc w:val="left"/>
+      <w:pPr>
+        <w:ind w:left="3600" w:hanging="360"/>
+      </w:pPr>
+      <w:rPr>
+        <w:rFonts w:ascii="Courier New" w:hAnsi="Courier New" w:cs="Courier New" w:hint="default"/>
+      </w:rPr>
+    </w:lvl>
+    <w:lvl w:ilvl="5" w:tplc="04160005" w:tentative="1">
+      <w:start w:val="1"/>
+      <w:numFmt w:val="bullet"/>
+      <w:lvlText w:val=""/>
+      <w:lvlJc w:val="left"/>
+      <w:pPr>
+        <w:ind w:left="4320" w:hanging="360"/>
+      </w:pPr>
+      <w:rPr>
+        <w:rFonts w:ascii="Wingdings" w:hAnsi="Wingdings" w:hint="default"/>
+      </w:rPr>
+    </w:lvl>
+    <w:lvl w:ilvl="6" w:tplc="04160001" w:tentative="1">
+      <w:start w:val="1"/>
+      <w:numFmt w:val="bullet"/>
+      <w:lvlText w:val=""/>
+      <w:lvlJc w:val="left"/>
+      <w:pPr>
+        <w:ind w:left="5040" w:hanging="360"/>
+      </w:pPr>
+      <w:rPr>
+        <w:rFonts w:ascii="Symbol" w:hAnsi="Symbol" w:hint="default"/>
+      </w:rPr>
+    </w:lvl>
+    <w:lvl w:ilvl="7" w:tplc="04160003" w:tentative="1">
+      <w:start w:val="1"/>
+      <w:numFmt w:val="bullet"/>
+      <w:lvlText w:val="o"/>
+      <w:lvlJc w:val="left"/>
+      <w:pPr>
+        <w:ind w:left="5760" w:hanging="360"/>
+      </w:pPr>
+      <w:rPr>
+        <w:rFonts w:ascii="Courier New" w:hAnsi="Courier New" w:cs="Courier New" w:hint="default"/>
+      </w:rPr>
+    </w:lvl>
+    <w:lvl w:ilvl="8" w:tplc="04160005" w:tentative="1">
+      <w:start w:val="1"/>
+      <w:numFmt w:val="bullet"/>
+      <w:lvlText w:val=""/>
+      <w:lvlJc w:val="left"/>
+      <w:pPr>
+        <w:ind w:left="6480" w:hanging="360"/>
+      </w:pPr>
+      <w:rPr>
+        <w:rFonts w:ascii="Wingdings" w:hAnsi="Wingdings" w:hint="default"/>
+      </w:rPr>
+    </w:lvl>
+  </w:abstractNum>
+  <w:abstractNum w:abstractNumId="4" w15:restartNumberingAfterBreak="0">
+    <w:nsid w:val="72574D5C"/>
+    <w:multiLevelType w:val="hybridMultilevel"/>
+    <w:tmpl w:val="3E14FAE8"/>
+    <w:lvl w:ilvl="0" w:tplc="04160001">
+      <w:start w:val="1"/>
+      <w:numFmt w:val="bullet"/>
+      <w:lvlText w:val=""/>
+      <w:lvlJc w:val="left"/>
+      <w:pPr>
+        <w:ind w:left="720" w:hanging="360"/>
+      </w:pPr>
+      <w:rPr>
+        <w:rFonts w:ascii="Symbol" w:hAnsi="Symbol" w:hint="default"/>
+      </w:rPr>
+    </w:lvl>
+    <w:lvl w:ilvl="1" w:tplc="04160003" w:tentative="1">
+      <w:start w:val="1"/>
+      <w:numFmt w:val="bullet"/>
+      <w:lvlText w:val="o"/>
+      <w:lvlJc w:val="left"/>
+      <w:pPr>
+        <w:ind w:left="1440" w:hanging="360"/>
+      </w:pPr>
+      <w:rPr>
+        <w:rFonts w:ascii="Courier New" w:hAnsi="Courier New" w:cs="Courier New" w:hint="default"/>
+      </w:rPr>
+    </w:lvl>
+    <w:lvl w:ilvl="2" w:tplc="04160005" w:tentative="1">
+      <w:start w:val="1"/>
+      <w:numFmt w:val="bullet"/>
+      <w:lvlText w:val=""/>
+      <w:lvlJc w:val="left"/>
+      <w:pPr>
+        <w:ind w:left="2160" w:hanging="360"/>
+      </w:pPr>
+      <w:rPr>
+        <w:rFonts w:ascii="Wingdings" w:hAnsi="Wingdings" w:hint="default"/>
+      </w:rPr>
+    </w:lvl>
+    <w:lvl w:ilvl="3" w:tplc="04160001" w:tentative="1">
+      <w:start w:val="1"/>
+      <w:numFmt w:val="bullet"/>
+      <w:lvlText w:val=""/>
+      <w:lvlJc w:val="left"/>
+      <w:pPr>
+        <w:ind w:left="2880" w:hanging="360"/>
+      </w:pPr>
+      <w:rPr>
+        <w:rFonts w:ascii="Symbol" w:hAnsi="Symbol" w:hint="default"/>
+      </w:rPr>
+    </w:lvl>
+    <w:lvl w:ilvl="4" w:tplc="04160003" w:tentative="1">
+      <w:start w:val="1"/>
+      <w:numFmt w:val="bullet"/>
+      <w:lvlText w:val="o"/>
+      <w:lvlJc w:val="left"/>
+      <w:pPr>
+        <w:ind w:left="3600" w:hanging="360"/>
+      </w:pPr>
+      <w:rPr>
+        <w:rFonts w:ascii="Courier New" w:hAnsi="Courier New" w:cs="Courier New" w:hint="default"/>
+      </w:rPr>
+    </w:lvl>
+    <w:lvl w:ilvl="5" w:tplc="04160005" w:tentative="1">
+      <w:start w:val="1"/>
+      <w:numFmt w:val="bullet"/>
+      <w:lvlText w:val=""/>
+      <w:lvlJc w:val="left"/>
+      <w:pPr>
+        <w:ind w:left="4320" w:hanging="360"/>
+      </w:pPr>
+      <w:rPr>
+        <w:rFonts w:ascii="Wingdings" w:hAnsi="Wingdings" w:hint="default"/>
+      </w:rPr>
+    </w:lvl>
+    <w:lvl w:ilvl="6" w:tplc="04160001" w:tentative="1">
+      <w:start w:val="1"/>
+      <w:numFmt w:val="bullet"/>
+      <w:lvlText w:val=""/>
+      <w:lvlJc w:val="left"/>
+      <w:pPr>
+        <w:ind w:left="5040" w:hanging="360"/>
+      </w:pPr>
+      <w:rPr>
+        <w:rFonts w:ascii="Symbol" w:hAnsi="Symbol" w:hint="default"/>
+      </w:rPr>
+    </w:lvl>
+    <w:lvl w:ilvl="7" w:tplc="04160003" w:tentative="1">
+      <w:start w:val="1"/>
+      <w:numFmt w:val="bullet"/>
+      <w:lvlText w:val="o"/>
+      <w:lvlJc w:val="left"/>
+      <w:pPr>
+        <w:ind w:left="5760" w:hanging="360"/>
+      </w:pPr>
+      <w:rPr>
+        <w:rFonts w:ascii="Courier New" w:hAnsi="Courier New" w:cs="Courier New" w:hint="default"/>
+      </w:rPr>
+    </w:lvl>
+    <w:lvl w:ilvl="8" w:tplc="04160005" w:tentative="1">
+      <w:start w:val="1"/>
+      <w:numFmt w:val="bullet"/>
+      <w:lvlText w:val=""/>
+      <w:lvlJc w:val="left"/>
+      <w:pPr>
+        <w:ind w:left="6480" w:hanging="360"/>
+      </w:pPr>
+      <w:rPr>
+        <w:rFonts w:ascii="Wingdings" w:hAnsi="Wingdings" w:hint="default"/>
+      </w:rPr>
+    </w:lvl>
+  </w:abstractNum>
+  <w:abstractNum w:abstractNumId="5" w15:restartNumberingAfterBreak="0">
+    <w:nsid w:val="7EA25286"/>
+    <w:multiLevelType w:val="hybridMultilevel"/>
+    <w:tmpl w:val="338E31AC"/>
+    <w:lvl w:ilvl="0" w:tplc="04160001">
+      <w:start w:val="1"/>
+      <w:numFmt w:val="bullet"/>
+      <w:lvlText w:val=""/>
+      <w:lvlJc w:val="left"/>
+      <w:pPr>
+        <w:ind w:left="720" w:hanging="360"/>
+      </w:pPr>
+      <w:rPr>
+        <w:rFonts w:ascii="Symbol" w:hAnsi="Symbol" w:hint="default"/>
+      </w:rPr>
+    </w:lvl>
+    <w:lvl w:ilvl="1" w:tplc="04160003" w:tentative="1">
+      <w:start w:val="1"/>
+      <w:numFmt w:val="bullet"/>
+      <w:lvlText w:val="o"/>
+      <w:lvlJc w:val="left"/>
+      <w:pPr>
+        <w:ind w:left="1440" w:hanging="360"/>
+      </w:pPr>
+      <w:rPr>
+        <w:rFonts w:ascii="Courier New" w:hAnsi="Courier New" w:cs="Courier New" w:hint="default"/>
+      </w:rPr>
+    </w:lvl>
+    <w:lvl w:ilvl="2" w:tplc="04160005" w:tentative="1">
+      <w:start w:val="1"/>
+      <w:numFmt w:val="bullet"/>
+      <w:lvlText w:val=""/>
+      <w:lvlJc w:val="left"/>
+      <w:pPr>
+        <w:ind w:left="2160" w:hanging="360"/>
+      </w:pPr>
+      <w:rPr>
+        <w:rFonts w:ascii="Wingdings" w:hAnsi="Wingdings" w:hint="default"/>
+      </w:rPr>
+    </w:lvl>
+    <w:lvl w:ilvl="3" w:tplc="04160001" w:tentative="1">
+      <w:start w:val="1"/>
+      <w:numFmt w:val="bullet"/>
+      <w:lvlText w:val=""/>
+      <w:lvlJc w:val="left"/>
+      <w:pPr>
+        <w:ind w:left="2880" w:hanging="360"/>
+      </w:pPr>
+      <w:rPr>
+        <w:rFonts w:ascii="Symbol" w:hAnsi="Symbol" w:hint="default"/>
+      </w:rPr>
+    </w:lvl>
+    <w:lvl w:ilvl="4" w:tplc="04160003" w:tentative="1">
+      <w:start w:val="1"/>
+      <w:numFmt w:val="bullet"/>
+      <w:lvlText w:val="o"/>
+      <w:lvlJc w:val="left"/>
+      <w:pPr>
+        <w:ind w:left="3600" w:hanging="360"/>
+      </w:pPr>
+      <w:rPr>
+        <w:rFonts w:ascii="Courier New" w:hAnsi="Courier New" w:cs="Courier New" w:hint="default"/>
+      </w:rPr>
+    </w:lvl>
+    <w:lvl w:ilvl="5" w:tplc="04160005" w:tentative="1">
+      <w:start w:val="1"/>
+      <w:numFmt w:val="bullet"/>
+      <w:lvlText w:val=""/>
+      <w:lvlJc w:val="left"/>
+      <w:pPr>
+        <w:ind w:left="4320" w:hanging="360"/>
+      </w:pPr>
+      <w:rPr>
+        <w:rFonts w:ascii="Wingdings" w:hAnsi="Wingdings" w:hint="default"/>
+      </w:rPr>
+    </w:lvl>
+    <w:lvl w:ilvl="6" w:tplc="04160001" w:tentative="1">
+      <w:start w:val="1"/>
+      <w:numFmt w:val="bullet"/>
+      <w:lvlText w:val=""/>
+      <w:lvlJc w:val="left"/>
+      <w:pPr>
+        <w:ind w:left="5040" w:hanging="360"/>
+      </w:pPr>
+      <w:rPr>
+        <w:rFonts w:ascii="Symbol" w:hAnsi="Symbol" w:hint="default"/>
+      </w:rPr>
+    </w:lvl>
+    <w:lvl w:ilvl="7" w:tplc="04160003" w:tentative="1">
+      <w:start w:val="1"/>
+      <w:numFmt w:val="bullet"/>
+      <w:lvlText w:val="o"/>
+      <w:lvlJc w:val="left"/>
+      <w:pPr>
+        <w:ind w:left="5760" w:hanging="360"/>
+      </w:pPr>
+      <w:rPr>
+        <w:rFonts w:ascii="Courier New" w:hAnsi="Courier New" w:cs="Courier New" w:hint="default"/>
+      </w:rPr>
+    </w:lvl>
+    <w:lvl w:ilvl="8" w:tplc="04160005" w:tentative="1">
+      <w:start w:val="1"/>
+      <w:numFmt w:val="bullet"/>
+      <w:lvlText w:val=""/>
+      <w:lvlJc w:val="left"/>
+      <w:pPr>
+        <w:ind w:left="6480" w:hanging="360"/>
+      </w:pPr>
+      <w:rPr>
+        <w:rFonts w:ascii="Wingdings" w:hAnsi="Wingdings" w:hint="default"/>
+      </w:rPr>
+    </w:lvl>
+  </w:abstractNum>
+  <w:num w:numId="1" w16cid:durableId="861240165">
+    <w:abstractNumId w:val="1"/>
+  </w:num>
+  <w:num w:numId="2" w16cid:durableId="233661585">
+    <w:abstractNumId w:val="5"/>
+  </w:num>
+  <w:num w:numId="3" w16cid:durableId="799107948">
+    <w:abstractNumId w:val="3"/>
+  </w:num>
+  <w:num w:numId="4" w16cid:durableId="131873978">
+    <w:abstractNumId w:val="4"/>
+  </w:num>
+  <w:num w:numId="5" w16cid:durableId="1061947682">
     <w:abstractNumId w:val="0"/>
   </w:num>
-  <w:num w:numId="2">
-    <w:abstractNumId w:val="1"/>
+  <w:num w:numId="6" w16cid:durableId="1498691435">
+    <w:abstractNumId w:val="2"/>
   </w:num>
 </w:numbering>
 </file>
 
 <file path=word/styles.xml><?xml version="1.0" encoding="utf-8"?>
-<w:styles xmlns:mc="http://schemas.openxmlformats.org/markup-compatibility/2006" xmlns:r="http://schemas.openxmlformats.org/officeDocument/2006/relationships" xmlns:w="http://schemas.openxmlformats.org/wordprocessingml/2006/main" xmlns:w14="http://schemas.microsoft.com/office/word/2010/wordml" xmlns:w15="http://schemas.microsoft.com/office/word/2012/wordml" xmlns:w16cid="http://schemas.microsoft.com/office/word/2016/wordml/cid" xmlns:w16se="http://schemas.microsoft.com/office/word/2015/wordml/symex" mc:Ignorable="w14 w15 w16se w16cid">
+<w:styles xmlns:mc="http://schemas.openxmlformats.org/markup-compatibility/2006" xmlns:r="http://schemas.openxmlformats.org/officeDocument/2006/relationships" xmlns:w="http://schemas.openxmlformats.org/wordprocessingml/2006/main" xmlns:w14="http://schemas.microsoft.com/office/word/2010/wordml" xmlns:w15="http://schemas.microsoft.com/office/word/2012/wordml" xmlns:w16cex="http://schemas.microsoft.com/office/word/2018/wordml/cex" xmlns:w16cid="http://schemas.microsoft.com/office/word/2016/wordml/cid" xmlns:w16="http://schemas.microsoft.com/office/word/2018/wordml" xmlns:w16du="http://schemas.microsoft.com/office/word/2023/wordml/word16du" xmlns:w16sdtdh="http://schemas.microsoft.com/office/word/2020/wordml/sdtdatahash" xmlns:w16sdtfl="http://schemas.microsoft.com/office/word/2024/wordml/sdtformatlock" xmlns:w16se="http://schemas.microsoft.com/office/word/2015/wordml/symex" mc:Ignorable="w14 w15 w16se w16cid w16 w16cex w16sdtdh w16sdtfl w16du">
   <w:docDefaults>
     <w:rPrDefault>
       <w:rPr>
@@ -3288,7 +4499,7 @@
       </w:pPr>
     </w:pPrDefault>
   </w:docDefaults>
-  <w:latentStyles w:defLockedState="0" w:defUIPriority="99" w:defSemiHidden="0" w:defUnhideWhenUsed="0" w:defQFormat="0" w:count="375">
+  <w:latentStyles w:defLockedState="0" w:defUIPriority="99" w:defSemiHidden="0" w:defUnhideWhenUsed="0" w:defQFormat="0" w:count="376">
     <w:lsdException w:name="Normal" w:uiPriority="0" w:qFormat="1"/>
     <w:lsdException w:name="heading 1" w:uiPriority="9" w:qFormat="1"/>
     <w:lsdException w:name="heading 2" w:semiHidden="1" w:uiPriority="9" w:unhideWhenUsed="1" w:qFormat="1"/>
@@ -3664,6 +4875,7 @@
     <w:lsdException w:name="Smart Hyperlink" w:semiHidden="1" w:unhideWhenUsed="1"/>
     <w:lsdException w:name="Hashtag" w:semiHidden="1" w:unhideWhenUsed="1"/>
     <w:lsdException w:name="Unresolved Mention" w:semiHidden="1" w:unhideWhenUsed="1"/>
+    <w:lsdException w:name="Smart Link" w:semiHidden="1" w:unhideWhenUsed="1"/>
   </w:latentStyles>
   <w:style w:type="paragraph" w:default="1" w:styleId="Normal">
     <w:name w:val="Normal"/>
@@ -3676,7 +4888,6 @@
   <w:style w:type="character" w:default="1" w:styleId="Fontepargpadro">
     <w:name w:val="Default Paragraph Font"/>
     <w:uiPriority w:val="1"/>
-    <w:semiHidden/>
     <w:unhideWhenUsed/>
   </w:style>
   <w:style w:type="table" w:default="1" w:styleId="Tabelanormal">
@@ -3754,6 +4965,29 @@
       <w:ind w:left="720"/>
       <w:contextualSpacing/>
     </w:pPr>
+  </w:style>
+  <w:style w:type="character" w:styleId="Hyperlink">
+    <w:name w:val="Hyperlink"/>
+    <w:basedOn w:val="Fontepargpadro"/>
+    <w:uiPriority w:val="99"/>
+    <w:unhideWhenUsed/>
+    <w:rsid w:val="000C2A4F"/>
+    <w:rPr>
+      <w:color w:val="0563C1" w:themeColor="hyperlink"/>
+      <w:u w:val="single"/>
+    </w:rPr>
+  </w:style>
+  <w:style w:type="character" w:styleId="MenoPendente">
+    <w:name w:val="Unresolved Mention"/>
+    <w:basedOn w:val="Fontepargpadro"/>
+    <w:uiPriority w:val="99"/>
+    <w:semiHidden/>
+    <w:unhideWhenUsed/>
+    <w:rsid w:val="000C2A4F"/>
+    <w:rPr>
+      <w:color w:val="605E5C"/>
+      <w:shd w:val="clear" w:color="auto" w:fill="E1DFDD"/>
+    </w:rPr>
   </w:style>
 </w:styles>
 </file>
@@ -4054,14 +5288,12 @@
 </file>
 
 <file path=customXml/item1.xml><?xml version="1.0" encoding="utf-8"?>
-<p:properties xmlns:p="http://schemas.microsoft.com/office/2006/metadata/properties" xmlns:xsi="http://www.w3.org/2001/XMLSchema-instance" xmlns:pc="http://schemas.microsoft.com/office/infopath/2007/PartnerControls">
-  <documentManagement>
-    <lcf76f155ced4ddcb4097134ff3c332f xmlns="8ca2a57e-8138-4b57-956a-eb6e2c7049cc">
-      <Terms xmlns="http://schemas.microsoft.com/office/infopath/2007/PartnerControls"/>
-    </lcf76f155ced4ddcb4097134ff3c332f>
-    <TaxCatchAll xmlns="1d2798d9-1030-4cc5-be7b-200f9e628651" xsi:nil="true"/>
-  </documentManagement>
-</p:properties>
+<?mso-contentType ?>
+<FormTemplates xmlns="http://schemas.microsoft.com/sharepoint/v3/contenttype/forms">
+  <Display>DocumentLibraryForm</Display>
+  <Edit>DocumentLibraryForm</Edit>
+  <New>DocumentLibraryForm</New>
+</FormTemplates>
 </file>
 
 <file path=customXml/item2.xml><?xml version="1.0" encoding="utf-8"?>
@@ -4300,21 +5532,20 @@
 </file>
 
 <file path=customXml/item3.xml><?xml version="1.0" encoding="utf-8"?>
-<?mso-contentType ?>
-<FormTemplates xmlns="http://schemas.microsoft.com/sharepoint/v3/contenttype/forms">
-  <Display>DocumentLibraryForm</Display>
-  <Edit>DocumentLibraryForm</Edit>
-  <New>DocumentLibraryForm</New>
-</FormTemplates>
+<p:properties xmlns:p="http://schemas.microsoft.com/office/2006/metadata/properties" xmlns:xsi="http://www.w3.org/2001/XMLSchema-instance" xmlns:pc="http://schemas.microsoft.com/office/infopath/2007/PartnerControls">
+  <documentManagement>
+    <lcf76f155ced4ddcb4097134ff3c332f xmlns="8ca2a57e-8138-4b57-956a-eb6e2c7049cc">
+      <Terms xmlns="http://schemas.microsoft.com/office/infopath/2007/PartnerControls"/>
+    </lcf76f155ced4ddcb4097134ff3c332f>
+    <TaxCatchAll xmlns="1d2798d9-1030-4cc5-be7b-200f9e628651" xsi:nil="true"/>
+  </documentManagement>
+</p:properties>
 </file>
 
 <file path=customXml/itemProps1.xml><?xml version="1.0" encoding="utf-8"?>
-<ds:datastoreItem xmlns:ds="http://schemas.openxmlformats.org/officeDocument/2006/customXml" ds:itemID="{DEC3F211-A3ED-4D74-812F-955FD328EBB9}">
+<ds:datastoreItem xmlns:ds="http://schemas.openxmlformats.org/officeDocument/2006/customXml" ds:itemID="{6C7D064E-B9B1-4DD1-96C1-B59BEDBDE508}">
   <ds:schemaRefs>
-    <ds:schemaRef ds:uri="http://schemas.microsoft.com/office/2006/metadata/properties"/>
-    <ds:schemaRef ds:uri="http://schemas.microsoft.com/office/infopath/2007/PartnerControls"/>
-    <ds:schemaRef ds:uri="8ca2a57e-8138-4b57-956a-eb6e2c7049cc"/>
-    <ds:schemaRef ds:uri="1d2798d9-1030-4cc5-be7b-200f9e628651"/>
+    <ds:schemaRef ds:uri="http://schemas.microsoft.com/sharepoint/v3/contenttype/forms"/>
   </ds:schemaRefs>
 </ds:datastoreItem>
 </file>
@@ -4339,9 +5570,12 @@
 </file>
 
 <file path=customXml/itemProps3.xml><?xml version="1.0" encoding="utf-8"?>
-<ds:datastoreItem xmlns:ds="http://schemas.openxmlformats.org/officeDocument/2006/customXml" ds:itemID="{6C7D064E-B9B1-4DD1-96C1-B59BEDBDE508}">
+<ds:datastoreItem xmlns:ds="http://schemas.openxmlformats.org/officeDocument/2006/customXml" ds:itemID="{DEC3F211-A3ED-4D74-812F-955FD328EBB9}">
   <ds:schemaRefs>
-    <ds:schemaRef ds:uri="http://schemas.microsoft.com/sharepoint/v3/contenttype/forms"/>
+    <ds:schemaRef ds:uri="http://schemas.microsoft.com/office/2006/metadata/properties"/>
+    <ds:schemaRef ds:uri="http://schemas.microsoft.com/office/infopath/2007/PartnerControls"/>
+    <ds:schemaRef ds:uri="8ca2a57e-8138-4b57-956a-eb6e2c7049cc"/>
+    <ds:schemaRef ds:uri="1d2798d9-1030-4cc5-be7b-200f9e628651"/>
   </ds:schemaRefs>
 </ds:datastoreItem>
 </file>
</xml_diff>

<commit_message>
[UPDATE]: Atualização e correção
Projeto de extensão
</commit_message>
<xml_diff>
--- a/documentos/Documento - Projeto de Extensão - COM Empresa.docx
+++ b/documentos/Documento - Projeto de Extensão - COM Empresa.docx
@@ -1,6 +1,6 @@
 
 <file path=word/document.xml><?xml version="1.0" encoding="utf-8"?>
-<w:document xmlns:wpc="http://schemas.microsoft.com/office/word/2010/wordprocessingCanvas" xmlns:cx="http://schemas.microsoft.com/office/drawing/2014/chartex" xmlns:cx1="http://schemas.microsoft.com/office/drawing/2015/9/8/chartex" xmlns:cx2="http://schemas.microsoft.com/office/drawing/2015/10/21/chartex" xmlns:cx3="http://schemas.microsoft.com/office/drawing/2016/5/9/chartex" xmlns:cx4="http://schemas.microsoft.com/office/drawing/2016/5/10/chartex" xmlns:cx5="http://schemas.microsoft.com/office/drawing/2016/5/11/chartex" xmlns:cx6="http://schemas.microsoft.com/office/drawing/2016/5/12/chartex" xmlns:cx7="http://schemas.microsoft.com/office/drawing/2016/5/13/chartex" xmlns:cx8="http://schemas.microsoft.com/office/drawing/2016/5/14/chartex" xmlns:mc="http://schemas.openxmlformats.org/markup-compatibility/2006" xmlns:aink="http://schemas.microsoft.com/office/drawing/2016/ink" xmlns:am3d="http://schemas.microsoft.com/office/drawing/2017/model3d" xmlns:o="urn:schemas-microsoft-com:office:office" xmlns:oel="http://schemas.microsoft.com/office/2019/extlst" xmlns:r="http://schemas.openxmlformats.org/officeDocument/2006/relationships" xmlns:m="http://schemas.openxmlformats.org/officeDocument/2006/math" xmlns:v="urn:schemas-microsoft-com:vml" xmlns:wp14="http://schemas.microsoft.com/office/word/2010/wordprocessingDrawing" xmlns:wp="http://schemas.openxmlformats.org/drawingml/2006/wordprocessingDrawing" xmlns:w10="urn:schemas-microsoft-com:office:word" xmlns:w="http://schemas.openxmlformats.org/wordprocessingml/2006/main" xmlns:w14="http://schemas.microsoft.com/office/word/2010/wordml" xmlns:w15="http://schemas.microsoft.com/office/word/2012/wordml" xmlns:w16cex="http://schemas.microsoft.com/office/word/2018/wordml/cex" xmlns:w16cid="http://schemas.microsoft.com/office/word/2016/wordml/cid" xmlns:w16="http://schemas.microsoft.com/office/word/2018/wordml" xmlns:w16du="http://schemas.microsoft.com/office/word/2023/wordml/word16du" xmlns:w16sdtdh="http://schemas.microsoft.com/office/word/2020/wordml/sdtdatahash" xmlns:w16sdtfl="http://schemas.microsoft.com/office/word/2024/wordml/sdtformatlock" xmlns:w16se="http://schemas.microsoft.com/office/word/2015/wordml/symex" xmlns:wpg="http://schemas.microsoft.com/office/word/2010/wordprocessingGroup" xmlns:wpi="http://schemas.microsoft.com/office/word/2010/wordprocessingInk" xmlns:wne="http://schemas.microsoft.com/office/word/2006/wordml" xmlns:wps="http://schemas.microsoft.com/office/word/2010/wordprocessingShape" mc:Ignorable="w14 w15 w16se w16cid w16 w16cex w16sdtdh w16sdtfl w16du wp14">
+<w:document xmlns:wpc="http://schemas.microsoft.com/office/word/2010/wordprocessingCanvas" xmlns:cx="http://schemas.microsoft.com/office/drawing/2014/chartex" xmlns:cx1="http://schemas.microsoft.com/office/drawing/2015/9/8/chartex" xmlns:cx2="http://schemas.microsoft.com/office/drawing/2015/10/21/chartex" xmlns:cx3="http://schemas.microsoft.com/office/drawing/2016/5/9/chartex" xmlns:cx4="http://schemas.microsoft.com/office/drawing/2016/5/10/chartex" xmlns:cx5="http://schemas.microsoft.com/office/drawing/2016/5/11/chartex" xmlns:cx6="http://schemas.microsoft.com/office/drawing/2016/5/12/chartex" xmlns:cx7="http://schemas.microsoft.com/office/drawing/2016/5/13/chartex" xmlns:cx8="http://schemas.microsoft.com/office/drawing/2016/5/14/chartex" xmlns:mc="http://schemas.openxmlformats.org/markup-compatibility/2006" xmlns:aink="http://schemas.microsoft.com/office/drawing/2016/ink" xmlns:am3d="http://schemas.microsoft.com/office/drawing/2017/model3d" xmlns:o="urn:schemas-microsoft-com:office:office" xmlns:r="http://schemas.openxmlformats.org/officeDocument/2006/relationships" xmlns:m="http://schemas.openxmlformats.org/officeDocument/2006/math" xmlns:v="urn:schemas-microsoft-com:vml" xmlns:wp14="http://schemas.microsoft.com/office/word/2010/wordprocessingDrawing" xmlns:wp="http://schemas.openxmlformats.org/drawingml/2006/wordprocessingDrawing" xmlns:w10="urn:schemas-microsoft-com:office:word" xmlns:w="http://schemas.openxmlformats.org/wordprocessingml/2006/main" xmlns:w14="http://schemas.microsoft.com/office/word/2010/wordml" xmlns:w15="http://schemas.microsoft.com/office/word/2012/wordml" xmlns:w16cid="http://schemas.microsoft.com/office/word/2016/wordml/cid" xmlns:w16se="http://schemas.microsoft.com/office/word/2015/wordml/symex" xmlns:wpg="http://schemas.microsoft.com/office/word/2010/wordprocessingGroup" xmlns:wpi="http://schemas.microsoft.com/office/word/2010/wordprocessingInk" xmlns:wne="http://schemas.microsoft.com/office/word/2006/wordml" xmlns:wps="http://schemas.microsoft.com/office/word/2010/wordprocessingShape" mc:Ignorable="w14 w15 w16se w16cid wp14">
   <w:body>
     <w:p>
       <w:pPr>
@@ -20,7 +20,18 @@
           <w:sz w:val="20"/>
           <w:szCs w:val="20"/>
         </w:rPr>
-        <w:t xml:space="preserve">DOCUMENTO DE PROJETO DE EXTENSÃO </w:t>
+        <w:t xml:space="preserve">DOCUMENTO DE </w:t>
+      </w:r>
+      <w:bookmarkStart w:id="0" w:name="_GoBack"/>
+      <w:bookmarkEnd w:id="0"/>
+      <w:r>
+        <w:rPr>
+          <w:rFonts w:ascii="Arial" w:eastAsia="Arial" w:hAnsi="Arial" w:cs="Arial"/>
+          <w:b/>
+          <w:sz w:val="20"/>
+          <w:szCs w:val="20"/>
+        </w:rPr>
+        <w:t xml:space="preserve">PROJETO DE EXTENSÃO </w:t>
       </w:r>
     </w:p>
     <w:p>
@@ -148,7 +159,47 @@
                 <w:sz w:val="20"/>
                 <w:szCs w:val="20"/>
               </w:rPr>
-              <w:t>Desenvolver um sistema interativo e automatizado que transforme dados econômicos e contábeis em decisões práticas para microempreendedores individuais (MEIs) de São Paulo. O sistema coleta dados do Banco Central, aplica análises e previsões, e também oferece ferramentas simples de organização contábil, como razonetes e balanço patrimonial.</w:t>
+              <w:t>Desenvolver um sistema interativo e automatizado que transforme dados econômicos e contábeis em decisões práticas para microempreendedores individuais (</w:t>
+            </w:r>
+            <w:proofErr w:type="spellStart"/>
+            <w:r>
+              <w:rPr>
+                <w:rFonts w:ascii="Arial" w:eastAsia="Arial" w:hAnsi="Arial" w:cs="Arial"/>
+                <w:color w:val="525252" w:themeColor="accent3" w:themeShade="80"/>
+                <w:sz w:val="20"/>
+                <w:szCs w:val="20"/>
+              </w:rPr>
+              <w:t>MEIs</w:t>
+            </w:r>
+            <w:proofErr w:type="spellEnd"/>
+            <w:r>
+              <w:rPr>
+                <w:rFonts w:ascii="Arial" w:eastAsia="Arial" w:hAnsi="Arial" w:cs="Arial"/>
+                <w:color w:val="525252" w:themeColor="accent3" w:themeShade="80"/>
+                <w:sz w:val="20"/>
+                <w:szCs w:val="20"/>
+              </w:rPr>
+              <w:t xml:space="preserve">) de São Paulo. O sistema coleta dados do Banco Central, aplica análises e previsões, e também oferece ferramentas simples de organização contábil, como </w:t>
+            </w:r>
+            <w:proofErr w:type="spellStart"/>
+            <w:r>
+              <w:rPr>
+                <w:rFonts w:ascii="Arial" w:eastAsia="Arial" w:hAnsi="Arial" w:cs="Arial"/>
+                <w:color w:val="525252" w:themeColor="accent3" w:themeShade="80"/>
+                <w:sz w:val="20"/>
+                <w:szCs w:val="20"/>
+              </w:rPr>
+              <w:t>razonetes</w:t>
+            </w:r>
+            <w:proofErr w:type="spellEnd"/>
+            <w:r>
+              <w:rPr>
+                <w:rFonts w:ascii="Arial" w:eastAsia="Arial" w:hAnsi="Arial" w:cs="Arial"/>
+                <w:color w:val="525252" w:themeColor="accent3" w:themeShade="80"/>
+                <w:sz w:val="20"/>
+                <w:szCs w:val="20"/>
+              </w:rPr>
+              <w:t xml:space="preserve"> e balanço patrimonial.</w:t>
             </w:r>
           </w:p>
         </w:tc>
@@ -419,7 +470,27 @@
                 <w:sz w:val="20"/>
                 <w:szCs w:val="20"/>
               </w:rPr>
-              <w:t>Maria Kassandra Alves Gomes</w:t>
+              <w:t xml:space="preserve">Maria </w:t>
+            </w:r>
+            <w:proofErr w:type="spellStart"/>
+            <w:r>
+              <w:rPr>
+                <w:rFonts w:ascii="Arial" w:eastAsia="Arial" w:hAnsi="Arial" w:cs="Arial"/>
+                <w:color w:val="525252" w:themeColor="accent3" w:themeShade="80"/>
+                <w:sz w:val="20"/>
+                <w:szCs w:val="20"/>
+              </w:rPr>
+              <w:t>Kassandra</w:t>
+            </w:r>
+            <w:proofErr w:type="spellEnd"/>
+            <w:r>
+              <w:rPr>
+                <w:rFonts w:ascii="Arial" w:eastAsia="Arial" w:hAnsi="Arial" w:cs="Arial"/>
+                <w:color w:val="525252" w:themeColor="accent3" w:themeShade="80"/>
+                <w:sz w:val="20"/>
+                <w:szCs w:val="20"/>
+              </w:rPr>
+              <w:t xml:space="preserve"> Alves Gomes</w:t>
             </w:r>
           </w:p>
         </w:tc>
@@ -605,7 +676,27 @@
                 <w:sz w:val="20"/>
                 <w:szCs w:val="20"/>
               </w:rPr>
-              <w:t>Eduardo Savino Gomes</w:t>
+              <w:t xml:space="preserve">Eduardo </w:t>
+            </w:r>
+            <w:proofErr w:type="spellStart"/>
+            <w:r>
+              <w:rPr>
+                <w:rFonts w:ascii="Arial" w:eastAsia="Arial" w:hAnsi="Arial" w:cs="Arial"/>
+                <w:color w:val="525252" w:themeColor="accent3" w:themeShade="80"/>
+                <w:sz w:val="20"/>
+                <w:szCs w:val="20"/>
+              </w:rPr>
+              <w:t>Savino</w:t>
+            </w:r>
+            <w:proofErr w:type="spellEnd"/>
+            <w:r>
+              <w:rPr>
+                <w:rFonts w:ascii="Arial" w:eastAsia="Arial" w:hAnsi="Arial" w:cs="Arial"/>
+                <w:color w:val="525252" w:themeColor="accent3" w:themeShade="80"/>
+                <w:sz w:val="20"/>
+                <w:szCs w:val="20"/>
+              </w:rPr>
+              <w:t xml:space="preserve"> Gomes</w:t>
             </w:r>
           </w:p>
         </w:tc>
@@ -1161,7 +1252,83 @@
                 <w:sz w:val="20"/>
                 <w:szCs w:val="20"/>
               </w:rPr>
-              <w:t>O produto da atividade de extensão é o sistema Help MEI, um painel interativo desenvolvido com Python e apresentado com Streamlit Cloud que oferece dados econômicos atualizados, análises preditivas e ferramentas de contabilidade simplificada voltadas para microempreendedores individuais de Sâo Paulo. O sistema integra dados do Banco Central, permite o controle financeiro via razonetes, gera balanço patrimonial automático e facilita a visualização por meio de grpaficos interativos. O código fonte e demais materiais estão disponíveis no GitHub, e a apresentação do projeto inclui slides, relatórios.</w:t>
+              <w:t xml:space="preserve">O produto da atividade de extensão é o sistema Help MEI, um painel interativo desenvolvido com Python e apresentado com </w:t>
+            </w:r>
+            <w:proofErr w:type="spellStart"/>
+            <w:r>
+              <w:rPr>
+                <w:rFonts w:ascii="Arial" w:eastAsia="Arial" w:hAnsi="Arial" w:cs="Arial"/>
+                <w:color w:val="525252" w:themeColor="accent3" w:themeShade="80"/>
+                <w:sz w:val="20"/>
+                <w:szCs w:val="20"/>
+              </w:rPr>
+              <w:t>Streamlit</w:t>
+            </w:r>
+            <w:proofErr w:type="spellEnd"/>
+            <w:r>
+              <w:rPr>
+                <w:rFonts w:ascii="Arial" w:eastAsia="Arial" w:hAnsi="Arial" w:cs="Arial"/>
+                <w:color w:val="525252" w:themeColor="accent3" w:themeShade="80"/>
+                <w:sz w:val="20"/>
+                <w:szCs w:val="20"/>
+              </w:rPr>
+              <w:t xml:space="preserve"> Cloud que oferece dados econômicos atualizados, análises preditivas e ferramentas de contabilidade simplificada voltadas para microempreendedores individuais de S</w:t>
+            </w:r>
+            <w:r>
+              <w:rPr>
+                <w:rFonts w:ascii="Arial" w:eastAsia="Arial" w:hAnsi="Arial" w:cs="Arial"/>
+                <w:color w:val="525252" w:themeColor="accent3" w:themeShade="80"/>
+                <w:sz w:val="20"/>
+                <w:szCs w:val="20"/>
+              </w:rPr>
+              <w:t>ã</w:t>
+            </w:r>
+            <w:r>
+              <w:rPr>
+                <w:rFonts w:ascii="Arial" w:eastAsia="Arial" w:hAnsi="Arial" w:cs="Arial"/>
+                <w:color w:val="525252" w:themeColor="accent3" w:themeShade="80"/>
+                <w:sz w:val="20"/>
+                <w:szCs w:val="20"/>
+              </w:rPr>
+              <w:t xml:space="preserve">o Paulo. O sistema integra dados do Banco Central, permite o controle financeiro via </w:t>
+            </w:r>
+            <w:proofErr w:type="spellStart"/>
+            <w:r>
+              <w:rPr>
+                <w:rFonts w:ascii="Arial" w:eastAsia="Arial" w:hAnsi="Arial" w:cs="Arial"/>
+                <w:color w:val="525252" w:themeColor="accent3" w:themeShade="80"/>
+                <w:sz w:val="20"/>
+                <w:szCs w:val="20"/>
+              </w:rPr>
+              <w:t>razonetes</w:t>
+            </w:r>
+            <w:proofErr w:type="spellEnd"/>
+            <w:r>
+              <w:rPr>
+                <w:rFonts w:ascii="Arial" w:eastAsia="Arial" w:hAnsi="Arial" w:cs="Arial"/>
+                <w:color w:val="525252" w:themeColor="accent3" w:themeShade="80"/>
+                <w:sz w:val="20"/>
+                <w:szCs w:val="20"/>
+              </w:rPr>
+              <w:t>, gera balanço patrimonial automático e facilita a visualização por meio de gr</w:t>
+            </w:r>
+            <w:r>
+              <w:rPr>
+                <w:rFonts w:ascii="Arial" w:eastAsia="Arial" w:hAnsi="Arial" w:cs="Arial"/>
+                <w:color w:val="525252" w:themeColor="accent3" w:themeShade="80"/>
+                <w:sz w:val="20"/>
+                <w:szCs w:val="20"/>
+              </w:rPr>
+              <w:t>á</w:t>
+            </w:r>
+            <w:r>
+              <w:rPr>
+                <w:rFonts w:ascii="Arial" w:eastAsia="Arial" w:hAnsi="Arial" w:cs="Arial"/>
+                <w:color w:val="525252" w:themeColor="accent3" w:themeShade="80"/>
+                <w:sz w:val="20"/>
+                <w:szCs w:val="20"/>
+              </w:rPr>
+              <w:t>ficos interativos. O código fonte e demais materiais estão disponíveis no GitHub, e a apresentação do projeto inclui slides, relatórios.</w:t>
             </w:r>
           </w:p>
         </w:tc>
@@ -1265,7 +1432,27 @@
                 <w:sz w:val="20"/>
                 <w:szCs w:val="20"/>
               </w:rPr>
-              <w:t>A plataforma será disponibilizada online, om foco inicial nos MEIs do estado de São Paulo. O ambiente virtual acessado por dispositivos móveis ou desktops, facilitando a adoção mesmo em regiões om infraestrutura limitada.</w:t>
+              <w:t xml:space="preserve">A plataforma será disponibilizada online, om foco inicial nos </w:t>
+            </w:r>
+            <w:proofErr w:type="spellStart"/>
+            <w:r>
+              <w:rPr>
+                <w:rFonts w:ascii="Arial" w:eastAsia="Arial" w:hAnsi="Arial" w:cs="Arial"/>
+                <w:color w:val="525252" w:themeColor="accent3" w:themeShade="80"/>
+                <w:sz w:val="20"/>
+                <w:szCs w:val="20"/>
+              </w:rPr>
+              <w:t>MEIs</w:t>
+            </w:r>
+            <w:proofErr w:type="spellEnd"/>
+            <w:r>
+              <w:rPr>
+                <w:rFonts w:ascii="Arial" w:eastAsia="Arial" w:hAnsi="Arial" w:cs="Arial"/>
+                <w:color w:val="525252" w:themeColor="accent3" w:themeShade="80"/>
+                <w:sz w:val="20"/>
+                <w:szCs w:val="20"/>
+              </w:rPr>
+              <w:t xml:space="preserve"> do estado de São Paulo. O ambiente virtual acessado por dispositivos móveis ou desktops, facilitando a adoção mesmo em regiões om infraestrutura limitada.</w:t>
             </w:r>
           </w:p>
         </w:tc>
@@ -1277,17 +1464,6 @@
         <w:rPr>
           <w:rFonts w:ascii="Arial" w:eastAsia="Arial" w:hAnsi="Arial" w:cs="Arial"/>
           <w:b/>
-          <w:sz w:val="20"/>
-          <w:szCs w:val="20"/>
-        </w:rPr>
-      </w:pPr>
-    </w:p>
-    <w:p>
-      <w:pPr>
-        <w:spacing w:after="0" w:line="240" w:lineRule="auto"/>
-        <w:rPr>
-          <w:rFonts w:ascii="Arial" w:eastAsia="Arial" w:hAnsi="Arial" w:cs="Arial"/>
-          <w:b/>
           <w:color w:val="FF3333"/>
           <w:sz w:val="16"/>
           <w:szCs w:val="16"/>
@@ -1300,6 +1476,7 @@
           <w:sz w:val="20"/>
           <w:szCs w:val="20"/>
         </w:rPr>
+        <w:lastRenderedPageBreak/>
         <w:t>Público-alvo a ser atendido pelo projeto</w:t>
       </w:r>
     </w:p>
@@ -1349,7 +1526,27 @@
                 <w:sz w:val="20"/>
                 <w:szCs w:val="20"/>
               </w:rPr>
-              <w:t xml:space="preserve">Microempreendedores Individuais (MEIs) do estado de São Paulo, especialmente aqueles com baixo acesso a orientação financeira e contábil. Apresentam perfis variados </w:t>
+              <w:t>Microempreendedores Individuais (</w:t>
+            </w:r>
+            <w:proofErr w:type="spellStart"/>
+            <w:r>
+              <w:rPr>
+                <w:rFonts w:ascii="Arial" w:eastAsia="Arial" w:hAnsi="Arial" w:cs="Arial"/>
+                <w:color w:val="525252" w:themeColor="accent3" w:themeShade="80"/>
+                <w:sz w:val="20"/>
+                <w:szCs w:val="20"/>
+              </w:rPr>
+              <w:t>MEIs</w:t>
+            </w:r>
+            <w:proofErr w:type="spellEnd"/>
+            <w:r>
+              <w:rPr>
+                <w:rFonts w:ascii="Arial" w:eastAsia="Arial" w:hAnsi="Arial" w:cs="Arial"/>
+                <w:color w:val="525252" w:themeColor="accent3" w:themeShade="80"/>
+                <w:sz w:val="20"/>
+                <w:szCs w:val="20"/>
+              </w:rPr>
+              <w:t xml:space="preserve">) do estado de São Paulo, especialmente aqueles com baixo acesso a orientação financeira e contábil. Apresentam perfis variados </w:t>
             </w:r>
             <w:r>
               <w:rPr>
@@ -1477,7 +1674,27 @@
                 <w:sz w:val="20"/>
                 <w:szCs w:val="20"/>
               </w:rPr>
-              <w:t>Muitos MEIs enfrentam dificuldade para interpretar indicadores econômicos e manter a organização financeira de seus negócios, faltam ferramentas acessíveis que conectem dados públicos a uma rotina empresarial prática. Essas desinformações comprometem decisões estratégicas e o crescimento sustentável dessas microempresas.</w:t>
+              <w:t xml:space="preserve">Muitos </w:t>
+            </w:r>
+            <w:proofErr w:type="spellStart"/>
+            <w:r>
+              <w:rPr>
+                <w:rFonts w:ascii="Arial" w:eastAsia="Arial" w:hAnsi="Arial" w:cs="Arial"/>
+                <w:color w:val="525252" w:themeColor="accent3" w:themeShade="80"/>
+                <w:sz w:val="20"/>
+                <w:szCs w:val="20"/>
+              </w:rPr>
+              <w:t>MEIs</w:t>
+            </w:r>
+            <w:proofErr w:type="spellEnd"/>
+            <w:r>
+              <w:rPr>
+                <w:rFonts w:ascii="Arial" w:eastAsia="Arial" w:hAnsi="Arial" w:cs="Arial"/>
+                <w:color w:val="525252" w:themeColor="accent3" w:themeShade="80"/>
+                <w:sz w:val="20"/>
+                <w:szCs w:val="20"/>
+              </w:rPr>
+              <w:t xml:space="preserve"> enfrentam dificuldade para interpretar indicadores econômicos e manter a organização financeira de seus negócios, faltam ferramentas acessíveis que conectem dados públicos a uma rotina empresarial prática. Essas desinformações comprometem decisões estratégicas e o crescimento sustentável dessas microempresas.</w:t>
             </w:r>
           </w:p>
         </w:tc>
@@ -1560,7 +1777,27 @@
                 <w:sz w:val="20"/>
                 <w:szCs w:val="20"/>
               </w:rPr>
-              <w:t>O acesso facilitado a indicadores econômicos, aliado a ferramentas contábeis simplificadas, pode melhorar a capacidade de gestão dos MEIs. Unindo dados confiáveis, previsões econômicas e funcionalidades contábeis em uma única plataforma acessível, possibilitando a tomada de decisões mais consciente e sustentáveis.</w:t>
+              <w:t xml:space="preserve">O acesso facilitado a indicadores econômicos, aliado a ferramentas contábeis simplificadas, pode melhorar a capacidade de gestão dos </w:t>
+            </w:r>
+            <w:proofErr w:type="spellStart"/>
+            <w:r>
+              <w:rPr>
+                <w:rFonts w:ascii="Arial" w:eastAsia="Arial" w:hAnsi="Arial" w:cs="Arial"/>
+                <w:color w:val="525252" w:themeColor="accent3" w:themeShade="80"/>
+                <w:sz w:val="20"/>
+                <w:szCs w:val="20"/>
+              </w:rPr>
+              <w:t>MEIs</w:t>
+            </w:r>
+            <w:proofErr w:type="spellEnd"/>
+            <w:r>
+              <w:rPr>
+                <w:rFonts w:ascii="Arial" w:eastAsia="Arial" w:hAnsi="Arial" w:cs="Arial"/>
+                <w:color w:val="525252" w:themeColor="accent3" w:themeShade="80"/>
+                <w:sz w:val="20"/>
+                <w:szCs w:val="20"/>
+              </w:rPr>
+              <w:t>. Unindo dados confiáveis, previsões econômicas e funcionalidades contábeis em uma única plataforma acessível, possibilitando a tomada de decisões mais consciente e sustentáveis.</w:t>
             </w:r>
           </w:p>
         </w:tc>
@@ -1582,94 +1819,6 @@
         <w:spacing w:after="0" w:line="240" w:lineRule="auto"/>
         <w:rPr>
           <w:rFonts w:ascii="Arial" w:eastAsia="Arial" w:hAnsi="Arial" w:cs="Arial"/>
-          <w:b/>
-          <w:sz w:val="20"/>
-          <w:szCs w:val="20"/>
-        </w:rPr>
-      </w:pPr>
-    </w:p>
-    <w:p>
-      <w:pPr>
-        <w:spacing w:after="0" w:line="240" w:lineRule="auto"/>
-        <w:rPr>
-          <w:rFonts w:ascii="Arial" w:eastAsia="Arial" w:hAnsi="Arial" w:cs="Arial"/>
-          <w:b/>
-          <w:sz w:val="20"/>
-          <w:szCs w:val="20"/>
-        </w:rPr>
-      </w:pPr>
-    </w:p>
-    <w:p>
-      <w:pPr>
-        <w:spacing w:after="0" w:line="240" w:lineRule="auto"/>
-        <w:rPr>
-          <w:rFonts w:ascii="Arial" w:eastAsia="Arial" w:hAnsi="Arial" w:cs="Arial"/>
-          <w:b/>
-          <w:sz w:val="20"/>
-          <w:szCs w:val="20"/>
-        </w:rPr>
-      </w:pPr>
-    </w:p>
-    <w:p>
-      <w:pPr>
-        <w:spacing w:after="0" w:line="240" w:lineRule="auto"/>
-        <w:rPr>
-          <w:rFonts w:ascii="Arial" w:eastAsia="Arial" w:hAnsi="Arial" w:cs="Arial"/>
-          <w:b/>
-          <w:sz w:val="20"/>
-          <w:szCs w:val="20"/>
-        </w:rPr>
-      </w:pPr>
-    </w:p>
-    <w:p>
-      <w:pPr>
-        <w:spacing w:after="0" w:line="240" w:lineRule="auto"/>
-        <w:rPr>
-          <w:rFonts w:ascii="Arial" w:eastAsia="Arial" w:hAnsi="Arial" w:cs="Arial"/>
-          <w:b/>
-          <w:sz w:val="20"/>
-          <w:szCs w:val="20"/>
-        </w:rPr>
-      </w:pPr>
-    </w:p>
-    <w:p>
-      <w:pPr>
-        <w:spacing w:after="0" w:line="240" w:lineRule="auto"/>
-        <w:rPr>
-          <w:rFonts w:ascii="Arial" w:eastAsia="Arial" w:hAnsi="Arial" w:cs="Arial"/>
-          <w:b/>
-          <w:sz w:val="20"/>
-          <w:szCs w:val="20"/>
-        </w:rPr>
-      </w:pPr>
-    </w:p>
-    <w:p>
-      <w:pPr>
-        <w:spacing w:after="0" w:line="240" w:lineRule="auto"/>
-        <w:rPr>
-          <w:rFonts w:ascii="Arial" w:eastAsia="Arial" w:hAnsi="Arial" w:cs="Arial"/>
-          <w:b/>
-          <w:sz w:val="20"/>
-          <w:szCs w:val="20"/>
-        </w:rPr>
-      </w:pPr>
-    </w:p>
-    <w:p>
-      <w:pPr>
-        <w:spacing w:after="0" w:line="240" w:lineRule="auto"/>
-        <w:rPr>
-          <w:rFonts w:ascii="Arial" w:eastAsia="Arial" w:hAnsi="Arial" w:cs="Arial"/>
-          <w:b/>
-          <w:sz w:val="20"/>
-          <w:szCs w:val="20"/>
-        </w:rPr>
-      </w:pPr>
-    </w:p>
-    <w:p>
-      <w:pPr>
-        <w:spacing w:after="0" w:line="240" w:lineRule="auto"/>
-        <w:rPr>
-          <w:rFonts w:ascii="Arial" w:eastAsia="Arial" w:hAnsi="Arial" w:cs="Arial"/>
           <w:sz w:val="20"/>
           <w:szCs w:val="20"/>
         </w:rPr>
@@ -1683,46 +1832,6 @@
         </w:rPr>
         <w:t>3 DESCRIÇÃO DO PROJETO</w:t>
       </w:r>
-    </w:p>
-    <w:p>
-      <w:pPr>
-        <w:pBdr>
-          <w:top w:val="nil"/>
-          <w:left w:val="nil"/>
-          <w:bottom w:val="nil"/>
-          <w:right w:val="nil"/>
-          <w:between w:val="nil"/>
-        </w:pBdr>
-        <w:spacing w:after="0" w:line="240" w:lineRule="auto"/>
-        <w:jc w:val="both"/>
-        <w:rPr>
-          <w:rFonts w:ascii="Arial" w:eastAsia="Arial" w:hAnsi="Arial" w:cs="Arial"/>
-          <w:b/>
-          <w:color w:val="525252" w:themeColor="accent3" w:themeShade="80"/>
-          <w:sz w:val="16"/>
-          <w:szCs w:val="16"/>
-        </w:rPr>
-      </w:pPr>
-      <w:r>
-        <w:rPr>
-          <w:rFonts w:ascii="Arial" w:eastAsia="Arial" w:hAnsi="Arial" w:cs="Arial"/>
-          <w:b/>
-          <w:color w:val="525252" w:themeColor="accent3" w:themeShade="80"/>
-          <w:sz w:val="16"/>
-          <w:szCs w:val="16"/>
-        </w:rPr>
-        <w:t xml:space="preserve">É importante destacar que um projeto de extensão não precisa ser necessariamente igual a um projeto de pesquisa. Mesmo que haja necessidade de pesquisa prévia para a fundamentação teórica, construção da introdução e para um melhor entendimento sobre a realidade a ser trabalhada, é preciso que um projeto de extensão contemple práticas que promovam mudanças e/ou melhorias identificadas como necessárias. O projeto final deverá ser simples, objetivo, claro e ter de 3 a 5 páginas, dentro do modelo aqui proposto. </w:t>
-      </w:r>
-    </w:p>
-    <w:p>
-      <w:pPr>
-        <w:spacing w:after="0" w:line="240" w:lineRule="auto"/>
-        <w:rPr>
-          <w:rFonts w:ascii="Arial" w:eastAsia="Arial" w:hAnsi="Arial" w:cs="Arial"/>
-          <w:sz w:val="20"/>
-          <w:szCs w:val="20"/>
-        </w:rPr>
-      </w:pPr>
     </w:p>
     <w:p>
       <w:pPr>
@@ -1783,7 +1892,47 @@
                 <w:sz w:val="20"/>
                 <w:szCs w:val="20"/>
               </w:rPr>
-              <w:t>O projeto Help MEI propõe o desenvolvimento de um painel digital interativo, voltado aos MEIs de São Paulo, que integra dados econômicos, análises preditivas e ferramentas de contabilidade simplificada. Utilizando a API do Banco Central, visualizações com Python e interface via Streamlit Cloud, a solução visa apoiar decisões financeiras mais conscientes. O público-alvo é composto por microempreendedores com pouco acesso a orientação técnica. Espera-se contribuir para o crescimento e formalização dos pequenos negócios, alinhando-se ao ODS 8 da Agenda 203 da ONU.</w:t>
+              <w:t xml:space="preserve">O projeto Help MEI propõe o desenvolvimento de um painel digital interativo, voltado aos </w:t>
+            </w:r>
+            <w:proofErr w:type="spellStart"/>
+            <w:r>
+              <w:rPr>
+                <w:rFonts w:ascii="Arial" w:eastAsia="Arial" w:hAnsi="Arial" w:cs="Arial"/>
+                <w:color w:val="525252" w:themeColor="accent3" w:themeShade="80"/>
+                <w:sz w:val="20"/>
+                <w:szCs w:val="20"/>
+              </w:rPr>
+              <w:t>MEIs</w:t>
+            </w:r>
+            <w:proofErr w:type="spellEnd"/>
+            <w:r>
+              <w:rPr>
+                <w:rFonts w:ascii="Arial" w:eastAsia="Arial" w:hAnsi="Arial" w:cs="Arial"/>
+                <w:color w:val="525252" w:themeColor="accent3" w:themeShade="80"/>
+                <w:sz w:val="20"/>
+                <w:szCs w:val="20"/>
+              </w:rPr>
+              <w:t xml:space="preserve"> de São Paulo, que integra dados econômicos, análises preditivas e ferramentas de contabilidade simplificada. Utilizando a API do Banco Central, visualizações com Python e interface via </w:t>
+            </w:r>
+            <w:proofErr w:type="spellStart"/>
+            <w:r>
+              <w:rPr>
+                <w:rFonts w:ascii="Arial" w:eastAsia="Arial" w:hAnsi="Arial" w:cs="Arial"/>
+                <w:color w:val="525252" w:themeColor="accent3" w:themeShade="80"/>
+                <w:sz w:val="20"/>
+                <w:szCs w:val="20"/>
+              </w:rPr>
+              <w:t>Streamlit</w:t>
+            </w:r>
+            <w:proofErr w:type="spellEnd"/>
+            <w:r>
+              <w:rPr>
+                <w:rFonts w:ascii="Arial" w:eastAsia="Arial" w:hAnsi="Arial" w:cs="Arial"/>
+                <w:color w:val="525252" w:themeColor="accent3" w:themeShade="80"/>
+                <w:sz w:val="20"/>
+                <w:szCs w:val="20"/>
+              </w:rPr>
+              <w:t xml:space="preserve"> Cloud, a solução visa apoiar decisões financeiras mais conscientes. O público-alvo é composto por microempreendedores com pouco acesso a orientação técnica. Espera-se contribuir para o crescimento e formalização dos pequenos negócios, alinhando-se ao ODS 8 da Agenda 203 da ONU.</w:t>
             </w:r>
           </w:p>
         </w:tc>
@@ -1859,7 +2008,43 @@
                 <w:sz w:val="20"/>
                 <w:szCs w:val="20"/>
               </w:rPr>
-              <w:t>O projeto Help MEI propõe uma ferramenta prática que alia dados econômicos do Bano Central e funcionalidades de controle financeiro adaptadas ao cotidiano do MEI. Esta proposta se alinha alinha de atuação em Ciência de Dados e ao OSD 8 da ONU, promovendo crescimento econômico sustentável e apoio às microempresas.</w:t>
+              <w:t>O projeto Help MEI propõe uma ferramenta prática que alia dados econômicos do Ban</w:t>
+            </w:r>
+            <w:r>
+              <w:rPr>
+                <w:rFonts w:ascii="Arial" w:eastAsia="Arial" w:hAnsi="Arial" w:cs="Arial"/>
+                <w:color w:val="525252" w:themeColor="accent3" w:themeShade="80"/>
+                <w:sz w:val="20"/>
+                <w:szCs w:val="20"/>
+              </w:rPr>
+              <w:t>c</w:t>
+            </w:r>
+            <w:r>
+              <w:rPr>
+                <w:rFonts w:ascii="Arial" w:eastAsia="Arial" w:hAnsi="Arial" w:cs="Arial"/>
+                <w:color w:val="525252" w:themeColor="accent3" w:themeShade="80"/>
+                <w:sz w:val="20"/>
+                <w:szCs w:val="20"/>
+              </w:rPr>
+              <w:t>o Central e funcionalidades de controle financeiro adaptadas ao cotidiano do MEI. Esta proposta se alinha</w:t>
+            </w:r>
+            <w:r>
+              <w:rPr>
+                <w:rFonts w:ascii="Arial" w:eastAsia="Arial" w:hAnsi="Arial" w:cs="Arial"/>
+                <w:color w:val="525252" w:themeColor="accent3" w:themeShade="80"/>
+                <w:sz w:val="20"/>
+                <w:szCs w:val="20"/>
+              </w:rPr>
+              <w:t xml:space="preserve"> a Ciência da Computação,</w:t>
+            </w:r>
+            <w:r>
+              <w:rPr>
+                <w:rFonts w:ascii="Arial" w:eastAsia="Arial" w:hAnsi="Arial" w:cs="Arial"/>
+                <w:color w:val="525252" w:themeColor="accent3" w:themeShade="80"/>
+                <w:sz w:val="20"/>
+                <w:szCs w:val="20"/>
+              </w:rPr>
+              <w:t xml:space="preserve"> Ciência de Dados e ao OSD 8 da ONU, promovendo crescimento econômico sustentável e apoio às microempresas.</w:t>
             </w:r>
           </w:p>
         </w:tc>
@@ -1970,7 +2155,27 @@
                 <w:sz w:val="20"/>
                 <w:szCs w:val="20"/>
               </w:rPr>
-              <w:t>a MEIs com dados econômicos atualizados</w:t>
+              <w:t xml:space="preserve">a </w:t>
+            </w:r>
+            <w:proofErr w:type="spellStart"/>
+            <w:r>
+              <w:rPr>
+                <w:rFonts w:ascii="Arial" w:eastAsia="Arial" w:hAnsi="Arial" w:cs="Arial"/>
+                <w:color w:val="525252" w:themeColor="accent3" w:themeShade="80"/>
+                <w:sz w:val="20"/>
+                <w:szCs w:val="20"/>
+              </w:rPr>
+              <w:t>MEIs</w:t>
+            </w:r>
+            <w:proofErr w:type="spellEnd"/>
+            <w:r>
+              <w:rPr>
+                <w:rFonts w:ascii="Arial" w:eastAsia="Arial" w:hAnsi="Arial" w:cs="Arial"/>
+                <w:color w:val="525252" w:themeColor="accent3" w:themeShade="80"/>
+                <w:sz w:val="20"/>
+                <w:szCs w:val="20"/>
+              </w:rPr>
+              <w:t xml:space="preserve"> com dados econômicos atualizados</w:t>
             </w:r>
             <w:r>
               <w:rPr>
@@ -2066,7 +2271,27 @@
                 <w:sz w:val="20"/>
                 <w:szCs w:val="20"/>
               </w:rPr>
-              <w:t>Disponibilizar ferramentas de controle contábil simplificado, como razonetes e balanço.</w:t>
+              <w:t xml:space="preserve">Disponibilizar ferramentas de controle contábil simplificado, como </w:t>
+            </w:r>
+            <w:proofErr w:type="spellStart"/>
+            <w:r>
+              <w:rPr>
+                <w:rFonts w:ascii="Arial" w:eastAsia="Arial" w:hAnsi="Arial" w:cs="Arial"/>
+                <w:color w:val="525252" w:themeColor="accent3" w:themeShade="80"/>
+                <w:sz w:val="20"/>
+                <w:szCs w:val="20"/>
+              </w:rPr>
+              <w:t>razonetes</w:t>
+            </w:r>
+            <w:proofErr w:type="spellEnd"/>
+            <w:r>
+              <w:rPr>
+                <w:rFonts w:ascii="Arial" w:eastAsia="Arial" w:hAnsi="Arial" w:cs="Arial"/>
+                <w:color w:val="525252" w:themeColor="accent3" w:themeShade="80"/>
+                <w:sz w:val="20"/>
+                <w:szCs w:val="20"/>
+              </w:rPr>
+              <w:t xml:space="preserve"> e balanço.</w:t>
             </w:r>
           </w:p>
           <w:p>
@@ -2168,8 +2393,47 @@
                 <w:sz w:val="20"/>
                 <w:szCs w:val="20"/>
               </w:rPr>
-              <w:lastRenderedPageBreak/>
-              <w:t>O projeto foi realizado com base na metodologia de desenvolvimento ágil, combinando levantamento de requisitos, codificação em Python e visualização com Streamlit. A equipe realizou pesquisas de marado, estudou o perfil dos MEIs e implementou um sistema que coleta dados via API do Banco Central, processa com bibliotecas como Pandas e apresenta os resultados em ambiente acessível na nuvem.</w:t>
+              <w:t xml:space="preserve">O projeto foi realizado com base na metodologia de desenvolvimento ágil, combinando levantamento de requisitos, codificação em Python e visualização com </w:t>
+            </w:r>
+            <w:proofErr w:type="spellStart"/>
+            <w:r>
+              <w:rPr>
+                <w:rFonts w:ascii="Arial" w:eastAsia="Arial" w:hAnsi="Arial" w:cs="Arial"/>
+                <w:color w:val="525252" w:themeColor="accent3" w:themeShade="80"/>
+                <w:sz w:val="20"/>
+                <w:szCs w:val="20"/>
+              </w:rPr>
+              <w:t>Streamlit</w:t>
+            </w:r>
+            <w:proofErr w:type="spellEnd"/>
+            <w:r>
+              <w:rPr>
+                <w:rFonts w:ascii="Arial" w:eastAsia="Arial" w:hAnsi="Arial" w:cs="Arial"/>
+                <w:color w:val="525252" w:themeColor="accent3" w:themeShade="80"/>
+                <w:sz w:val="20"/>
+                <w:szCs w:val="20"/>
+              </w:rPr>
+              <w:t xml:space="preserve">. A equipe realizou pesquisas de marado, estudou o perfil dos </w:t>
+            </w:r>
+            <w:proofErr w:type="spellStart"/>
+            <w:r>
+              <w:rPr>
+                <w:rFonts w:ascii="Arial" w:eastAsia="Arial" w:hAnsi="Arial" w:cs="Arial"/>
+                <w:color w:val="525252" w:themeColor="accent3" w:themeShade="80"/>
+                <w:sz w:val="20"/>
+                <w:szCs w:val="20"/>
+              </w:rPr>
+              <w:t>MEIs</w:t>
+            </w:r>
+            <w:proofErr w:type="spellEnd"/>
+            <w:r>
+              <w:rPr>
+                <w:rFonts w:ascii="Arial" w:eastAsia="Arial" w:hAnsi="Arial" w:cs="Arial"/>
+                <w:color w:val="525252" w:themeColor="accent3" w:themeShade="80"/>
+                <w:sz w:val="20"/>
+                <w:szCs w:val="20"/>
+              </w:rPr>
+              <w:t xml:space="preserve"> e implementou um sistema que coleta dados via API do Banco Central, processa com bibliotecas como Pandas e apresenta os resultados em ambiente acessível na nuvem.</w:t>
             </w:r>
           </w:p>
         </w:tc>
@@ -2243,61 +2507,7 @@
                 <w:sz w:val="20"/>
                 <w:szCs w:val="20"/>
               </w:rPr>
-              <w:t xml:space="preserve">Espera-se que o Help MEI aumente a autonomia dos microempreendedores na gestão do </w:t>
-            </w:r>
-            <w:r>
-              <w:rPr>
-                <w:rFonts w:ascii="Arial" w:eastAsia="Arial" w:hAnsi="Arial" w:cs="Arial"/>
-                <w:color w:val="525252" w:themeColor="accent3" w:themeShade="80"/>
-                <w:sz w:val="20"/>
-                <w:szCs w:val="20"/>
-              </w:rPr>
-              <w:t>próprio</w:t>
-            </w:r>
-            <w:r>
-              <w:rPr>
-                <w:rFonts w:ascii="Arial" w:eastAsia="Arial" w:hAnsi="Arial" w:cs="Arial"/>
-                <w:color w:val="525252" w:themeColor="accent3" w:themeShade="80"/>
-                <w:sz w:val="20"/>
-                <w:szCs w:val="20"/>
-              </w:rPr>
-              <w:t xml:space="preserve"> </w:t>
-            </w:r>
-            <w:r>
-              <w:rPr>
-                <w:rFonts w:ascii="Arial" w:eastAsia="Arial" w:hAnsi="Arial" w:cs="Arial"/>
-                <w:color w:val="525252" w:themeColor="accent3" w:themeShade="80"/>
-                <w:sz w:val="20"/>
-                <w:szCs w:val="20"/>
-              </w:rPr>
-              <w:t>negócio</w:t>
-            </w:r>
-            <w:r>
-              <w:rPr>
-                <w:rFonts w:ascii="Arial" w:eastAsia="Arial" w:hAnsi="Arial" w:cs="Arial"/>
-                <w:color w:val="525252" w:themeColor="accent3" w:themeShade="80"/>
-                <w:sz w:val="20"/>
-                <w:szCs w:val="20"/>
-              </w:rPr>
-              <w:t xml:space="preserve">, promovendo decisões mais fundamentadas e organização financeira básica. Pretende-se reduzir a informalidade na </w:t>
-            </w:r>
-            <w:r>
-              <w:rPr>
-                <w:rFonts w:ascii="Arial" w:eastAsia="Arial" w:hAnsi="Arial" w:cs="Arial"/>
-                <w:color w:val="525252" w:themeColor="accent3" w:themeShade="80"/>
-                <w:sz w:val="20"/>
-                <w:szCs w:val="20"/>
-              </w:rPr>
-              <w:t>gestão</w:t>
-            </w:r>
-            <w:r>
-              <w:rPr>
-                <w:rFonts w:ascii="Arial" w:eastAsia="Arial" w:hAnsi="Arial" w:cs="Arial"/>
-                <w:color w:val="525252" w:themeColor="accent3" w:themeShade="80"/>
-                <w:sz w:val="20"/>
-                <w:szCs w:val="20"/>
-              </w:rPr>
-              <w:t>, ampliar o acesso com documentos contábeis gerados automaticamente e fomentar o crescimento sustentável dos negócios locais.</w:t>
+              <w:t>Espera-se que o Help MEI aumente a autonomia dos microempreendedores na gestão do próprio negócio, promovendo decisões mais fundamentadas e organização financeira básica. Pretende-se reduzir a informalidade na gestão, ampliar o acesso com documentos contábeis gerados automaticamente e fomentar o crescimento sustentável dos negócios locais.</w:t>
             </w:r>
           </w:p>
         </w:tc>
@@ -2375,7 +2585,35 @@
                 <w:sz w:val="20"/>
                 <w:szCs w:val="20"/>
               </w:rPr>
-              <w:t xml:space="preserve">O Help MEI atende aos objetivos prpostos ao oferecer uma solução prática, acessível e relevante para o público-alvo. A ferramenta fortalece o empreendedorismo por meio do uso de dados e da educação financeira, alinhando-se aos princípios da extensão universitária e contribuindo para a transformação social e econômica dos pequenos negócios. </w:t>
+              <w:t>O Help MEI atende aos objetivos pr</w:t>
+            </w:r>
+            <w:r>
+              <w:rPr>
+                <w:rFonts w:ascii="Arial" w:eastAsia="Arial" w:hAnsi="Arial" w:cs="Arial"/>
+                <w:color w:val="525252" w:themeColor="accent3" w:themeShade="80"/>
+                <w:sz w:val="20"/>
+                <w:szCs w:val="20"/>
+              </w:rPr>
+              <w:t>o</w:t>
+            </w:r>
+            <w:r>
+              <w:rPr>
+                <w:rFonts w:ascii="Arial" w:eastAsia="Arial" w:hAnsi="Arial" w:cs="Arial"/>
+                <w:color w:val="525252" w:themeColor="accent3" w:themeShade="80"/>
+                <w:sz w:val="20"/>
+                <w:szCs w:val="20"/>
+              </w:rPr>
+              <w:t xml:space="preserve">postos ao oferecer uma solução prática, acessível e relevante para o público-alvo. A ferramenta fortalece o empreendedorismo por meio do uso de dados e da educação </w:t>
+            </w:r>
+            <w:r>
+              <w:rPr>
+                <w:rFonts w:ascii="Arial" w:eastAsia="Arial" w:hAnsi="Arial" w:cs="Arial"/>
+                <w:color w:val="525252" w:themeColor="accent3" w:themeShade="80"/>
+                <w:sz w:val="20"/>
+                <w:szCs w:val="20"/>
+              </w:rPr>
+              <w:lastRenderedPageBreak/>
+              <w:t xml:space="preserve">financeira, alinhando-se aos princípios da extensão universitária e contribuindo para a transformação social e econômica dos pequenos negócios. </w:t>
             </w:r>
           </w:p>
         </w:tc>
@@ -2437,7 +2675,8 @@
           <w:p>
             <w:pPr>
               <w:spacing w:after="0" w:line="240" w:lineRule="auto"/>
-              <w:ind w:left="360"/>
+              <w:ind w:left="22"/>
+              <w:jc w:val="both"/>
               <w:rPr>
                 <w:rFonts w:ascii="Arial" w:eastAsia="Arial" w:hAnsi="Arial" w:cs="Arial"/>
                 <w:color w:val="525252" w:themeColor="accent3" w:themeShade="80"/>
@@ -2478,7 +2717,8 @@
           <w:p>
             <w:pPr>
               <w:spacing w:after="0" w:line="240" w:lineRule="auto"/>
-              <w:ind w:left="360"/>
+              <w:ind w:left="22"/>
+              <w:jc w:val="both"/>
               <w:rPr>
                 <w:rFonts w:ascii="Arial" w:eastAsia="Arial" w:hAnsi="Arial" w:cs="Arial"/>
                 <w:color w:val="525252" w:themeColor="accent3" w:themeShade="80"/>
@@ -2519,7 +2759,8 @@
           <w:p>
             <w:pPr>
               <w:spacing w:after="0" w:line="240" w:lineRule="auto"/>
-              <w:ind w:left="360"/>
+              <w:ind w:left="22"/>
+              <w:jc w:val="both"/>
               <w:rPr>
                 <w:rFonts w:ascii="Arial" w:eastAsia="Arial" w:hAnsi="Arial" w:cs="Arial"/>
                 <w:color w:val="525252" w:themeColor="accent3" w:themeShade="80"/>
@@ -2560,7 +2801,8 @@
           <w:p>
             <w:pPr>
               <w:spacing w:after="0" w:line="240" w:lineRule="auto"/>
-              <w:ind w:left="360"/>
+              <w:ind w:left="22"/>
+              <w:jc w:val="both"/>
               <w:rPr>
                 <w:rFonts w:ascii="Arial" w:eastAsia="Arial" w:hAnsi="Arial" w:cs="Arial"/>
                 <w:color w:val="525252" w:themeColor="accent3" w:themeShade="80"/>
@@ -2601,7 +2843,8 @@
           <w:p>
             <w:pPr>
               <w:spacing w:after="0" w:line="240" w:lineRule="auto"/>
-              <w:ind w:left="360"/>
+              <w:ind w:left="22"/>
+              <w:jc w:val="both"/>
               <w:rPr>
                 <w:rFonts w:ascii="Arial" w:eastAsia="Arial" w:hAnsi="Arial" w:cs="Arial"/>
                 <w:color w:val="525252" w:themeColor="accent3" w:themeShade="80"/>
@@ -2642,7 +2885,8 @@
           <w:p>
             <w:pPr>
               <w:spacing w:after="0" w:line="240" w:lineRule="auto"/>
-              <w:ind w:left="360"/>
+              <w:ind w:left="22"/>
+              <w:jc w:val="both"/>
               <w:rPr>
                 <w:rFonts w:ascii="Arial" w:eastAsia="Arial" w:hAnsi="Arial" w:cs="Arial"/>
                 <w:color w:val="525252" w:themeColor="accent3" w:themeShade="80"/>
@@ -2683,7 +2927,8 @@
           <w:p>
             <w:pPr>
               <w:spacing w:after="0" w:line="240" w:lineRule="auto"/>
-              <w:ind w:left="360"/>
+              <w:ind w:left="22"/>
+              <w:jc w:val="both"/>
               <w:rPr>
                 <w:rFonts w:ascii="Arial" w:eastAsia="Arial" w:hAnsi="Arial" w:cs="Arial"/>
                 <w:color w:val="1F4E79"/>
@@ -2738,66 +2983,11 @@
     <w:p>
       <w:pPr>
         <w:spacing w:after="0" w:line="240" w:lineRule="auto"/>
-        <w:rPr>
-          <w:rFonts w:ascii="Arial" w:eastAsia="Arial" w:hAnsi="Arial" w:cs="Arial"/>
-          <w:b/>
-          <w:sz w:val="20"/>
-          <w:szCs w:val="20"/>
-        </w:rPr>
-      </w:pPr>
-    </w:p>
-    <w:p>
-      <w:pPr>
-        <w:spacing w:after="0" w:line="240" w:lineRule="auto"/>
-        <w:rPr>
-          <w:rFonts w:ascii="Arial" w:eastAsia="Arial" w:hAnsi="Arial" w:cs="Arial"/>
-          <w:b/>
-          <w:sz w:val="20"/>
-          <w:szCs w:val="20"/>
-        </w:rPr>
-      </w:pPr>
-    </w:p>
-    <w:p>
-      <w:pPr>
-        <w:spacing w:after="0" w:line="240" w:lineRule="auto"/>
-        <w:rPr>
-          <w:rFonts w:ascii="Arial" w:eastAsia="Arial" w:hAnsi="Arial" w:cs="Arial"/>
-          <w:b/>
-          <w:sz w:val="20"/>
-          <w:szCs w:val="20"/>
-        </w:rPr>
-      </w:pPr>
-    </w:p>
-    <w:p>
-      <w:pPr>
-        <w:spacing w:after="0" w:line="240" w:lineRule="auto"/>
-        <w:rPr>
-          <w:rFonts w:ascii="Arial" w:eastAsia="Arial" w:hAnsi="Arial" w:cs="Arial"/>
-          <w:b/>
-          <w:sz w:val="20"/>
-          <w:szCs w:val="20"/>
-        </w:rPr>
-      </w:pPr>
-    </w:p>
-    <w:p>
-      <w:pPr>
-        <w:spacing w:after="0" w:line="240" w:lineRule="auto"/>
         <w:jc w:val="center"/>
         <w:rPr>
           <w:rFonts w:ascii="Arial" w:eastAsia="Arial" w:hAnsi="Arial" w:cs="Arial"/>
           <w:b/>
-          <w:sz w:val="20"/>
-          <w:szCs w:val="20"/>
-        </w:rPr>
-      </w:pPr>
-    </w:p>
-    <w:p>
-      <w:pPr>
-        <w:spacing w:after="0" w:line="240" w:lineRule="auto"/>
-        <w:jc w:val="center"/>
-        <w:rPr>
-          <w:rFonts w:ascii="Arial" w:eastAsia="Arial" w:hAnsi="Arial" w:cs="Arial"/>
-          <w:b/>
+          <w:color w:val="FF0000"/>
           <w:sz w:val="20"/>
           <w:szCs w:val="20"/>
         </w:rPr>
@@ -2810,38 +3000,6 @@
           <w:szCs w:val="20"/>
         </w:rPr>
         <w:t>ANEXO I</w:t>
-      </w:r>
-      <w:r>
-        <w:rPr>
-          <w:rFonts w:ascii="Arial" w:eastAsia="Arial" w:hAnsi="Arial" w:cs="Arial"/>
-          <w:b/>
-          <w:sz w:val="20"/>
-          <w:szCs w:val="20"/>
-        </w:rPr>
-        <w:t xml:space="preserve"> </w:t>
-      </w:r>
-    </w:p>
-    <w:p>
-      <w:pPr>
-        <w:spacing w:after="0" w:line="240" w:lineRule="auto"/>
-        <w:jc w:val="center"/>
-        <w:rPr>
-          <w:rFonts w:ascii="Arial" w:eastAsia="Arial" w:hAnsi="Arial" w:cs="Arial"/>
-          <w:b/>
-          <w:color w:val="FF0000"/>
-          <w:sz w:val="20"/>
-          <w:szCs w:val="20"/>
-        </w:rPr>
-      </w:pPr>
-      <w:r>
-        <w:rPr>
-          <w:rFonts w:ascii="Arial" w:eastAsia="Arial" w:hAnsi="Arial" w:cs="Arial"/>
-          <w:b/>
-          <w:color w:val="FF0000"/>
-          <w:sz w:val="20"/>
-          <w:szCs w:val="20"/>
-        </w:rPr>
-        <w:t>Precisamos finalizar essa parte após o banner e slides de apresentação</w:t>
       </w:r>
     </w:p>
     <w:p>
@@ -2880,6 +3038,7 @@
           </w:tcPr>
           <w:p>
             <w:pPr>
+              <w:spacing w:after="0"/>
               <w:jc w:val="both"/>
               <w:rPr>
                 <w:rFonts w:ascii="Arial" w:eastAsia="Arial" w:hAnsi="Arial" w:cs="Arial"/>
@@ -2904,6 +3063,7 @@
           </w:p>
           <w:p>
             <w:pPr>
+              <w:spacing w:after="0"/>
               <w:jc w:val="both"/>
               <w:rPr>
                 <w:rFonts w:ascii="Arial" w:eastAsia="Arial" w:hAnsi="Arial" w:cs="Arial"/>
@@ -2919,7 +3079,27 @@
                 <w:sz w:val="20"/>
                 <w:szCs w:val="20"/>
               </w:rPr>
-              <w:t>Plataforma desenvolvida com Streamlit Cloud para acesso online. Permite visualização de indicadores econômicos, análises preditivas e controle contábil simplificado.</w:t>
+              <w:t xml:space="preserve">Plataforma desenvolvida com </w:t>
+            </w:r>
+            <w:proofErr w:type="spellStart"/>
+            <w:r>
+              <w:rPr>
+                <w:rFonts w:ascii="Arial" w:eastAsia="Arial" w:hAnsi="Arial" w:cs="Arial"/>
+                <w:color w:val="525252" w:themeColor="accent3" w:themeShade="80"/>
+                <w:sz w:val="20"/>
+                <w:szCs w:val="20"/>
+              </w:rPr>
+              <w:t>Streamlit</w:t>
+            </w:r>
+            <w:proofErr w:type="spellEnd"/>
+            <w:r>
+              <w:rPr>
+                <w:rFonts w:ascii="Arial" w:eastAsia="Arial" w:hAnsi="Arial" w:cs="Arial"/>
+                <w:color w:val="525252" w:themeColor="accent3" w:themeShade="80"/>
+                <w:sz w:val="20"/>
+                <w:szCs w:val="20"/>
+              </w:rPr>
+              <w:t xml:space="preserve"> Cloud para acesso online. Permite visualização de indicadores econômicos, análises preditivas e controle contábil simplificado.</w:t>
             </w:r>
           </w:p>
           <w:p>
@@ -2944,6 +3124,7 @@
           </w:p>
           <w:p>
             <w:pPr>
+              <w:spacing w:after="0"/>
               <w:jc w:val="both"/>
               <w:rPr>
                 <w:rFonts w:ascii="Arial" w:eastAsia="Arial" w:hAnsi="Arial" w:cs="Arial"/>
@@ -2968,6 +3149,7 @@
           </w:p>
           <w:p>
             <w:pPr>
+              <w:spacing w:after="0"/>
               <w:jc w:val="both"/>
               <w:rPr>
                 <w:rFonts w:ascii="Arial" w:eastAsia="Arial" w:hAnsi="Arial" w:cs="Arial"/>
@@ -3028,6 +3210,7 @@
           </w:p>
           <w:p>
             <w:pPr>
+              <w:spacing w:after="0"/>
               <w:jc w:val="both"/>
               <w:rPr>
                 <w:rFonts w:ascii="Arial" w:eastAsia="Arial" w:hAnsi="Arial" w:cs="Arial"/>
@@ -3047,8 +3230,9 @@
                 <w:sz w:val="20"/>
                 <w:szCs w:val="20"/>
               </w:rPr>
-              <w:t>Slides de apresentação (pitch</w:t>
-            </w:r>
+              <w:t>Slides de apresentação (</w:t>
+            </w:r>
+            <w:proofErr w:type="spellStart"/>
             <w:r>
               <w:rPr>
                 <w:rFonts w:ascii="Arial" w:eastAsia="Arial" w:hAnsi="Arial" w:cs="Arial"/>
@@ -3058,6 +3242,18 @@
                 <w:sz w:val="20"/>
                 <w:szCs w:val="20"/>
               </w:rPr>
+              <w:t>pitch</w:t>
+            </w:r>
+            <w:proofErr w:type="spellEnd"/>
+            <w:r>
+              <w:rPr>
+                <w:rFonts w:ascii="Arial" w:eastAsia="Arial" w:hAnsi="Arial" w:cs="Arial"/>
+                <w:b/>
+                <w:bCs/>
+                <w:color w:val="525252" w:themeColor="accent3" w:themeShade="80"/>
+                <w:sz w:val="20"/>
+                <w:szCs w:val="20"/>
+              </w:rPr>
               <w:t xml:space="preserve"> e Banner)</w:t>
             </w:r>
           </w:p>
@@ -3078,7 +3274,6 @@
                 <w:sz w:val="20"/>
                 <w:szCs w:val="20"/>
               </w:rPr>
-              <w:lastRenderedPageBreak/>
               <w:t>Apresentação utilizada em eventos e bancas, contendo a proposta, impacto, funcionamento da ferramenta e próximos passos.</w:t>
             </w:r>
           </w:p>
@@ -3088,19 +3283,6 @@
     <w:p>
       <w:pPr>
         <w:spacing w:after="0" w:line="240" w:lineRule="auto"/>
-        <w:jc w:val="center"/>
-        <w:rPr>
-          <w:rFonts w:ascii="Arial" w:eastAsia="Arial" w:hAnsi="Arial" w:cs="Arial"/>
-          <w:b/>
-          <w:sz w:val="20"/>
-          <w:szCs w:val="20"/>
-        </w:rPr>
-      </w:pPr>
-    </w:p>
-    <w:p>
-      <w:pPr>
-        <w:spacing w:after="0" w:line="240" w:lineRule="auto"/>
-        <w:jc w:val="center"/>
         <w:rPr>
           <w:rFonts w:ascii="Arial" w:eastAsia="Arial" w:hAnsi="Arial" w:cs="Arial"/>
           <w:b/>
@@ -3124,16 +3306,17 @@
         <w:tblLook w:val="0400" w:firstRow="0" w:lastRow="0" w:firstColumn="0" w:lastColumn="0" w:noHBand="0" w:noVBand="1"/>
       </w:tblPr>
       <w:tblGrid>
-        <w:gridCol w:w="3823"/>
-        <w:gridCol w:w="5612"/>
+        <w:gridCol w:w="6232"/>
+        <w:gridCol w:w="3203"/>
       </w:tblGrid>
       <w:tr>
         <w:tc>
           <w:tcPr>
-            <w:tcW w:w="3823" w:type="dxa"/>
+            <w:tcW w:w="6232" w:type="dxa"/>
           </w:tcPr>
           <w:p>
             <w:pPr>
+              <w:spacing w:after="0"/>
               <w:ind w:left="360"/>
               <w:rPr>
                 <w:rFonts w:ascii="Arial" w:eastAsia="Arial" w:hAnsi="Arial" w:cs="Arial"/>
@@ -3229,37 +3412,9 @@
                 <w:sz w:val="20"/>
                 <w:szCs w:val="20"/>
               </w:rPr>
-              <w:t>Python 3 Documentation</w:t>
-            </w:r>
-            <w:r>
-              <w:rPr>
-                <w:rFonts w:ascii="Arial" w:eastAsia="Arial" w:hAnsi="Arial" w:cs="Arial"/>
-                <w:color w:val="525252" w:themeColor="accent3" w:themeShade="80"/>
-                <w:sz w:val="20"/>
-                <w:szCs w:val="20"/>
-              </w:rPr>
-              <w:t>.</w:t>
-            </w:r>
-          </w:p>
-          <w:p>
-            <w:pPr>
-              <w:spacing w:after="0" w:line="240" w:lineRule="auto"/>
-              <w:rPr>
-                <w:rFonts w:ascii="Arial" w:eastAsia="Arial" w:hAnsi="Arial" w:cs="Arial"/>
-                <w:color w:val="525252" w:themeColor="accent3" w:themeShade="80"/>
-                <w:sz w:val="20"/>
-                <w:szCs w:val="20"/>
-              </w:rPr>
-            </w:pPr>
-            <w:r>
-              <w:rPr>
-                <w:rFonts w:ascii="Arial" w:eastAsia="Arial" w:hAnsi="Arial" w:cs="Arial"/>
-                <w:color w:val="525252" w:themeColor="accent3" w:themeShade="80"/>
-                <w:sz w:val="20"/>
-                <w:szCs w:val="20"/>
-              </w:rPr>
-              <w:t xml:space="preserve">PLOTLY TECHNOLOGIES INC. </w:t>
-            </w:r>
+              <w:t xml:space="preserve">Python 3 </w:t>
+            </w:r>
+            <w:proofErr w:type="spellStart"/>
             <w:r>
               <w:rPr>
                 <w:rFonts w:ascii="Arial" w:eastAsia="Arial" w:hAnsi="Arial" w:cs="Arial"/>
@@ -3269,8 +3424,9 @@
                 <w:sz w:val="20"/>
                 <w:szCs w:val="20"/>
               </w:rPr>
-              <w:t>Plotly Python Open Source Graphing Library</w:t>
-            </w:r>
+              <w:t>Documentation</w:t>
+            </w:r>
+            <w:proofErr w:type="spellEnd"/>
             <w:r>
               <w:rPr>
                 <w:rFonts w:ascii="Arial" w:eastAsia="Arial" w:hAnsi="Arial" w:cs="Arial"/>
@@ -3280,34 +3436,27 @@
               </w:rPr>
               <w:t>.</w:t>
             </w:r>
-            <w:r>
-              <w:rPr>
-                <w:rFonts w:ascii="Arial" w:eastAsia="Arial" w:hAnsi="Arial" w:cs="Arial"/>
-                <w:color w:val="1F4E79"/>
-                <w:sz w:val="20"/>
-                <w:szCs w:val="20"/>
-              </w:rPr>
-              <w:t xml:space="preserve">. </w:t>
-            </w:r>
-          </w:p>
-          <w:p>
-            <w:pPr>
-              <w:rPr>
-                <w:rFonts w:ascii="Arial" w:eastAsia="Arial" w:hAnsi="Arial" w:cs="Arial"/>
-                <w:b/>
-                <w:sz w:val="20"/>
-                <w:szCs w:val="20"/>
-              </w:rPr>
-            </w:pPr>
-            <w:r>
-              <w:rPr>
-                <w:rFonts w:ascii="Arial" w:eastAsia="Arial" w:hAnsi="Arial" w:cs="Arial"/>
-                <w:color w:val="525252" w:themeColor="accent3" w:themeShade="80"/>
-                <w:sz w:val="20"/>
-                <w:szCs w:val="20"/>
-              </w:rPr>
-              <w:t xml:space="preserve">STREAMLIT INC. </w:t>
-            </w:r>
+          </w:p>
+          <w:p>
+            <w:pPr>
+              <w:spacing w:after="0" w:line="240" w:lineRule="auto"/>
+              <w:rPr>
+                <w:rFonts w:ascii="Arial" w:eastAsia="Arial" w:hAnsi="Arial" w:cs="Arial"/>
+                <w:color w:val="525252" w:themeColor="accent3" w:themeShade="80"/>
+                <w:sz w:val="20"/>
+                <w:szCs w:val="20"/>
+              </w:rPr>
+            </w:pPr>
+            <w:r>
+              <w:rPr>
+                <w:rFonts w:ascii="Arial" w:eastAsia="Arial" w:hAnsi="Arial" w:cs="Arial"/>
+                <w:color w:val="525252" w:themeColor="accent3" w:themeShade="80"/>
+                <w:sz w:val="20"/>
+                <w:szCs w:val="20"/>
+              </w:rPr>
+              <w:t xml:space="preserve">PLOTLY TECHNOLOGIES INC. </w:t>
+            </w:r>
+            <w:proofErr w:type="spellStart"/>
             <w:r>
               <w:rPr>
                 <w:rFonts w:ascii="Arial" w:eastAsia="Arial" w:hAnsi="Arial" w:cs="Arial"/>
@@ -3317,7 +3466,151 @@
                 <w:sz w:val="20"/>
                 <w:szCs w:val="20"/>
               </w:rPr>
-              <w:t>Streamlit Docs</w:t>
+              <w:t>Plotly</w:t>
+            </w:r>
+            <w:proofErr w:type="spellEnd"/>
+            <w:r>
+              <w:rPr>
+                <w:rFonts w:ascii="Arial" w:eastAsia="Arial" w:hAnsi="Arial" w:cs="Arial"/>
+                <w:b/>
+                <w:bCs/>
+                <w:color w:val="525252" w:themeColor="accent3" w:themeShade="80"/>
+                <w:sz w:val="20"/>
+                <w:szCs w:val="20"/>
+              </w:rPr>
+              <w:t xml:space="preserve"> Python Open </w:t>
+            </w:r>
+            <w:proofErr w:type="spellStart"/>
+            <w:r>
+              <w:rPr>
+                <w:rFonts w:ascii="Arial" w:eastAsia="Arial" w:hAnsi="Arial" w:cs="Arial"/>
+                <w:b/>
+                <w:bCs/>
+                <w:color w:val="525252" w:themeColor="accent3" w:themeShade="80"/>
+                <w:sz w:val="20"/>
+                <w:szCs w:val="20"/>
+              </w:rPr>
+              <w:t>Source</w:t>
+            </w:r>
+            <w:proofErr w:type="spellEnd"/>
+            <w:r>
+              <w:rPr>
+                <w:rFonts w:ascii="Arial" w:eastAsia="Arial" w:hAnsi="Arial" w:cs="Arial"/>
+                <w:b/>
+                <w:bCs/>
+                <w:color w:val="525252" w:themeColor="accent3" w:themeShade="80"/>
+                <w:sz w:val="20"/>
+                <w:szCs w:val="20"/>
+              </w:rPr>
+              <w:t xml:space="preserve"> </w:t>
+            </w:r>
+            <w:proofErr w:type="spellStart"/>
+            <w:r>
+              <w:rPr>
+                <w:rFonts w:ascii="Arial" w:eastAsia="Arial" w:hAnsi="Arial" w:cs="Arial"/>
+                <w:b/>
+                <w:bCs/>
+                <w:color w:val="525252" w:themeColor="accent3" w:themeShade="80"/>
+                <w:sz w:val="20"/>
+                <w:szCs w:val="20"/>
+              </w:rPr>
+              <w:t>Graphing</w:t>
+            </w:r>
+            <w:proofErr w:type="spellEnd"/>
+            <w:r>
+              <w:rPr>
+                <w:rFonts w:ascii="Arial" w:eastAsia="Arial" w:hAnsi="Arial" w:cs="Arial"/>
+                <w:b/>
+                <w:bCs/>
+                <w:color w:val="525252" w:themeColor="accent3" w:themeShade="80"/>
+                <w:sz w:val="20"/>
+                <w:szCs w:val="20"/>
+              </w:rPr>
+              <w:t xml:space="preserve"> </w:t>
+            </w:r>
+            <w:proofErr w:type="gramStart"/>
+            <w:r>
+              <w:rPr>
+                <w:rFonts w:ascii="Arial" w:eastAsia="Arial" w:hAnsi="Arial" w:cs="Arial"/>
+                <w:b/>
+                <w:bCs/>
+                <w:color w:val="525252" w:themeColor="accent3" w:themeShade="80"/>
+                <w:sz w:val="20"/>
+                <w:szCs w:val="20"/>
+              </w:rPr>
+              <w:t>Library</w:t>
+            </w:r>
+            <w:r>
+              <w:rPr>
+                <w:rFonts w:ascii="Arial" w:eastAsia="Arial" w:hAnsi="Arial" w:cs="Arial"/>
+                <w:color w:val="525252" w:themeColor="accent3" w:themeShade="80"/>
+                <w:sz w:val="20"/>
+                <w:szCs w:val="20"/>
+              </w:rPr>
+              <w:t>.</w:t>
+            </w:r>
+            <w:r>
+              <w:rPr>
+                <w:rFonts w:ascii="Arial" w:eastAsia="Arial" w:hAnsi="Arial" w:cs="Arial"/>
+                <w:color w:val="1F4E79"/>
+                <w:sz w:val="20"/>
+                <w:szCs w:val="20"/>
+              </w:rPr>
+              <w:t>.</w:t>
+            </w:r>
+            <w:proofErr w:type="gramEnd"/>
+            <w:r>
+              <w:rPr>
+                <w:rFonts w:ascii="Arial" w:eastAsia="Arial" w:hAnsi="Arial" w:cs="Arial"/>
+                <w:color w:val="1F4E79"/>
+                <w:sz w:val="20"/>
+                <w:szCs w:val="20"/>
+              </w:rPr>
+              <w:t xml:space="preserve"> </w:t>
+            </w:r>
+          </w:p>
+          <w:p>
+            <w:pPr>
+              <w:spacing w:after="0"/>
+              <w:rPr>
+                <w:rFonts w:ascii="Arial" w:eastAsia="Arial" w:hAnsi="Arial" w:cs="Arial"/>
+                <w:b/>
+                <w:sz w:val="20"/>
+                <w:szCs w:val="20"/>
+              </w:rPr>
+            </w:pPr>
+            <w:r>
+              <w:rPr>
+                <w:rFonts w:ascii="Arial" w:eastAsia="Arial" w:hAnsi="Arial" w:cs="Arial"/>
+                <w:color w:val="525252" w:themeColor="accent3" w:themeShade="80"/>
+                <w:sz w:val="20"/>
+                <w:szCs w:val="20"/>
+              </w:rPr>
+              <w:t xml:space="preserve">STREAMLIT INC. </w:t>
+            </w:r>
+            <w:proofErr w:type="spellStart"/>
+            <w:r>
+              <w:rPr>
+                <w:rFonts w:ascii="Arial" w:eastAsia="Arial" w:hAnsi="Arial" w:cs="Arial"/>
+                <w:b/>
+                <w:bCs/>
+                <w:color w:val="525252" w:themeColor="accent3" w:themeShade="80"/>
+                <w:sz w:val="20"/>
+                <w:szCs w:val="20"/>
+              </w:rPr>
+              <w:t>Streamlit</w:t>
+            </w:r>
+            <w:proofErr w:type="spellEnd"/>
+            <w:r>
+              <w:rPr>
+                <w:rFonts w:ascii="Arial" w:eastAsia="Arial" w:hAnsi="Arial" w:cs="Arial"/>
+                <w:b/>
+                <w:bCs/>
+                <w:color w:val="525252" w:themeColor="accent3" w:themeShade="80"/>
+                <w:sz w:val="20"/>
+                <w:szCs w:val="20"/>
+              </w:rPr>
+              <w:t xml:space="preserve"> Docs</w:t>
             </w:r>
             <w:r>
               <w:rPr>
@@ -3332,10 +3625,11 @@
         </w:tc>
         <w:tc>
           <w:tcPr>
-            <w:tcW w:w="5612" w:type="dxa"/>
+            <w:tcW w:w="3203" w:type="dxa"/>
           </w:tcPr>
           <w:p>
             <w:pPr>
+              <w:spacing w:after="0"/>
               <w:ind w:left="360"/>
               <w:rPr>
                 <w:rFonts w:ascii="Arial" w:eastAsia="Arial" w:hAnsi="Arial" w:cs="Arial"/>
@@ -3379,10 +3673,11 @@
           </w:p>
           <w:p>
             <w:pPr>
+              <w:spacing w:after="0"/>
               <w:ind w:left="360"/>
               <w:rPr>
-                <w:rFonts w:ascii="Arial" w:eastAsia="Arial" w:hAnsi="Arial" w:cs="Arial"/>
-                <w:color w:val="1F4E79"/>
+                <w:rStyle w:val="Hyperlink"/>
+                <w:rFonts w:ascii="Arial" w:eastAsia="Arial" w:hAnsi="Arial" w:cs="Arial"/>
                 <w:sz w:val="20"/>
                 <w:szCs w:val="20"/>
               </w:rPr>
@@ -3401,6 +3696,7 @@
           </w:p>
           <w:p>
             <w:pPr>
+              <w:spacing w:after="0"/>
               <w:ind w:left="360"/>
               <w:rPr>
                 <w:rFonts w:ascii="Arial" w:eastAsia="Arial" w:hAnsi="Arial" w:cs="Arial"/>
@@ -3454,6 +3750,7 @@
           </w:p>
           <w:p>
             <w:pPr>
+              <w:spacing w:after="0"/>
               <w:ind w:left="360"/>
               <w:rPr>
                 <w:rFonts w:ascii="Arial" w:eastAsia="Arial" w:hAnsi="Arial" w:cs="Arial"/>
@@ -3595,18 +3892,7 @@
     </w:tbl>
     <w:p>
       <w:pPr>
-        <w:spacing w:after="0" w:line="240" w:lineRule="auto"/>
-        <w:rPr>
-          <w:rFonts w:ascii="Arial" w:eastAsia="Arial" w:hAnsi="Arial" w:cs="Arial"/>
-          <w:sz w:val="20"/>
-          <w:szCs w:val="20"/>
-        </w:rPr>
-      </w:pPr>
-    </w:p>
-    <w:p/>
-    <w:p>
-      <w:pPr>
-        <w:ind w:left="-851"/>
+        <w:ind w:left="-851" w:firstLine="851"/>
         <w:rPr>
           <w:rFonts w:ascii="Arial" w:hAnsi="Arial" w:cs="Arial"/>
           <w:sz w:val="20"/>
@@ -3639,7 +3925,7 @@
 </file>
 
 <file path=word/endnotes.xml><?xml version="1.0" encoding="utf-8"?>
-<w:endnotes xmlns:wpc="http://schemas.microsoft.com/office/word/2010/wordprocessingCanvas" xmlns:cx="http://schemas.microsoft.com/office/drawing/2014/chartex" xmlns:cx1="http://schemas.microsoft.com/office/drawing/2015/9/8/chartex" xmlns:cx2="http://schemas.microsoft.com/office/drawing/2015/10/21/chartex" xmlns:cx3="http://schemas.microsoft.com/office/drawing/2016/5/9/chartex" xmlns:cx4="http://schemas.microsoft.com/office/drawing/2016/5/10/chartex" xmlns:cx5="http://schemas.microsoft.com/office/drawing/2016/5/11/chartex" xmlns:cx6="http://schemas.microsoft.com/office/drawing/2016/5/12/chartex" xmlns:cx7="http://schemas.microsoft.com/office/drawing/2016/5/13/chartex" xmlns:cx8="http://schemas.microsoft.com/office/drawing/2016/5/14/chartex" xmlns:mc="http://schemas.openxmlformats.org/markup-compatibility/2006" xmlns:aink="http://schemas.microsoft.com/office/drawing/2016/ink" xmlns:am3d="http://schemas.microsoft.com/office/drawing/2017/model3d" xmlns:o="urn:schemas-microsoft-com:office:office" xmlns:oel="http://schemas.microsoft.com/office/2019/extlst" xmlns:r="http://schemas.openxmlformats.org/officeDocument/2006/relationships" xmlns:m="http://schemas.openxmlformats.org/officeDocument/2006/math" xmlns:v="urn:schemas-microsoft-com:vml" xmlns:wp14="http://schemas.microsoft.com/office/word/2010/wordprocessingDrawing" xmlns:wp="http://schemas.openxmlformats.org/drawingml/2006/wordprocessingDrawing" xmlns:w10="urn:schemas-microsoft-com:office:word" xmlns:w="http://schemas.openxmlformats.org/wordprocessingml/2006/main" xmlns:w14="http://schemas.microsoft.com/office/word/2010/wordml" xmlns:w15="http://schemas.microsoft.com/office/word/2012/wordml" xmlns:w16cex="http://schemas.microsoft.com/office/word/2018/wordml/cex" xmlns:w16cid="http://schemas.microsoft.com/office/word/2016/wordml/cid" xmlns:w16="http://schemas.microsoft.com/office/word/2018/wordml" xmlns:w16du="http://schemas.microsoft.com/office/word/2023/wordml/word16du" xmlns:w16sdtdh="http://schemas.microsoft.com/office/word/2020/wordml/sdtdatahash" xmlns:w16sdtfl="http://schemas.microsoft.com/office/word/2024/wordml/sdtformatlock" xmlns:w16se="http://schemas.microsoft.com/office/word/2015/wordml/symex" xmlns:wpg="http://schemas.microsoft.com/office/word/2010/wordprocessingGroup" xmlns:wpi="http://schemas.microsoft.com/office/word/2010/wordprocessingInk" xmlns:wne="http://schemas.microsoft.com/office/word/2006/wordml" xmlns:wps="http://schemas.microsoft.com/office/word/2010/wordprocessingShape" mc:Ignorable="w14 w15 w16se w16cid w16 w16cex w16sdtdh w16sdtfl w16du wp14">
+<w:endnotes xmlns:wpc="http://schemas.microsoft.com/office/word/2010/wordprocessingCanvas" xmlns:cx="http://schemas.microsoft.com/office/drawing/2014/chartex" xmlns:cx1="http://schemas.microsoft.com/office/drawing/2015/9/8/chartex" xmlns:cx2="http://schemas.microsoft.com/office/drawing/2015/10/21/chartex" xmlns:cx3="http://schemas.microsoft.com/office/drawing/2016/5/9/chartex" xmlns:cx4="http://schemas.microsoft.com/office/drawing/2016/5/10/chartex" xmlns:cx5="http://schemas.microsoft.com/office/drawing/2016/5/11/chartex" xmlns:cx6="http://schemas.microsoft.com/office/drawing/2016/5/12/chartex" xmlns:cx7="http://schemas.microsoft.com/office/drawing/2016/5/13/chartex" xmlns:cx8="http://schemas.microsoft.com/office/drawing/2016/5/14/chartex" xmlns:mc="http://schemas.openxmlformats.org/markup-compatibility/2006" xmlns:aink="http://schemas.microsoft.com/office/drawing/2016/ink" xmlns:am3d="http://schemas.microsoft.com/office/drawing/2017/model3d" xmlns:o="urn:schemas-microsoft-com:office:office" xmlns:r="http://schemas.openxmlformats.org/officeDocument/2006/relationships" xmlns:m="http://schemas.openxmlformats.org/officeDocument/2006/math" xmlns:v="urn:schemas-microsoft-com:vml" xmlns:wp14="http://schemas.microsoft.com/office/word/2010/wordprocessingDrawing" xmlns:wp="http://schemas.openxmlformats.org/drawingml/2006/wordprocessingDrawing" xmlns:w10="urn:schemas-microsoft-com:office:word" xmlns:w="http://schemas.openxmlformats.org/wordprocessingml/2006/main" xmlns:w14="http://schemas.microsoft.com/office/word/2010/wordml" xmlns:w15="http://schemas.microsoft.com/office/word/2012/wordml" xmlns:w16cid="http://schemas.microsoft.com/office/word/2016/wordml/cid" xmlns:w16se="http://schemas.microsoft.com/office/word/2015/wordml/symex" xmlns:wpg="http://schemas.microsoft.com/office/word/2010/wordprocessingGroup" xmlns:wpi="http://schemas.microsoft.com/office/word/2010/wordprocessingInk" xmlns:wne="http://schemas.microsoft.com/office/word/2006/wordml" xmlns:wps="http://schemas.microsoft.com/office/word/2010/wordprocessingShape" mc:Ignorable="w14 w15 w16se w16cid wp14">
   <w:endnote w:type="separator" w:id="-1">
     <w:p>
       <w:pPr>
@@ -3664,7 +3950,7 @@
 </file>
 
 <file path=word/footer1.xml><?xml version="1.0" encoding="utf-8"?>
-<w:ftr xmlns:wpc="http://schemas.microsoft.com/office/word/2010/wordprocessingCanvas" xmlns:cx="http://schemas.microsoft.com/office/drawing/2014/chartex" xmlns:cx1="http://schemas.microsoft.com/office/drawing/2015/9/8/chartex" xmlns:cx2="http://schemas.microsoft.com/office/drawing/2015/10/21/chartex" xmlns:cx3="http://schemas.microsoft.com/office/drawing/2016/5/9/chartex" xmlns:cx4="http://schemas.microsoft.com/office/drawing/2016/5/10/chartex" xmlns:cx5="http://schemas.microsoft.com/office/drawing/2016/5/11/chartex" xmlns:cx6="http://schemas.microsoft.com/office/drawing/2016/5/12/chartex" xmlns:cx7="http://schemas.microsoft.com/office/drawing/2016/5/13/chartex" xmlns:cx8="http://schemas.microsoft.com/office/drawing/2016/5/14/chartex" xmlns:mc="http://schemas.openxmlformats.org/markup-compatibility/2006" xmlns:aink="http://schemas.microsoft.com/office/drawing/2016/ink" xmlns:am3d="http://schemas.microsoft.com/office/drawing/2017/model3d" xmlns:o="urn:schemas-microsoft-com:office:office" xmlns:oel="http://schemas.microsoft.com/office/2019/extlst" xmlns:r="http://schemas.openxmlformats.org/officeDocument/2006/relationships" xmlns:m="http://schemas.openxmlformats.org/officeDocument/2006/math" xmlns:v="urn:schemas-microsoft-com:vml" xmlns:wp14="http://schemas.microsoft.com/office/word/2010/wordprocessingDrawing" xmlns:wp="http://schemas.openxmlformats.org/drawingml/2006/wordprocessingDrawing" xmlns:w10="urn:schemas-microsoft-com:office:word" xmlns:w="http://schemas.openxmlformats.org/wordprocessingml/2006/main" xmlns:w14="http://schemas.microsoft.com/office/word/2010/wordml" xmlns:w15="http://schemas.microsoft.com/office/word/2012/wordml" xmlns:w16cex="http://schemas.microsoft.com/office/word/2018/wordml/cex" xmlns:w16cid="http://schemas.microsoft.com/office/word/2016/wordml/cid" xmlns:w16="http://schemas.microsoft.com/office/word/2018/wordml" xmlns:w16du="http://schemas.microsoft.com/office/word/2023/wordml/word16du" xmlns:w16sdtdh="http://schemas.microsoft.com/office/word/2020/wordml/sdtdatahash" xmlns:w16sdtfl="http://schemas.microsoft.com/office/word/2024/wordml/sdtformatlock" xmlns:w16se="http://schemas.microsoft.com/office/word/2015/wordml/symex" xmlns:wpg="http://schemas.microsoft.com/office/word/2010/wordprocessingGroup" xmlns:wpi="http://schemas.microsoft.com/office/word/2010/wordprocessingInk" xmlns:wne="http://schemas.microsoft.com/office/word/2006/wordml" xmlns:wps="http://schemas.microsoft.com/office/word/2010/wordprocessingShape" mc:Ignorable="w14 w15 w16se w16cid w16 w16cex w16sdtdh w16sdtfl w16du wp14">
+<w:ftr xmlns:wpc="http://schemas.microsoft.com/office/word/2010/wordprocessingCanvas" xmlns:cx="http://schemas.microsoft.com/office/drawing/2014/chartex" xmlns:cx1="http://schemas.microsoft.com/office/drawing/2015/9/8/chartex" xmlns:cx2="http://schemas.microsoft.com/office/drawing/2015/10/21/chartex" xmlns:cx3="http://schemas.microsoft.com/office/drawing/2016/5/9/chartex" xmlns:cx4="http://schemas.microsoft.com/office/drawing/2016/5/10/chartex" xmlns:cx5="http://schemas.microsoft.com/office/drawing/2016/5/11/chartex" xmlns:cx6="http://schemas.microsoft.com/office/drawing/2016/5/12/chartex" xmlns:cx7="http://schemas.microsoft.com/office/drawing/2016/5/13/chartex" xmlns:cx8="http://schemas.microsoft.com/office/drawing/2016/5/14/chartex" xmlns:mc="http://schemas.openxmlformats.org/markup-compatibility/2006" xmlns:aink="http://schemas.microsoft.com/office/drawing/2016/ink" xmlns:am3d="http://schemas.microsoft.com/office/drawing/2017/model3d" xmlns:o="urn:schemas-microsoft-com:office:office" xmlns:r="http://schemas.openxmlformats.org/officeDocument/2006/relationships" xmlns:m="http://schemas.openxmlformats.org/officeDocument/2006/math" xmlns:v="urn:schemas-microsoft-com:vml" xmlns:wp14="http://schemas.microsoft.com/office/word/2010/wordprocessingDrawing" xmlns:wp="http://schemas.openxmlformats.org/drawingml/2006/wordprocessingDrawing" xmlns:w10="urn:schemas-microsoft-com:office:word" xmlns:w="http://schemas.openxmlformats.org/wordprocessingml/2006/main" xmlns:w14="http://schemas.microsoft.com/office/word/2010/wordml" xmlns:w15="http://schemas.microsoft.com/office/word/2012/wordml" xmlns:w16cid="http://schemas.microsoft.com/office/word/2016/wordml/cid" xmlns:w16se="http://schemas.microsoft.com/office/word/2015/wordml/symex" xmlns:wpg="http://schemas.microsoft.com/office/word/2010/wordprocessingGroup" xmlns:wpi="http://schemas.microsoft.com/office/word/2010/wordprocessingInk" xmlns:wne="http://schemas.microsoft.com/office/word/2006/wordml" xmlns:wps="http://schemas.microsoft.com/office/word/2010/wordprocessingShape" mc:Ignorable="w14 w15 w16se w16cid wp14">
   <w:p>
     <w:pPr>
       <w:pStyle w:val="Rodap"/>
@@ -3674,7 +3960,7 @@
 </file>
 
 <file path=word/footer2.xml><?xml version="1.0" encoding="utf-8"?>
-<w:ftr xmlns:wpc="http://schemas.microsoft.com/office/word/2010/wordprocessingCanvas" xmlns:cx="http://schemas.microsoft.com/office/drawing/2014/chartex" xmlns:cx1="http://schemas.microsoft.com/office/drawing/2015/9/8/chartex" xmlns:cx2="http://schemas.microsoft.com/office/drawing/2015/10/21/chartex" xmlns:cx3="http://schemas.microsoft.com/office/drawing/2016/5/9/chartex" xmlns:cx4="http://schemas.microsoft.com/office/drawing/2016/5/10/chartex" xmlns:cx5="http://schemas.microsoft.com/office/drawing/2016/5/11/chartex" xmlns:cx6="http://schemas.microsoft.com/office/drawing/2016/5/12/chartex" xmlns:cx7="http://schemas.microsoft.com/office/drawing/2016/5/13/chartex" xmlns:cx8="http://schemas.microsoft.com/office/drawing/2016/5/14/chartex" xmlns:mc="http://schemas.openxmlformats.org/markup-compatibility/2006" xmlns:aink="http://schemas.microsoft.com/office/drawing/2016/ink" xmlns:am3d="http://schemas.microsoft.com/office/drawing/2017/model3d" xmlns:o="urn:schemas-microsoft-com:office:office" xmlns:oel="http://schemas.microsoft.com/office/2019/extlst" xmlns:r="http://schemas.openxmlformats.org/officeDocument/2006/relationships" xmlns:m="http://schemas.openxmlformats.org/officeDocument/2006/math" xmlns:v="urn:schemas-microsoft-com:vml" xmlns:wp14="http://schemas.microsoft.com/office/word/2010/wordprocessingDrawing" xmlns:wp="http://schemas.openxmlformats.org/drawingml/2006/wordprocessingDrawing" xmlns:w10="urn:schemas-microsoft-com:office:word" xmlns:w="http://schemas.openxmlformats.org/wordprocessingml/2006/main" xmlns:w14="http://schemas.microsoft.com/office/word/2010/wordml" xmlns:w15="http://schemas.microsoft.com/office/word/2012/wordml" xmlns:w16cex="http://schemas.microsoft.com/office/word/2018/wordml/cex" xmlns:w16cid="http://schemas.microsoft.com/office/word/2016/wordml/cid" xmlns:w16="http://schemas.microsoft.com/office/word/2018/wordml" xmlns:w16du="http://schemas.microsoft.com/office/word/2023/wordml/word16du" xmlns:w16sdtdh="http://schemas.microsoft.com/office/word/2020/wordml/sdtdatahash" xmlns:w16sdtfl="http://schemas.microsoft.com/office/word/2024/wordml/sdtformatlock" xmlns:w16se="http://schemas.microsoft.com/office/word/2015/wordml/symex" xmlns:wpg="http://schemas.microsoft.com/office/word/2010/wordprocessingGroup" xmlns:wpi="http://schemas.microsoft.com/office/word/2010/wordprocessingInk" xmlns:wne="http://schemas.microsoft.com/office/word/2006/wordml" xmlns:wps="http://schemas.microsoft.com/office/word/2010/wordprocessingShape" mc:Ignorable="w14 w15 w16se w16cid w16 w16cex w16sdtdh w16sdtfl w16du wp14">
+<w:ftr xmlns:wpc="http://schemas.microsoft.com/office/word/2010/wordprocessingCanvas" xmlns:cx="http://schemas.microsoft.com/office/drawing/2014/chartex" xmlns:cx1="http://schemas.microsoft.com/office/drawing/2015/9/8/chartex" xmlns:cx2="http://schemas.microsoft.com/office/drawing/2015/10/21/chartex" xmlns:cx3="http://schemas.microsoft.com/office/drawing/2016/5/9/chartex" xmlns:cx4="http://schemas.microsoft.com/office/drawing/2016/5/10/chartex" xmlns:cx5="http://schemas.microsoft.com/office/drawing/2016/5/11/chartex" xmlns:cx6="http://schemas.microsoft.com/office/drawing/2016/5/12/chartex" xmlns:cx7="http://schemas.microsoft.com/office/drawing/2016/5/13/chartex" xmlns:cx8="http://schemas.microsoft.com/office/drawing/2016/5/14/chartex" xmlns:mc="http://schemas.openxmlformats.org/markup-compatibility/2006" xmlns:aink="http://schemas.microsoft.com/office/drawing/2016/ink" xmlns:am3d="http://schemas.microsoft.com/office/drawing/2017/model3d" xmlns:o="urn:schemas-microsoft-com:office:office" xmlns:r="http://schemas.openxmlformats.org/officeDocument/2006/relationships" xmlns:m="http://schemas.openxmlformats.org/officeDocument/2006/math" xmlns:v="urn:schemas-microsoft-com:vml" xmlns:wp14="http://schemas.microsoft.com/office/word/2010/wordprocessingDrawing" xmlns:wp="http://schemas.openxmlformats.org/drawingml/2006/wordprocessingDrawing" xmlns:w10="urn:schemas-microsoft-com:office:word" xmlns:w="http://schemas.openxmlformats.org/wordprocessingml/2006/main" xmlns:w14="http://schemas.microsoft.com/office/word/2010/wordml" xmlns:w15="http://schemas.microsoft.com/office/word/2012/wordml" xmlns:w16cid="http://schemas.microsoft.com/office/word/2016/wordml/cid" xmlns:w16se="http://schemas.microsoft.com/office/word/2015/wordml/symex" xmlns:wpg="http://schemas.microsoft.com/office/word/2010/wordprocessingGroup" xmlns:wpi="http://schemas.microsoft.com/office/word/2010/wordprocessingInk" xmlns:wne="http://schemas.microsoft.com/office/word/2006/wordml" xmlns:wps="http://schemas.microsoft.com/office/word/2010/wordprocessingShape" mc:Ignorable="w14 w15 w16se w16cid wp14">
   <w:p>
     <w:pPr>
       <w:pStyle w:val="Rodap"/>
@@ -3684,7 +3970,7 @@
 </file>
 
 <file path=word/footer3.xml><?xml version="1.0" encoding="utf-8"?>
-<w:ftr xmlns:wpc="http://schemas.microsoft.com/office/word/2010/wordprocessingCanvas" xmlns:cx="http://schemas.microsoft.com/office/drawing/2014/chartex" xmlns:cx1="http://schemas.microsoft.com/office/drawing/2015/9/8/chartex" xmlns:cx2="http://schemas.microsoft.com/office/drawing/2015/10/21/chartex" xmlns:cx3="http://schemas.microsoft.com/office/drawing/2016/5/9/chartex" xmlns:cx4="http://schemas.microsoft.com/office/drawing/2016/5/10/chartex" xmlns:cx5="http://schemas.microsoft.com/office/drawing/2016/5/11/chartex" xmlns:cx6="http://schemas.microsoft.com/office/drawing/2016/5/12/chartex" xmlns:cx7="http://schemas.microsoft.com/office/drawing/2016/5/13/chartex" xmlns:cx8="http://schemas.microsoft.com/office/drawing/2016/5/14/chartex" xmlns:mc="http://schemas.openxmlformats.org/markup-compatibility/2006" xmlns:aink="http://schemas.microsoft.com/office/drawing/2016/ink" xmlns:am3d="http://schemas.microsoft.com/office/drawing/2017/model3d" xmlns:o="urn:schemas-microsoft-com:office:office" xmlns:oel="http://schemas.microsoft.com/office/2019/extlst" xmlns:r="http://schemas.openxmlformats.org/officeDocument/2006/relationships" xmlns:m="http://schemas.openxmlformats.org/officeDocument/2006/math" xmlns:v="urn:schemas-microsoft-com:vml" xmlns:wp14="http://schemas.microsoft.com/office/word/2010/wordprocessingDrawing" xmlns:wp="http://schemas.openxmlformats.org/drawingml/2006/wordprocessingDrawing" xmlns:w10="urn:schemas-microsoft-com:office:word" xmlns:w="http://schemas.openxmlformats.org/wordprocessingml/2006/main" xmlns:w14="http://schemas.microsoft.com/office/word/2010/wordml" xmlns:w15="http://schemas.microsoft.com/office/word/2012/wordml" xmlns:w16cex="http://schemas.microsoft.com/office/word/2018/wordml/cex" xmlns:w16cid="http://schemas.microsoft.com/office/word/2016/wordml/cid" xmlns:w16="http://schemas.microsoft.com/office/word/2018/wordml" xmlns:w16du="http://schemas.microsoft.com/office/word/2023/wordml/word16du" xmlns:w16sdtdh="http://schemas.microsoft.com/office/word/2020/wordml/sdtdatahash" xmlns:w16sdtfl="http://schemas.microsoft.com/office/word/2024/wordml/sdtformatlock" xmlns:w16se="http://schemas.microsoft.com/office/word/2015/wordml/symex" xmlns:wpg="http://schemas.microsoft.com/office/word/2010/wordprocessingGroup" xmlns:wpi="http://schemas.microsoft.com/office/word/2010/wordprocessingInk" xmlns:wne="http://schemas.microsoft.com/office/word/2006/wordml" xmlns:wps="http://schemas.microsoft.com/office/word/2010/wordprocessingShape" mc:Ignorable="w14 w15 w16se w16cid w16 w16cex w16sdtdh w16sdtfl w16du wp14">
+<w:ftr xmlns:wpc="http://schemas.microsoft.com/office/word/2010/wordprocessingCanvas" xmlns:cx="http://schemas.microsoft.com/office/drawing/2014/chartex" xmlns:cx1="http://schemas.microsoft.com/office/drawing/2015/9/8/chartex" xmlns:cx2="http://schemas.microsoft.com/office/drawing/2015/10/21/chartex" xmlns:cx3="http://schemas.microsoft.com/office/drawing/2016/5/9/chartex" xmlns:cx4="http://schemas.microsoft.com/office/drawing/2016/5/10/chartex" xmlns:cx5="http://schemas.microsoft.com/office/drawing/2016/5/11/chartex" xmlns:cx6="http://schemas.microsoft.com/office/drawing/2016/5/12/chartex" xmlns:cx7="http://schemas.microsoft.com/office/drawing/2016/5/13/chartex" xmlns:cx8="http://schemas.microsoft.com/office/drawing/2016/5/14/chartex" xmlns:mc="http://schemas.openxmlformats.org/markup-compatibility/2006" xmlns:aink="http://schemas.microsoft.com/office/drawing/2016/ink" xmlns:am3d="http://schemas.microsoft.com/office/drawing/2017/model3d" xmlns:o="urn:schemas-microsoft-com:office:office" xmlns:r="http://schemas.openxmlformats.org/officeDocument/2006/relationships" xmlns:m="http://schemas.openxmlformats.org/officeDocument/2006/math" xmlns:v="urn:schemas-microsoft-com:vml" xmlns:wp14="http://schemas.microsoft.com/office/word/2010/wordprocessingDrawing" xmlns:wp="http://schemas.openxmlformats.org/drawingml/2006/wordprocessingDrawing" xmlns:w10="urn:schemas-microsoft-com:office:word" xmlns:w="http://schemas.openxmlformats.org/wordprocessingml/2006/main" xmlns:w14="http://schemas.microsoft.com/office/word/2010/wordml" xmlns:w15="http://schemas.microsoft.com/office/word/2012/wordml" xmlns:w16cid="http://schemas.microsoft.com/office/word/2016/wordml/cid" xmlns:w16se="http://schemas.microsoft.com/office/word/2015/wordml/symex" xmlns:wpg="http://schemas.microsoft.com/office/word/2010/wordprocessingGroup" xmlns:wpi="http://schemas.microsoft.com/office/word/2010/wordprocessingInk" xmlns:wne="http://schemas.microsoft.com/office/word/2006/wordml" xmlns:wps="http://schemas.microsoft.com/office/word/2010/wordprocessingShape" mc:Ignorable="w14 w15 w16se w16cid wp14">
   <w:p>
     <w:pPr>
       <w:pStyle w:val="Rodap"/>
@@ -3694,7 +3980,7 @@
 </file>
 
 <file path=word/footnotes.xml><?xml version="1.0" encoding="utf-8"?>
-<w:footnotes xmlns:wpc="http://schemas.microsoft.com/office/word/2010/wordprocessingCanvas" xmlns:cx="http://schemas.microsoft.com/office/drawing/2014/chartex" xmlns:cx1="http://schemas.microsoft.com/office/drawing/2015/9/8/chartex" xmlns:cx2="http://schemas.microsoft.com/office/drawing/2015/10/21/chartex" xmlns:cx3="http://schemas.microsoft.com/office/drawing/2016/5/9/chartex" xmlns:cx4="http://schemas.microsoft.com/office/drawing/2016/5/10/chartex" xmlns:cx5="http://schemas.microsoft.com/office/drawing/2016/5/11/chartex" xmlns:cx6="http://schemas.microsoft.com/office/drawing/2016/5/12/chartex" xmlns:cx7="http://schemas.microsoft.com/office/drawing/2016/5/13/chartex" xmlns:cx8="http://schemas.microsoft.com/office/drawing/2016/5/14/chartex" xmlns:mc="http://schemas.openxmlformats.org/markup-compatibility/2006" xmlns:aink="http://schemas.microsoft.com/office/drawing/2016/ink" xmlns:am3d="http://schemas.microsoft.com/office/drawing/2017/model3d" xmlns:o="urn:schemas-microsoft-com:office:office" xmlns:oel="http://schemas.microsoft.com/office/2019/extlst" xmlns:r="http://schemas.openxmlformats.org/officeDocument/2006/relationships" xmlns:m="http://schemas.openxmlformats.org/officeDocument/2006/math" xmlns:v="urn:schemas-microsoft-com:vml" xmlns:wp14="http://schemas.microsoft.com/office/word/2010/wordprocessingDrawing" xmlns:wp="http://schemas.openxmlformats.org/drawingml/2006/wordprocessingDrawing" xmlns:w10="urn:schemas-microsoft-com:office:word" xmlns:w="http://schemas.openxmlformats.org/wordprocessingml/2006/main" xmlns:w14="http://schemas.microsoft.com/office/word/2010/wordml" xmlns:w15="http://schemas.microsoft.com/office/word/2012/wordml" xmlns:w16cex="http://schemas.microsoft.com/office/word/2018/wordml/cex" xmlns:w16cid="http://schemas.microsoft.com/office/word/2016/wordml/cid" xmlns:w16="http://schemas.microsoft.com/office/word/2018/wordml" xmlns:w16du="http://schemas.microsoft.com/office/word/2023/wordml/word16du" xmlns:w16sdtdh="http://schemas.microsoft.com/office/word/2020/wordml/sdtdatahash" xmlns:w16sdtfl="http://schemas.microsoft.com/office/word/2024/wordml/sdtformatlock" xmlns:w16se="http://schemas.microsoft.com/office/word/2015/wordml/symex" xmlns:wpg="http://schemas.microsoft.com/office/word/2010/wordprocessingGroup" xmlns:wpi="http://schemas.microsoft.com/office/word/2010/wordprocessingInk" xmlns:wne="http://schemas.microsoft.com/office/word/2006/wordml" xmlns:wps="http://schemas.microsoft.com/office/word/2010/wordprocessingShape" mc:Ignorable="w14 w15 w16se w16cid w16 w16cex w16sdtdh w16sdtfl w16du wp14">
+<w:footnotes xmlns:wpc="http://schemas.microsoft.com/office/word/2010/wordprocessingCanvas" xmlns:cx="http://schemas.microsoft.com/office/drawing/2014/chartex" xmlns:cx1="http://schemas.microsoft.com/office/drawing/2015/9/8/chartex" xmlns:cx2="http://schemas.microsoft.com/office/drawing/2015/10/21/chartex" xmlns:cx3="http://schemas.microsoft.com/office/drawing/2016/5/9/chartex" xmlns:cx4="http://schemas.microsoft.com/office/drawing/2016/5/10/chartex" xmlns:cx5="http://schemas.microsoft.com/office/drawing/2016/5/11/chartex" xmlns:cx6="http://schemas.microsoft.com/office/drawing/2016/5/12/chartex" xmlns:cx7="http://schemas.microsoft.com/office/drawing/2016/5/13/chartex" xmlns:cx8="http://schemas.microsoft.com/office/drawing/2016/5/14/chartex" xmlns:mc="http://schemas.openxmlformats.org/markup-compatibility/2006" xmlns:aink="http://schemas.microsoft.com/office/drawing/2016/ink" xmlns:am3d="http://schemas.microsoft.com/office/drawing/2017/model3d" xmlns:o="urn:schemas-microsoft-com:office:office" xmlns:r="http://schemas.openxmlformats.org/officeDocument/2006/relationships" xmlns:m="http://schemas.openxmlformats.org/officeDocument/2006/math" xmlns:v="urn:schemas-microsoft-com:vml" xmlns:wp14="http://schemas.microsoft.com/office/word/2010/wordprocessingDrawing" xmlns:wp="http://schemas.openxmlformats.org/drawingml/2006/wordprocessingDrawing" xmlns:w10="urn:schemas-microsoft-com:office:word" xmlns:w="http://schemas.openxmlformats.org/wordprocessingml/2006/main" xmlns:w14="http://schemas.microsoft.com/office/word/2010/wordml" xmlns:w15="http://schemas.microsoft.com/office/word/2012/wordml" xmlns:w16cid="http://schemas.microsoft.com/office/word/2016/wordml/cid" xmlns:w16se="http://schemas.microsoft.com/office/word/2015/wordml/symex" xmlns:wpg="http://schemas.microsoft.com/office/word/2010/wordprocessingGroup" xmlns:wpi="http://schemas.microsoft.com/office/word/2010/wordprocessingInk" xmlns:wne="http://schemas.microsoft.com/office/word/2006/wordml" xmlns:wps="http://schemas.microsoft.com/office/word/2010/wordprocessingShape" mc:Ignorable="w14 w15 w16se w16cid wp14">
   <w:footnote w:type="separator" w:id="-1">
     <w:p>
       <w:pPr>
@@ -3719,7 +4005,7 @@
 </file>
 
 <file path=word/header1.xml><?xml version="1.0" encoding="utf-8"?>
-<w:hdr xmlns:wpc="http://schemas.microsoft.com/office/word/2010/wordprocessingCanvas" xmlns:cx="http://schemas.microsoft.com/office/drawing/2014/chartex" xmlns:cx1="http://schemas.microsoft.com/office/drawing/2015/9/8/chartex" xmlns:cx2="http://schemas.microsoft.com/office/drawing/2015/10/21/chartex" xmlns:cx3="http://schemas.microsoft.com/office/drawing/2016/5/9/chartex" xmlns:cx4="http://schemas.microsoft.com/office/drawing/2016/5/10/chartex" xmlns:cx5="http://schemas.microsoft.com/office/drawing/2016/5/11/chartex" xmlns:cx6="http://schemas.microsoft.com/office/drawing/2016/5/12/chartex" xmlns:cx7="http://schemas.microsoft.com/office/drawing/2016/5/13/chartex" xmlns:cx8="http://schemas.microsoft.com/office/drawing/2016/5/14/chartex" xmlns:mc="http://schemas.openxmlformats.org/markup-compatibility/2006" xmlns:aink="http://schemas.microsoft.com/office/drawing/2016/ink" xmlns:am3d="http://schemas.microsoft.com/office/drawing/2017/model3d" xmlns:o="urn:schemas-microsoft-com:office:office" xmlns:oel="http://schemas.microsoft.com/office/2019/extlst" xmlns:r="http://schemas.openxmlformats.org/officeDocument/2006/relationships" xmlns:m="http://schemas.openxmlformats.org/officeDocument/2006/math" xmlns:v="urn:schemas-microsoft-com:vml" xmlns:wp14="http://schemas.microsoft.com/office/word/2010/wordprocessingDrawing" xmlns:wp="http://schemas.openxmlformats.org/drawingml/2006/wordprocessingDrawing" xmlns:w10="urn:schemas-microsoft-com:office:word" xmlns:w="http://schemas.openxmlformats.org/wordprocessingml/2006/main" xmlns:w14="http://schemas.microsoft.com/office/word/2010/wordml" xmlns:w15="http://schemas.microsoft.com/office/word/2012/wordml" xmlns:w16cex="http://schemas.microsoft.com/office/word/2018/wordml/cex" xmlns:w16cid="http://schemas.microsoft.com/office/word/2016/wordml/cid" xmlns:w16="http://schemas.microsoft.com/office/word/2018/wordml" xmlns:w16du="http://schemas.microsoft.com/office/word/2023/wordml/word16du" xmlns:w16sdtdh="http://schemas.microsoft.com/office/word/2020/wordml/sdtdatahash" xmlns:w16sdtfl="http://schemas.microsoft.com/office/word/2024/wordml/sdtformatlock" xmlns:w16se="http://schemas.microsoft.com/office/word/2015/wordml/symex" xmlns:wpg="http://schemas.microsoft.com/office/word/2010/wordprocessingGroup" xmlns:wpi="http://schemas.microsoft.com/office/word/2010/wordprocessingInk" xmlns:wne="http://schemas.microsoft.com/office/word/2006/wordml" xmlns:wps="http://schemas.microsoft.com/office/word/2010/wordprocessingShape" mc:Ignorable="w14 w15 w16se w16cid w16 w16cex w16sdtdh w16sdtfl w16du wp14">
+<w:hdr xmlns:wpc="http://schemas.microsoft.com/office/word/2010/wordprocessingCanvas" xmlns:cx="http://schemas.microsoft.com/office/drawing/2014/chartex" xmlns:cx1="http://schemas.microsoft.com/office/drawing/2015/9/8/chartex" xmlns:cx2="http://schemas.microsoft.com/office/drawing/2015/10/21/chartex" xmlns:cx3="http://schemas.microsoft.com/office/drawing/2016/5/9/chartex" xmlns:cx4="http://schemas.microsoft.com/office/drawing/2016/5/10/chartex" xmlns:cx5="http://schemas.microsoft.com/office/drawing/2016/5/11/chartex" xmlns:cx6="http://schemas.microsoft.com/office/drawing/2016/5/12/chartex" xmlns:cx7="http://schemas.microsoft.com/office/drawing/2016/5/13/chartex" xmlns:cx8="http://schemas.microsoft.com/office/drawing/2016/5/14/chartex" xmlns:mc="http://schemas.openxmlformats.org/markup-compatibility/2006" xmlns:aink="http://schemas.microsoft.com/office/drawing/2016/ink" xmlns:am3d="http://schemas.microsoft.com/office/drawing/2017/model3d" xmlns:o="urn:schemas-microsoft-com:office:office" xmlns:r="http://schemas.openxmlformats.org/officeDocument/2006/relationships" xmlns:m="http://schemas.openxmlformats.org/officeDocument/2006/math" xmlns:v="urn:schemas-microsoft-com:vml" xmlns:wp14="http://schemas.microsoft.com/office/word/2010/wordprocessingDrawing" xmlns:wp="http://schemas.openxmlformats.org/drawingml/2006/wordprocessingDrawing" xmlns:w10="urn:schemas-microsoft-com:office:word" xmlns:w="http://schemas.openxmlformats.org/wordprocessingml/2006/main" xmlns:w14="http://schemas.microsoft.com/office/word/2010/wordml" xmlns:w15="http://schemas.microsoft.com/office/word/2012/wordml" xmlns:w16cid="http://schemas.microsoft.com/office/word/2016/wordml/cid" xmlns:w16se="http://schemas.microsoft.com/office/word/2015/wordml/symex" xmlns:wpg="http://schemas.microsoft.com/office/word/2010/wordprocessingGroup" xmlns:wpi="http://schemas.microsoft.com/office/word/2010/wordprocessingInk" xmlns:wne="http://schemas.microsoft.com/office/word/2006/wordml" xmlns:wps="http://schemas.microsoft.com/office/word/2010/wordprocessingShape" mc:Ignorable="w14 w15 w16se w16cid wp14">
   <w:p>
     <w:pPr>
       <w:pStyle w:val="Cabealho"/>
@@ -3729,7 +4015,7 @@
 </file>
 
 <file path=word/header2.xml><?xml version="1.0" encoding="utf-8"?>
-<w:hdr xmlns:wpc="http://schemas.microsoft.com/office/word/2010/wordprocessingCanvas" xmlns:cx="http://schemas.microsoft.com/office/drawing/2014/chartex" xmlns:cx1="http://schemas.microsoft.com/office/drawing/2015/9/8/chartex" xmlns:cx2="http://schemas.microsoft.com/office/drawing/2015/10/21/chartex" xmlns:cx3="http://schemas.microsoft.com/office/drawing/2016/5/9/chartex" xmlns:cx4="http://schemas.microsoft.com/office/drawing/2016/5/10/chartex" xmlns:cx5="http://schemas.microsoft.com/office/drawing/2016/5/11/chartex" xmlns:cx6="http://schemas.microsoft.com/office/drawing/2016/5/12/chartex" xmlns:cx7="http://schemas.microsoft.com/office/drawing/2016/5/13/chartex" xmlns:cx8="http://schemas.microsoft.com/office/drawing/2016/5/14/chartex" xmlns:mc="http://schemas.openxmlformats.org/markup-compatibility/2006" xmlns:aink="http://schemas.microsoft.com/office/drawing/2016/ink" xmlns:am3d="http://schemas.microsoft.com/office/drawing/2017/model3d" xmlns:o="urn:schemas-microsoft-com:office:office" xmlns:oel="http://schemas.microsoft.com/office/2019/extlst" xmlns:r="http://schemas.openxmlformats.org/officeDocument/2006/relationships" xmlns:m="http://schemas.openxmlformats.org/officeDocument/2006/math" xmlns:v="urn:schemas-microsoft-com:vml" xmlns:wp14="http://schemas.microsoft.com/office/word/2010/wordprocessingDrawing" xmlns:wp="http://schemas.openxmlformats.org/drawingml/2006/wordprocessingDrawing" xmlns:w10="urn:schemas-microsoft-com:office:word" xmlns:w="http://schemas.openxmlformats.org/wordprocessingml/2006/main" xmlns:w14="http://schemas.microsoft.com/office/word/2010/wordml" xmlns:w15="http://schemas.microsoft.com/office/word/2012/wordml" xmlns:w16cex="http://schemas.microsoft.com/office/word/2018/wordml/cex" xmlns:w16cid="http://schemas.microsoft.com/office/word/2016/wordml/cid" xmlns:w16="http://schemas.microsoft.com/office/word/2018/wordml" xmlns:w16du="http://schemas.microsoft.com/office/word/2023/wordml/word16du" xmlns:w16sdtdh="http://schemas.microsoft.com/office/word/2020/wordml/sdtdatahash" xmlns:w16sdtfl="http://schemas.microsoft.com/office/word/2024/wordml/sdtformatlock" xmlns:w16se="http://schemas.microsoft.com/office/word/2015/wordml/symex" xmlns:wpg="http://schemas.microsoft.com/office/word/2010/wordprocessingGroup" xmlns:wpi="http://schemas.microsoft.com/office/word/2010/wordprocessingInk" xmlns:wne="http://schemas.microsoft.com/office/word/2006/wordml" xmlns:wps="http://schemas.microsoft.com/office/word/2010/wordprocessingShape" mc:Ignorable="w14 w15 w16se w16cid w16 w16cex w16sdtdh w16sdtfl w16du wp14">
+<w:hdr xmlns:wpc="http://schemas.microsoft.com/office/word/2010/wordprocessingCanvas" xmlns:cx="http://schemas.microsoft.com/office/drawing/2014/chartex" xmlns:cx1="http://schemas.microsoft.com/office/drawing/2015/9/8/chartex" xmlns:cx2="http://schemas.microsoft.com/office/drawing/2015/10/21/chartex" xmlns:cx3="http://schemas.microsoft.com/office/drawing/2016/5/9/chartex" xmlns:cx4="http://schemas.microsoft.com/office/drawing/2016/5/10/chartex" xmlns:cx5="http://schemas.microsoft.com/office/drawing/2016/5/11/chartex" xmlns:cx6="http://schemas.microsoft.com/office/drawing/2016/5/12/chartex" xmlns:cx7="http://schemas.microsoft.com/office/drawing/2016/5/13/chartex" xmlns:cx8="http://schemas.microsoft.com/office/drawing/2016/5/14/chartex" xmlns:mc="http://schemas.openxmlformats.org/markup-compatibility/2006" xmlns:aink="http://schemas.microsoft.com/office/drawing/2016/ink" xmlns:am3d="http://schemas.microsoft.com/office/drawing/2017/model3d" xmlns:o="urn:schemas-microsoft-com:office:office" xmlns:r="http://schemas.openxmlformats.org/officeDocument/2006/relationships" xmlns:m="http://schemas.openxmlformats.org/officeDocument/2006/math" xmlns:v="urn:schemas-microsoft-com:vml" xmlns:wp14="http://schemas.microsoft.com/office/word/2010/wordprocessingDrawing" xmlns:wp="http://schemas.openxmlformats.org/drawingml/2006/wordprocessingDrawing" xmlns:w10="urn:schemas-microsoft-com:office:word" xmlns:w="http://schemas.openxmlformats.org/wordprocessingml/2006/main" xmlns:w14="http://schemas.microsoft.com/office/word/2010/wordml" xmlns:w15="http://schemas.microsoft.com/office/word/2012/wordml" xmlns:w16cid="http://schemas.microsoft.com/office/word/2016/wordml/cid" xmlns:w16se="http://schemas.microsoft.com/office/word/2015/wordml/symex" xmlns:wpg="http://schemas.microsoft.com/office/word/2010/wordprocessingGroup" xmlns:wpi="http://schemas.microsoft.com/office/word/2010/wordprocessingInk" xmlns:wne="http://schemas.microsoft.com/office/word/2006/wordml" xmlns:wps="http://schemas.microsoft.com/office/word/2010/wordprocessingShape" mc:Ignorable="w14 w15 w16se w16cid wp14">
   <w:p>
     <w:pPr>
       <w:pStyle w:val="Cabealho"/>
@@ -3799,7 +4085,7 @@
 </file>
 
 <file path=word/header3.xml><?xml version="1.0" encoding="utf-8"?>
-<w:hdr xmlns:wpc="http://schemas.microsoft.com/office/word/2010/wordprocessingCanvas" xmlns:cx="http://schemas.microsoft.com/office/drawing/2014/chartex" xmlns:cx1="http://schemas.microsoft.com/office/drawing/2015/9/8/chartex" xmlns:cx2="http://schemas.microsoft.com/office/drawing/2015/10/21/chartex" xmlns:cx3="http://schemas.microsoft.com/office/drawing/2016/5/9/chartex" xmlns:cx4="http://schemas.microsoft.com/office/drawing/2016/5/10/chartex" xmlns:cx5="http://schemas.microsoft.com/office/drawing/2016/5/11/chartex" xmlns:cx6="http://schemas.microsoft.com/office/drawing/2016/5/12/chartex" xmlns:cx7="http://schemas.microsoft.com/office/drawing/2016/5/13/chartex" xmlns:cx8="http://schemas.microsoft.com/office/drawing/2016/5/14/chartex" xmlns:mc="http://schemas.openxmlformats.org/markup-compatibility/2006" xmlns:aink="http://schemas.microsoft.com/office/drawing/2016/ink" xmlns:am3d="http://schemas.microsoft.com/office/drawing/2017/model3d" xmlns:o="urn:schemas-microsoft-com:office:office" xmlns:oel="http://schemas.microsoft.com/office/2019/extlst" xmlns:r="http://schemas.openxmlformats.org/officeDocument/2006/relationships" xmlns:m="http://schemas.openxmlformats.org/officeDocument/2006/math" xmlns:v="urn:schemas-microsoft-com:vml" xmlns:wp14="http://schemas.microsoft.com/office/word/2010/wordprocessingDrawing" xmlns:wp="http://schemas.openxmlformats.org/drawingml/2006/wordprocessingDrawing" xmlns:w10="urn:schemas-microsoft-com:office:word" xmlns:w="http://schemas.openxmlformats.org/wordprocessingml/2006/main" xmlns:w14="http://schemas.microsoft.com/office/word/2010/wordml" xmlns:w15="http://schemas.microsoft.com/office/word/2012/wordml" xmlns:w16cex="http://schemas.microsoft.com/office/word/2018/wordml/cex" xmlns:w16cid="http://schemas.microsoft.com/office/word/2016/wordml/cid" xmlns:w16="http://schemas.microsoft.com/office/word/2018/wordml" xmlns:w16du="http://schemas.microsoft.com/office/word/2023/wordml/word16du" xmlns:w16sdtdh="http://schemas.microsoft.com/office/word/2020/wordml/sdtdatahash" xmlns:w16sdtfl="http://schemas.microsoft.com/office/word/2024/wordml/sdtformatlock" xmlns:w16se="http://schemas.microsoft.com/office/word/2015/wordml/symex" xmlns:wpg="http://schemas.microsoft.com/office/word/2010/wordprocessingGroup" xmlns:wpi="http://schemas.microsoft.com/office/word/2010/wordprocessingInk" xmlns:wne="http://schemas.microsoft.com/office/word/2006/wordml" xmlns:wps="http://schemas.microsoft.com/office/word/2010/wordprocessingShape" mc:Ignorable="w14 w15 w16se w16cid w16 w16cex w16sdtdh w16sdtfl w16du wp14">
+<w:hdr xmlns:wpc="http://schemas.microsoft.com/office/word/2010/wordprocessingCanvas" xmlns:cx="http://schemas.microsoft.com/office/drawing/2014/chartex" xmlns:cx1="http://schemas.microsoft.com/office/drawing/2015/9/8/chartex" xmlns:cx2="http://schemas.microsoft.com/office/drawing/2015/10/21/chartex" xmlns:cx3="http://schemas.microsoft.com/office/drawing/2016/5/9/chartex" xmlns:cx4="http://schemas.microsoft.com/office/drawing/2016/5/10/chartex" xmlns:cx5="http://schemas.microsoft.com/office/drawing/2016/5/11/chartex" xmlns:cx6="http://schemas.microsoft.com/office/drawing/2016/5/12/chartex" xmlns:cx7="http://schemas.microsoft.com/office/drawing/2016/5/13/chartex" xmlns:cx8="http://schemas.microsoft.com/office/drawing/2016/5/14/chartex" xmlns:mc="http://schemas.openxmlformats.org/markup-compatibility/2006" xmlns:aink="http://schemas.microsoft.com/office/drawing/2016/ink" xmlns:am3d="http://schemas.microsoft.com/office/drawing/2017/model3d" xmlns:o="urn:schemas-microsoft-com:office:office" xmlns:r="http://schemas.openxmlformats.org/officeDocument/2006/relationships" xmlns:m="http://schemas.openxmlformats.org/officeDocument/2006/math" xmlns:v="urn:schemas-microsoft-com:vml" xmlns:wp14="http://schemas.microsoft.com/office/word/2010/wordprocessingDrawing" xmlns:wp="http://schemas.openxmlformats.org/drawingml/2006/wordprocessingDrawing" xmlns:w10="urn:schemas-microsoft-com:office:word" xmlns:w="http://schemas.openxmlformats.org/wordprocessingml/2006/main" xmlns:w14="http://schemas.microsoft.com/office/word/2010/wordml" xmlns:w15="http://schemas.microsoft.com/office/word/2012/wordml" xmlns:w16cid="http://schemas.microsoft.com/office/word/2016/wordml/cid" xmlns:w16se="http://schemas.microsoft.com/office/word/2015/wordml/symex" xmlns:wpg="http://schemas.microsoft.com/office/word/2010/wordprocessingGroup" xmlns:wpi="http://schemas.microsoft.com/office/word/2010/wordprocessingInk" xmlns:wne="http://schemas.microsoft.com/office/word/2006/wordml" xmlns:wps="http://schemas.microsoft.com/office/word/2010/wordprocessingShape" mc:Ignorable="w14 w15 w16se w16cid wp14">
   <w:p>
     <w:pPr>
       <w:pStyle w:val="Cabealho"/>
@@ -3809,7 +4095,7 @@
 </file>
 
 <file path=word/numbering.xml><?xml version="1.0" encoding="utf-8"?>
-<w:numbering xmlns:wpc="http://schemas.microsoft.com/office/word/2010/wordprocessingCanvas" xmlns:cx="http://schemas.microsoft.com/office/drawing/2014/chartex" xmlns:cx1="http://schemas.microsoft.com/office/drawing/2015/9/8/chartex" xmlns:cx2="http://schemas.microsoft.com/office/drawing/2015/10/21/chartex" xmlns:cx3="http://schemas.microsoft.com/office/drawing/2016/5/9/chartex" xmlns:cx4="http://schemas.microsoft.com/office/drawing/2016/5/10/chartex" xmlns:cx5="http://schemas.microsoft.com/office/drawing/2016/5/11/chartex" xmlns:cx6="http://schemas.microsoft.com/office/drawing/2016/5/12/chartex" xmlns:cx7="http://schemas.microsoft.com/office/drawing/2016/5/13/chartex" xmlns:cx8="http://schemas.microsoft.com/office/drawing/2016/5/14/chartex" xmlns:mc="http://schemas.openxmlformats.org/markup-compatibility/2006" xmlns:aink="http://schemas.microsoft.com/office/drawing/2016/ink" xmlns:am3d="http://schemas.microsoft.com/office/drawing/2017/model3d" xmlns:o="urn:schemas-microsoft-com:office:office" xmlns:oel="http://schemas.microsoft.com/office/2019/extlst" xmlns:r="http://schemas.openxmlformats.org/officeDocument/2006/relationships" xmlns:m="http://schemas.openxmlformats.org/officeDocument/2006/math" xmlns:v="urn:schemas-microsoft-com:vml" xmlns:wp14="http://schemas.microsoft.com/office/word/2010/wordprocessingDrawing" xmlns:wp="http://schemas.openxmlformats.org/drawingml/2006/wordprocessingDrawing" xmlns:w10="urn:schemas-microsoft-com:office:word" xmlns:w="http://schemas.openxmlformats.org/wordprocessingml/2006/main" xmlns:w14="http://schemas.microsoft.com/office/word/2010/wordml" xmlns:w15="http://schemas.microsoft.com/office/word/2012/wordml" xmlns:w16cex="http://schemas.microsoft.com/office/word/2018/wordml/cex" xmlns:w16cid="http://schemas.microsoft.com/office/word/2016/wordml/cid" xmlns:w16="http://schemas.microsoft.com/office/word/2018/wordml" xmlns:w16du="http://schemas.microsoft.com/office/word/2023/wordml/word16du" xmlns:w16sdtdh="http://schemas.microsoft.com/office/word/2020/wordml/sdtdatahash" xmlns:w16sdtfl="http://schemas.microsoft.com/office/word/2024/wordml/sdtformatlock" xmlns:w16se="http://schemas.microsoft.com/office/word/2015/wordml/symex" xmlns:wpg="http://schemas.microsoft.com/office/word/2010/wordprocessingGroup" xmlns:wpi="http://schemas.microsoft.com/office/word/2010/wordprocessingInk" xmlns:wne="http://schemas.microsoft.com/office/word/2006/wordml" xmlns:wps="http://schemas.microsoft.com/office/word/2010/wordprocessingShape" mc:Ignorable="w14 w15 w16se w16cid w16 w16cex w16sdtdh w16sdtfl w16du wp14">
+<w:numbering xmlns:wpc="http://schemas.microsoft.com/office/word/2010/wordprocessingCanvas" xmlns:cx="http://schemas.microsoft.com/office/drawing/2014/chartex" xmlns:cx1="http://schemas.microsoft.com/office/drawing/2015/9/8/chartex" xmlns:cx2="http://schemas.microsoft.com/office/drawing/2015/10/21/chartex" xmlns:cx3="http://schemas.microsoft.com/office/drawing/2016/5/9/chartex" xmlns:cx4="http://schemas.microsoft.com/office/drawing/2016/5/10/chartex" xmlns:cx5="http://schemas.microsoft.com/office/drawing/2016/5/11/chartex" xmlns:cx6="http://schemas.microsoft.com/office/drawing/2016/5/12/chartex" xmlns:cx7="http://schemas.microsoft.com/office/drawing/2016/5/13/chartex" xmlns:cx8="http://schemas.microsoft.com/office/drawing/2016/5/14/chartex" xmlns:mc="http://schemas.openxmlformats.org/markup-compatibility/2006" xmlns:aink="http://schemas.microsoft.com/office/drawing/2016/ink" xmlns:am3d="http://schemas.microsoft.com/office/drawing/2017/model3d" xmlns:o="urn:schemas-microsoft-com:office:office" xmlns:r="http://schemas.openxmlformats.org/officeDocument/2006/relationships" xmlns:m="http://schemas.openxmlformats.org/officeDocument/2006/math" xmlns:v="urn:schemas-microsoft-com:vml" xmlns:wp14="http://schemas.microsoft.com/office/word/2010/wordprocessingDrawing" xmlns:wp="http://schemas.openxmlformats.org/drawingml/2006/wordprocessingDrawing" xmlns:w10="urn:schemas-microsoft-com:office:word" xmlns:w="http://schemas.openxmlformats.org/wordprocessingml/2006/main" xmlns:w14="http://schemas.microsoft.com/office/word/2010/wordml" xmlns:w15="http://schemas.microsoft.com/office/word/2012/wordml" xmlns:w16cid="http://schemas.microsoft.com/office/word/2016/wordml/cid" xmlns:w16se="http://schemas.microsoft.com/office/word/2015/wordml/symex" xmlns:wpg="http://schemas.microsoft.com/office/word/2010/wordprocessingGroup" xmlns:wpi="http://schemas.microsoft.com/office/word/2010/wordprocessingInk" xmlns:wne="http://schemas.microsoft.com/office/word/2006/wordml" xmlns:wps="http://schemas.microsoft.com/office/word/2010/wordprocessingShape" mc:Ignorable="w14 w15 w16se w16cid wp14">
   <w:abstractNum w:abstractNumId="0" w15:restartNumberingAfterBreak="0">
     <w:nsid w:val="10123EC7"/>
     <w:multiLevelType w:val="hybridMultilevel"/>
@@ -4461,29 +4747,29 @@
       </w:rPr>
     </w:lvl>
   </w:abstractNum>
-  <w:num w:numId="1" w16cid:durableId="861240165">
+  <w:num w:numId="1">
     <w:abstractNumId w:val="1"/>
   </w:num>
-  <w:num w:numId="2" w16cid:durableId="233661585">
+  <w:num w:numId="2">
     <w:abstractNumId w:val="5"/>
   </w:num>
-  <w:num w:numId="3" w16cid:durableId="799107948">
+  <w:num w:numId="3">
     <w:abstractNumId w:val="3"/>
   </w:num>
-  <w:num w:numId="4" w16cid:durableId="131873978">
+  <w:num w:numId="4">
     <w:abstractNumId w:val="4"/>
   </w:num>
-  <w:num w:numId="5" w16cid:durableId="1061947682">
+  <w:num w:numId="5">
     <w:abstractNumId w:val="0"/>
   </w:num>
-  <w:num w:numId="6" w16cid:durableId="1498691435">
+  <w:num w:numId="6">
     <w:abstractNumId w:val="2"/>
   </w:num>
 </w:numbering>
 </file>
 
 <file path=word/styles.xml><?xml version="1.0" encoding="utf-8"?>
-<w:styles xmlns:mc="http://schemas.openxmlformats.org/markup-compatibility/2006" xmlns:r="http://schemas.openxmlformats.org/officeDocument/2006/relationships" xmlns:w="http://schemas.openxmlformats.org/wordprocessingml/2006/main" xmlns:w14="http://schemas.microsoft.com/office/word/2010/wordml" xmlns:w15="http://schemas.microsoft.com/office/word/2012/wordml" xmlns:w16cex="http://schemas.microsoft.com/office/word/2018/wordml/cex" xmlns:w16cid="http://schemas.microsoft.com/office/word/2016/wordml/cid" xmlns:w16="http://schemas.microsoft.com/office/word/2018/wordml" xmlns:w16du="http://schemas.microsoft.com/office/word/2023/wordml/word16du" xmlns:w16sdtdh="http://schemas.microsoft.com/office/word/2020/wordml/sdtdatahash" xmlns:w16sdtfl="http://schemas.microsoft.com/office/word/2024/wordml/sdtformatlock" xmlns:w16se="http://schemas.microsoft.com/office/word/2015/wordml/symex" mc:Ignorable="w14 w15 w16se w16cid w16 w16cex w16sdtdh w16sdtfl w16du">
+<w:styles xmlns:mc="http://schemas.openxmlformats.org/markup-compatibility/2006" xmlns:r="http://schemas.openxmlformats.org/officeDocument/2006/relationships" xmlns:w="http://schemas.openxmlformats.org/wordprocessingml/2006/main" xmlns:w14="http://schemas.microsoft.com/office/word/2010/wordml" xmlns:w15="http://schemas.microsoft.com/office/word/2012/wordml" xmlns:w16cid="http://schemas.microsoft.com/office/word/2016/wordml/cid" xmlns:w16se="http://schemas.microsoft.com/office/word/2015/wordml/symex" mc:Ignorable="w14 w15 w16se w16cid">
   <w:docDefaults>
     <w:rPrDefault>
       <w:rPr>
@@ -4499,7 +4785,7 @@
       </w:pPr>
     </w:pPrDefault>
   </w:docDefaults>
-  <w:latentStyles w:defLockedState="0" w:defUIPriority="99" w:defSemiHidden="0" w:defUnhideWhenUsed="0" w:defQFormat="0" w:count="376">
+  <w:latentStyles w:defLockedState="0" w:defUIPriority="99" w:defSemiHidden="0" w:defUnhideWhenUsed="0" w:defQFormat="0" w:count="375">
     <w:lsdException w:name="Normal" w:uiPriority="0" w:qFormat="1"/>
     <w:lsdException w:name="heading 1" w:uiPriority="9" w:qFormat="1"/>
     <w:lsdException w:name="heading 2" w:semiHidden="1" w:uiPriority="9" w:unhideWhenUsed="1" w:qFormat="1"/>
@@ -4875,7 +5161,6 @@
     <w:lsdException w:name="Smart Hyperlink" w:semiHidden="1" w:unhideWhenUsed="1"/>
     <w:lsdException w:name="Hashtag" w:semiHidden="1" w:unhideWhenUsed="1"/>
     <w:lsdException w:name="Unresolved Mention" w:semiHidden="1" w:unhideWhenUsed="1"/>
-    <w:lsdException w:name="Smart Link" w:semiHidden="1" w:unhideWhenUsed="1"/>
   </w:latentStyles>
   <w:style w:type="paragraph" w:default="1" w:styleId="Normal">
     <w:name w:val="Normal"/>
@@ -4888,6 +5173,7 @@
   <w:style w:type="character" w:default="1" w:styleId="Fontepargpadro">
     <w:name w:val="Default Paragraph Font"/>
     <w:uiPriority w:val="1"/>
+    <w:semiHidden/>
     <w:unhideWhenUsed/>
   </w:style>
   <w:style w:type="table" w:default="1" w:styleId="Tabelanormal">
@@ -5288,15 +5574,6 @@
 </file>
 
 <file path=customXml/item1.xml><?xml version="1.0" encoding="utf-8"?>
-<?mso-contentType ?>
-<FormTemplates xmlns="http://schemas.microsoft.com/sharepoint/v3/contenttype/forms">
-  <Display>DocumentLibraryForm</Display>
-  <Edit>DocumentLibraryForm</Edit>
-  <New>DocumentLibraryForm</New>
-</FormTemplates>
-</file>
-
-<file path=customXml/item2.xml><?xml version="1.0" encoding="utf-8"?>
 <ct:contentTypeSchema xmlns:ct="http://schemas.microsoft.com/office/2006/metadata/contentType" xmlns:ma="http://schemas.microsoft.com/office/2006/metadata/properties/metaAttributes" ct:_="" ma:_="" ma:contentTypeName="Documento" ma:contentTypeID="0x01010045364877AF745B4281652B53F43C594A" ma:contentTypeVersion="15" ma:contentTypeDescription="Crie um novo documento." ma:contentTypeScope="" ma:versionID="440a6fbbcbce65e3f8e2bed610644788">
   <xsd:schema xmlns:xsd="http://www.w3.org/2001/XMLSchema" xmlns:xs="http://www.w3.org/2001/XMLSchema" xmlns:p="http://schemas.microsoft.com/office/2006/metadata/properties" xmlns:ns2="1d2798d9-1030-4cc5-be7b-200f9e628651" xmlns:ns3="8ca2a57e-8138-4b57-956a-eb6e2c7049cc" targetNamespace="http://schemas.microsoft.com/office/2006/metadata/properties" ma:root="true" ma:fieldsID="3ff20d9b6411658b7762fa2c08d7e1af" ns2:_="" ns3:_="">
     <xsd:import namespace="1d2798d9-1030-4cc5-be7b-200f9e628651"/>
@@ -5531,6 +5808,15 @@
 </ct:contentTypeSchema>
 </file>
 
+<file path=customXml/item2.xml><?xml version="1.0" encoding="utf-8"?>
+<?mso-contentType ?>
+<FormTemplates xmlns="http://schemas.microsoft.com/sharepoint/v3/contenttype/forms">
+  <Display>DocumentLibraryForm</Display>
+  <Edit>DocumentLibraryForm</Edit>
+  <New>DocumentLibraryForm</New>
+</FormTemplates>
+</file>
+
 <file path=customXml/item3.xml><?xml version="1.0" encoding="utf-8"?>
 <p:properties xmlns:p="http://schemas.microsoft.com/office/2006/metadata/properties" xmlns:xsi="http://www.w3.org/2001/XMLSchema-instance" xmlns:pc="http://schemas.microsoft.com/office/infopath/2007/PartnerControls">
   <documentManagement>
@@ -5543,14 +5829,6 @@
 </file>
 
 <file path=customXml/itemProps1.xml><?xml version="1.0" encoding="utf-8"?>
-<ds:datastoreItem xmlns:ds="http://schemas.openxmlformats.org/officeDocument/2006/customXml" ds:itemID="{6C7D064E-B9B1-4DD1-96C1-B59BEDBDE508}">
-  <ds:schemaRefs>
-    <ds:schemaRef ds:uri="http://schemas.microsoft.com/sharepoint/v3/contenttype/forms"/>
-  </ds:schemaRefs>
-</ds:datastoreItem>
-</file>
-
-<file path=customXml/itemProps2.xml><?xml version="1.0" encoding="utf-8"?>
 <ds:datastoreItem xmlns:ds="http://schemas.openxmlformats.org/officeDocument/2006/customXml" ds:itemID="{5C49EB71-DCC6-4AD6-B283-AD28F75E5568}">
   <ds:schemaRefs>
     <ds:schemaRef ds:uri="http://schemas.microsoft.com/office/2006/metadata/contentType"/>
@@ -5569,6 +5847,14 @@
 </ds:datastoreItem>
 </file>
 
+<file path=customXml/itemProps2.xml><?xml version="1.0" encoding="utf-8"?>
+<ds:datastoreItem xmlns:ds="http://schemas.openxmlformats.org/officeDocument/2006/customXml" ds:itemID="{6C7D064E-B9B1-4DD1-96C1-B59BEDBDE508}">
+  <ds:schemaRefs>
+    <ds:schemaRef ds:uri="http://schemas.microsoft.com/sharepoint/v3/contenttype/forms"/>
+  </ds:schemaRefs>
+</ds:datastoreItem>
+</file>
+
 <file path=customXml/itemProps3.xml><?xml version="1.0" encoding="utf-8"?>
 <ds:datastoreItem xmlns:ds="http://schemas.openxmlformats.org/officeDocument/2006/customXml" ds:itemID="{DEC3F211-A3ED-4D74-812F-955FD328EBB9}">
   <ds:schemaRefs>

</xml_diff>

<commit_message>
[UPDATE]: Projeto de extensão
inclusão do link de acesso ao webapp
</commit_message>
<xml_diff>
--- a/documentos/Documento - Projeto de Extensão - COM Empresa.docx
+++ b/documentos/Documento - Projeto de Extensão - COM Empresa.docx
@@ -148,7 +148,47 @@
                 <w:sz w:val="20"/>
                 <w:szCs w:val="20"/>
               </w:rPr>
-              <w:t>Desenvolver um sistema interativo e automatizado que transforme dados econômicos e contábeis em decisões práticas para microempreendedores individuais (MEIs) de São Paulo. O sistema coleta dados do Banco Central, aplica análises e previsões, e também oferece ferramentas simples de organização contábil, como razonetes e balanço patrimonial.</w:t>
+              <w:t>Desenvolver um sistema interativo e automatizado que transforme dados econômicos e contábeis em decisões práticas para microempreendedores individuais (</w:t>
+            </w:r>
+            <w:proofErr w:type="spellStart"/>
+            <w:r>
+              <w:rPr>
+                <w:rFonts w:ascii="Arial" w:eastAsia="Arial" w:hAnsi="Arial" w:cs="Arial"/>
+                <w:color w:val="525252" w:themeColor="accent3" w:themeShade="80"/>
+                <w:sz w:val="20"/>
+                <w:szCs w:val="20"/>
+              </w:rPr>
+              <w:t>MEIs</w:t>
+            </w:r>
+            <w:proofErr w:type="spellEnd"/>
+            <w:r>
+              <w:rPr>
+                <w:rFonts w:ascii="Arial" w:eastAsia="Arial" w:hAnsi="Arial" w:cs="Arial"/>
+                <w:color w:val="525252" w:themeColor="accent3" w:themeShade="80"/>
+                <w:sz w:val="20"/>
+                <w:szCs w:val="20"/>
+              </w:rPr>
+              <w:t xml:space="preserve">) de São Paulo. O sistema coleta dados do Banco Central, aplica análises e previsões, e também oferece ferramentas simples de organização contábil, como </w:t>
+            </w:r>
+            <w:proofErr w:type="spellStart"/>
+            <w:r>
+              <w:rPr>
+                <w:rFonts w:ascii="Arial" w:eastAsia="Arial" w:hAnsi="Arial" w:cs="Arial"/>
+                <w:color w:val="525252" w:themeColor="accent3" w:themeShade="80"/>
+                <w:sz w:val="20"/>
+                <w:szCs w:val="20"/>
+              </w:rPr>
+              <w:t>razonetes</w:t>
+            </w:r>
+            <w:proofErr w:type="spellEnd"/>
+            <w:r>
+              <w:rPr>
+                <w:rFonts w:ascii="Arial" w:eastAsia="Arial" w:hAnsi="Arial" w:cs="Arial"/>
+                <w:color w:val="525252" w:themeColor="accent3" w:themeShade="80"/>
+                <w:sz w:val="20"/>
+                <w:szCs w:val="20"/>
+              </w:rPr>
+              <w:t xml:space="preserve"> e balanço patrimonial.</w:t>
             </w:r>
           </w:p>
         </w:tc>
@@ -419,7 +459,27 @@
                 <w:sz w:val="20"/>
                 <w:szCs w:val="20"/>
               </w:rPr>
-              <w:t>Maria Kassandra Alves Gomes</w:t>
+              <w:t xml:space="preserve">Maria </w:t>
+            </w:r>
+            <w:proofErr w:type="spellStart"/>
+            <w:r>
+              <w:rPr>
+                <w:rFonts w:ascii="Arial" w:eastAsia="Arial" w:hAnsi="Arial" w:cs="Arial"/>
+                <w:color w:val="525252" w:themeColor="accent3" w:themeShade="80"/>
+                <w:sz w:val="20"/>
+                <w:szCs w:val="20"/>
+              </w:rPr>
+              <w:t>Kassandra</w:t>
+            </w:r>
+            <w:proofErr w:type="spellEnd"/>
+            <w:r>
+              <w:rPr>
+                <w:rFonts w:ascii="Arial" w:eastAsia="Arial" w:hAnsi="Arial" w:cs="Arial"/>
+                <w:color w:val="525252" w:themeColor="accent3" w:themeShade="80"/>
+                <w:sz w:val="20"/>
+                <w:szCs w:val="20"/>
+              </w:rPr>
+              <w:t xml:space="preserve"> Alves Gomes</w:t>
             </w:r>
           </w:p>
         </w:tc>
@@ -605,7 +665,27 @@
                 <w:sz w:val="20"/>
                 <w:szCs w:val="20"/>
               </w:rPr>
-              <w:t>Eduardo Savino Gomes</w:t>
+              <w:t xml:space="preserve">Eduardo </w:t>
+            </w:r>
+            <w:proofErr w:type="spellStart"/>
+            <w:r>
+              <w:rPr>
+                <w:rFonts w:ascii="Arial" w:eastAsia="Arial" w:hAnsi="Arial" w:cs="Arial"/>
+                <w:color w:val="525252" w:themeColor="accent3" w:themeShade="80"/>
+                <w:sz w:val="20"/>
+                <w:szCs w:val="20"/>
+              </w:rPr>
+              <w:t>Savino</w:t>
+            </w:r>
+            <w:proofErr w:type="spellEnd"/>
+            <w:r>
+              <w:rPr>
+                <w:rFonts w:ascii="Arial" w:eastAsia="Arial" w:hAnsi="Arial" w:cs="Arial"/>
+                <w:color w:val="525252" w:themeColor="accent3" w:themeShade="80"/>
+                <w:sz w:val="20"/>
+                <w:szCs w:val="20"/>
+              </w:rPr>
+              <w:t xml:space="preserve"> Gomes</w:t>
             </w:r>
           </w:p>
         </w:tc>
@@ -1161,7 +1241,27 @@
                 <w:sz w:val="20"/>
                 <w:szCs w:val="20"/>
               </w:rPr>
-              <w:t>O produto da atividade de extensão é o sistema Help MEI, um painel interativo desenvolvido com Python e apresentado com Streamlit Cloud que oferece dados econômicos atualizados, análises preditivas e ferramentas de contabilidade simplificada voltadas para microempreendedores individuais de S</w:t>
+              <w:t xml:space="preserve">O produto da atividade de extensão é o sistema Help MEI, um painel interativo desenvolvido com Python e apresentado com </w:t>
+            </w:r>
+            <w:proofErr w:type="spellStart"/>
+            <w:r>
+              <w:rPr>
+                <w:rFonts w:ascii="Arial" w:eastAsia="Arial" w:hAnsi="Arial" w:cs="Arial"/>
+                <w:color w:val="525252" w:themeColor="accent3" w:themeShade="80"/>
+                <w:sz w:val="20"/>
+                <w:szCs w:val="20"/>
+              </w:rPr>
+              <w:t>Streamlit</w:t>
+            </w:r>
+            <w:proofErr w:type="spellEnd"/>
+            <w:r>
+              <w:rPr>
+                <w:rFonts w:ascii="Arial" w:eastAsia="Arial" w:hAnsi="Arial" w:cs="Arial"/>
+                <w:color w:val="525252" w:themeColor="accent3" w:themeShade="80"/>
+                <w:sz w:val="20"/>
+                <w:szCs w:val="20"/>
+              </w:rPr>
+              <w:t xml:space="preserve"> Cloud que oferece dados econômicos atualizados, análises preditivas e ferramentas de contabilidade simplificada voltadas para microempreendedores individuais de S</w:t>
             </w:r>
             <w:r>
               <w:rPr>
@@ -1179,7 +1279,27 @@
                 <w:sz w:val="20"/>
                 <w:szCs w:val="20"/>
               </w:rPr>
-              <w:t>o Paulo. O sistema integra dados do Banco Central, permite o controle financeiro via razonetes, gera balanço patrimonial automático e facilita a visualização por meio de gr</w:t>
+              <w:t xml:space="preserve">o Paulo. O sistema integra dados do Banco Central, permite o controle financeiro via </w:t>
+            </w:r>
+            <w:proofErr w:type="spellStart"/>
+            <w:r>
+              <w:rPr>
+                <w:rFonts w:ascii="Arial" w:eastAsia="Arial" w:hAnsi="Arial" w:cs="Arial"/>
+                <w:color w:val="525252" w:themeColor="accent3" w:themeShade="80"/>
+                <w:sz w:val="20"/>
+                <w:szCs w:val="20"/>
+              </w:rPr>
+              <w:t>razonetes</w:t>
+            </w:r>
+            <w:proofErr w:type="spellEnd"/>
+            <w:r>
+              <w:rPr>
+                <w:rFonts w:ascii="Arial" w:eastAsia="Arial" w:hAnsi="Arial" w:cs="Arial"/>
+                <w:color w:val="525252" w:themeColor="accent3" w:themeShade="80"/>
+                <w:sz w:val="20"/>
+                <w:szCs w:val="20"/>
+              </w:rPr>
+              <w:t>, gera balanço patrimonial automático e facilita a visualização por meio de gr</w:t>
             </w:r>
             <w:r>
               <w:rPr>
@@ -1319,7 +1439,27 @@
                 <w:sz w:val="20"/>
                 <w:szCs w:val="20"/>
               </w:rPr>
-              <w:t xml:space="preserve">om foco inicial nos MEIs do estado de São Paulo. O ambiente virtual acessado por dispositivos móveis ou desktops, facilitando a adoção mesmo em regiões </w:t>
+              <w:t xml:space="preserve">om foco inicial nos </w:t>
+            </w:r>
+            <w:proofErr w:type="spellStart"/>
+            <w:r>
+              <w:rPr>
+                <w:rFonts w:ascii="Arial" w:eastAsia="Arial" w:hAnsi="Arial" w:cs="Arial"/>
+                <w:color w:val="525252" w:themeColor="accent3" w:themeShade="80"/>
+                <w:sz w:val="20"/>
+                <w:szCs w:val="20"/>
+              </w:rPr>
+              <w:t>MEIs</w:t>
+            </w:r>
+            <w:proofErr w:type="spellEnd"/>
+            <w:r>
+              <w:rPr>
+                <w:rFonts w:ascii="Arial" w:eastAsia="Arial" w:hAnsi="Arial" w:cs="Arial"/>
+                <w:color w:val="525252" w:themeColor="accent3" w:themeShade="80"/>
+                <w:sz w:val="20"/>
+                <w:szCs w:val="20"/>
+              </w:rPr>
+              <w:t xml:space="preserve"> do estado de São Paulo. O ambiente virtual acessado por dispositivos móveis ou desktops, facilitando a adoção mesmo em regiões </w:t>
             </w:r>
             <w:r>
               <w:rPr>
@@ -1411,7 +1551,27 @@
                 <w:sz w:val="20"/>
                 <w:szCs w:val="20"/>
               </w:rPr>
-              <w:t xml:space="preserve">Microempreendedores Individuais (MEIs) do estado de São Paulo, especialmente aqueles com baixo acesso a orientação financeira e contábil. Apresentam perfis variados </w:t>
+              <w:t>Microempreendedores Individuais (</w:t>
+            </w:r>
+            <w:proofErr w:type="spellStart"/>
+            <w:r>
+              <w:rPr>
+                <w:rFonts w:ascii="Arial" w:eastAsia="Arial" w:hAnsi="Arial" w:cs="Arial"/>
+                <w:color w:val="525252" w:themeColor="accent3" w:themeShade="80"/>
+                <w:sz w:val="20"/>
+                <w:szCs w:val="20"/>
+              </w:rPr>
+              <w:t>MEIs</w:t>
+            </w:r>
+            <w:proofErr w:type="spellEnd"/>
+            <w:r>
+              <w:rPr>
+                <w:rFonts w:ascii="Arial" w:eastAsia="Arial" w:hAnsi="Arial" w:cs="Arial"/>
+                <w:color w:val="525252" w:themeColor="accent3" w:themeShade="80"/>
+                <w:sz w:val="20"/>
+                <w:szCs w:val="20"/>
+              </w:rPr>
+              <w:t xml:space="preserve">) do estado de São Paulo, especialmente aqueles com baixo acesso a orientação financeira e contábil. Apresentam perfis variados </w:t>
             </w:r>
             <w:r>
               <w:rPr>
@@ -1539,7 +1699,27 @@
                 <w:sz w:val="20"/>
                 <w:szCs w:val="20"/>
               </w:rPr>
-              <w:t>Muitos MEIs enfrentam dificuldade para interpretar indicadores econômicos e manter a organização financeira de seus negócios, faltam ferramentas acessíveis que conectem dados públicos a uma rotina empresarial prática. Essas desinformações comprometem decisões estratégicas e o crescimento sustentável dessas microempresas.</w:t>
+              <w:t xml:space="preserve">Muitos </w:t>
+            </w:r>
+            <w:proofErr w:type="spellStart"/>
+            <w:r>
+              <w:rPr>
+                <w:rFonts w:ascii="Arial" w:eastAsia="Arial" w:hAnsi="Arial" w:cs="Arial"/>
+                <w:color w:val="525252" w:themeColor="accent3" w:themeShade="80"/>
+                <w:sz w:val="20"/>
+                <w:szCs w:val="20"/>
+              </w:rPr>
+              <w:t>MEIs</w:t>
+            </w:r>
+            <w:proofErr w:type="spellEnd"/>
+            <w:r>
+              <w:rPr>
+                <w:rFonts w:ascii="Arial" w:eastAsia="Arial" w:hAnsi="Arial" w:cs="Arial"/>
+                <w:color w:val="525252" w:themeColor="accent3" w:themeShade="80"/>
+                <w:sz w:val="20"/>
+                <w:szCs w:val="20"/>
+              </w:rPr>
+              <w:t xml:space="preserve"> enfrentam dificuldade para interpretar indicadores econômicos e manter a organização financeira de seus negócios, faltam ferramentas acessíveis que conectem dados públicos a uma rotina empresarial prática. Essas desinformações comprometem decisões estratégicas e o crescimento sustentável dessas microempresas.</w:t>
             </w:r>
           </w:p>
         </w:tc>
@@ -1622,7 +1802,27 @@
                 <w:sz w:val="20"/>
                 <w:szCs w:val="20"/>
               </w:rPr>
-              <w:t>O acesso facilitado a indicadores econômicos, aliado a ferramentas contábeis simplificadas, pode melhorar a capacidade de gestão dos MEIs. Unindo dados confiáveis, previsões econômicas e funcionalidades contábeis em uma única plataforma acessível, possibilitando a tomada de decisões mais consciente e sustentáveis.</w:t>
+              <w:t xml:space="preserve">O acesso facilitado a indicadores econômicos, aliado a ferramentas contábeis simplificadas, pode melhorar a capacidade de gestão dos </w:t>
+            </w:r>
+            <w:proofErr w:type="spellStart"/>
+            <w:r>
+              <w:rPr>
+                <w:rFonts w:ascii="Arial" w:eastAsia="Arial" w:hAnsi="Arial" w:cs="Arial"/>
+                <w:color w:val="525252" w:themeColor="accent3" w:themeShade="80"/>
+                <w:sz w:val="20"/>
+                <w:szCs w:val="20"/>
+              </w:rPr>
+              <w:t>MEIs</w:t>
+            </w:r>
+            <w:proofErr w:type="spellEnd"/>
+            <w:r>
+              <w:rPr>
+                <w:rFonts w:ascii="Arial" w:eastAsia="Arial" w:hAnsi="Arial" w:cs="Arial"/>
+                <w:color w:val="525252" w:themeColor="accent3" w:themeShade="80"/>
+                <w:sz w:val="20"/>
+                <w:szCs w:val="20"/>
+              </w:rPr>
+              <w:t>. Unindo dados confiáveis, previsões econômicas e funcionalidades contábeis em uma única plataforma acessível, possibilitando a tomada de decisões mais consciente e sustentáveis.</w:t>
             </w:r>
           </w:p>
         </w:tc>
@@ -1717,7 +1917,47 @@
                 <w:sz w:val="20"/>
                 <w:szCs w:val="20"/>
               </w:rPr>
-              <w:t>O projeto Help MEI propõe o desenvolvimento de um painel digital interativo, voltado aos MEIs de São Paulo, que integra dados econômicos, análises preditivas e ferramentas de contabilidade simplificada. Utilizando a API do Banco Central, visualizações com Python e interface via Streamlit Cloud, a solução visa apoiar decisões financeiras mais conscientes. O público-alvo é composto por microempreendedores com pouco acesso a orientação técnica. Espera-se contribuir para o crescimento e formalização dos pequenos negócios, alinhando-se ao ODS 8 da Agenda 203 da ONU.</w:t>
+              <w:t xml:space="preserve">O projeto Help MEI propõe o desenvolvimento de um painel digital interativo, voltado aos </w:t>
+            </w:r>
+            <w:proofErr w:type="spellStart"/>
+            <w:r>
+              <w:rPr>
+                <w:rFonts w:ascii="Arial" w:eastAsia="Arial" w:hAnsi="Arial" w:cs="Arial"/>
+                <w:color w:val="525252" w:themeColor="accent3" w:themeShade="80"/>
+                <w:sz w:val="20"/>
+                <w:szCs w:val="20"/>
+              </w:rPr>
+              <w:t>MEIs</w:t>
+            </w:r>
+            <w:proofErr w:type="spellEnd"/>
+            <w:r>
+              <w:rPr>
+                <w:rFonts w:ascii="Arial" w:eastAsia="Arial" w:hAnsi="Arial" w:cs="Arial"/>
+                <w:color w:val="525252" w:themeColor="accent3" w:themeShade="80"/>
+                <w:sz w:val="20"/>
+                <w:szCs w:val="20"/>
+              </w:rPr>
+              <w:t xml:space="preserve"> de São Paulo, que integra dados econômicos, análises preditivas e ferramentas de contabilidade simplificada. Utilizando a API do Banco Central, visualizações com Python e interface via </w:t>
+            </w:r>
+            <w:proofErr w:type="spellStart"/>
+            <w:r>
+              <w:rPr>
+                <w:rFonts w:ascii="Arial" w:eastAsia="Arial" w:hAnsi="Arial" w:cs="Arial"/>
+                <w:color w:val="525252" w:themeColor="accent3" w:themeShade="80"/>
+                <w:sz w:val="20"/>
+                <w:szCs w:val="20"/>
+              </w:rPr>
+              <w:t>Streamlit</w:t>
+            </w:r>
+            <w:proofErr w:type="spellEnd"/>
+            <w:r>
+              <w:rPr>
+                <w:rFonts w:ascii="Arial" w:eastAsia="Arial" w:hAnsi="Arial" w:cs="Arial"/>
+                <w:color w:val="525252" w:themeColor="accent3" w:themeShade="80"/>
+                <w:sz w:val="20"/>
+                <w:szCs w:val="20"/>
+              </w:rPr>
+              <w:t xml:space="preserve"> Cloud, a solução visa apoiar decisões financeiras mais conscientes. O público-alvo é composto por microempreendedores com pouco acesso a orientação técnica. Espera-se contribuir para o crescimento e formalização dos pequenos negócios, alinhando-se ao ODS 8 da Agenda 203 da ONU.</w:t>
             </w:r>
           </w:p>
         </w:tc>
@@ -1940,7 +2180,27 @@
                 <w:sz w:val="20"/>
                 <w:szCs w:val="20"/>
               </w:rPr>
-              <w:t>a MEIs com dados econômicos atualizados</w:t>
+              <w:t xml:space="preserve">a </w:t>
+            </w:r>
+            <w:proofErr w:type="spellStart"/>
+            <w:r>
+              <w:rPr>
+                <w:rFonts w:ascii="Arial" w:eastAsia="Arial" w:hAnsi="Arial" w:cs="Arial"/>
+                <w:color w:val="525252" w:themeColor="accent3" w:themeShade="80"/>
+                <w:sz w:val="20"/>
+                <w:szCs w:val="20"/>
+              </w:rPr>
+              <w:t>MEIs</w:t>
+            </w:r>
+            <w:proofErr w:type="spellEnd"/>
+            <w:r>
+              <w:rPr>
+                <w:rFonts w:ascii="Arial" w:eastAsia="Arial" w:hAnsi="Arial" w:cs="Arial"/>
+                <w:color w:val="525252" w:themeColor="accent3" w:themeShade="80"/>
+                <w:sz w:val="20"/>
+                <w:szCs w:val="20"/>
+              </w:rPr>
+              <w:t xml:space="preserve"> com dados econômicos atualizados</w:t>
             </w:r>
             <w:r>
               <w:rPr>
@@ -2036,7 +2296,27 @@
                 <w:sz w:val="20"/>
                 <w:szCs w:val="20"/>
               </w:rPr>
-              <w:t>Disponibilizar ferramentas de controle contábil simplificado, como razonetes e balanço.</w:t>
+              <w:t xml:space="preserve">Disponibilizar ferramentas de controle contábil simplificado, como </w:t>
+            </w:r>
+            <w:proofErr w:type="spellStart"/>
+            <w:r>
+              <w:rPr>
+                <w:rFonts w:ascii="Arial" w:eastAsia="Arial" w:hAnsi="Arial" w:cs="Arial"/>
+                <w:color w:val="525252" w:themeColor="accent3" w:themeShade="80"/>
+                <w:sz w:val="20"/>
+                <w:szCs w:val="20"/>
+              </w:rPr>
+              <w:t>razonetes</w:t>
+            </w:r>
+            <w:proofErr w:type="spellEnd"/>
+            <w:r>
+              <w:rPr>
+                <w:rFonts w:ascii="Arial" w:eastAsia="Arial" w:hAnsi="Arial" w:cs="Arial"/>
+                <w:color w:val="525252" w:themeColor="accent3" w:themeShade="80"/>
+                <w:sz w:val="20"/>
+                <w:szCs w:val="20"/>
+              </w:rPr>
+              <w:t xml:space="preserve"> e balanço.</w:t>
             </w:r>
           </w:p>
           <w:p>
@@ -2138,7 +2418,47 @@
                 <w:sz w:val="20"/>
                 <w:szCs w:val="20"/>
               </w:rPr>
-              <w:t>O projeto foi realizado com base na metodologia de desenvolvimento ágil, combinando levantamento de requisitos, codificação em Python e visualização com Streamlit. A equipe realizou pesquisas de marado, estudou o perfil dos MEIs e implementou um sistema que coleta dados via API do Banco Central, processa com bibliotecas como Pandas e apresenta os resultados em ambiente acessível na nuvem.</w:t>
+              <w:t xml:space="preserve">O projeto foi realizado com base na metodologia de desenvolvimento ágil, combinando levantamento de requisitos, codificação em Python e visualização com </w:t>
+            </w:r>
+            <w:proofErr w:type="spellStart"/>
+            <w:r>
+              <w:rPr>
+                <w:rFonts w:ascii="Arial" w:eastAsia="Arial" w:hAnsi="Arial" w:cs="Arial"/>
+                <w:color w:val="525252" w:themeColor="accent3" w:themeShade="80"/>
+                <w:sz w:val="20"/>
+                <w:szCs w:val="20"/>
+              </w:rPr>
+              <w:t>Streamlit</w:t>
+            </w:r>
+            <w:proofErr w:type="spellEnd"/>
+            <w:r>
+              <w:rPr>
+                <w:rFonts w:ascii="Arial" w:eastAsia="Arial" w:hAnsi="Arial" w:cs="Arial"/>
+                <w:color w:val="525252" w:themeColor="accent3" w:themeShade="80"/>
+                <w:sz w:val="20"/>
+                <w:szCs w:val="20"/>
+              </w:rPr>
+              <w:t xml:space="preserve">. A equipe realizou pesquisas de marado, estudou o perfil dos </w:t>
+            </w:r>
+            <w:proofErr w:type="spellStart"/>
+            <w:r>
+              <w:rPr>
+                <w:rFonts w:ascii="Arial" w:eastAsia="Arial" w:hAnsi="Arial" w:cs="Arial"/>
+                <w:color w:val="525252" w:themeColor="accent3" w:themeShade="80"/>
+                <w:sz w:val="20"/>
+                <w:szCs w:val="20"/>
+              </w:rPr>
+              <w:t>MEIs</w:t>
+            </w:r>
+            <w:proofErr w:type="spellEnd"/>
+            <w:r>
+              <w:rPr>
+                <w:rFonts w:ascii="Arial" w:eastAsia="Arial" w:hAnsi="Arial" w:cs="Arial"/>
+                <w:color w:val="525252" w:themeColor="accent3" w:themeShade="80"/>
+                <w:sz w:val="20"/>
+                <w:szCs w:val="20"/>
+              </w:rPr>
+              <w:t xml:space="preserve"> e implementou um sistema que coleta dados via API do Banco Central, processa com bibliotecas como Pandas e apresenta os resultados em ambiente acessível na nuvem.</w:t>
             </w:r>
           </w:p>
         </w:tc>
@@ -2784,7 +3104,27 @@
                 <w:sz w:val="20"/>
                 <w:szCs w:val="20"/>
               </w:rPr>
-              <w:t>Plataforma desenvolvida com Streamlit Cloud para acesso online. Permite visualização de indicadores econômicos, análises preditivas e controle contábil simplificado.</w:t>
+              <w:t xml:space="preserve">Plataforma desenvolvida com </w:t>
+            </w:r>
+            <w:proofErr w:type="spellStart"/>
+            <w:r>
+              <w:rPr>
+                <w:rFonts w:ascii="Arial" w:eastAsia="Arial" w:hAnsi="Arial" w:cs="Arial"/>
+                <w:color w:val="525252" w:themeColor="accent3" w:themeShade="80"/>
+                <w:sz w:val="20"/>
+                <w:szCs w:val="20"/>
+              </w:rPr>
+              <w:t>Streamlit</w:t>
+            </w:r>
+            <w:proofErr w:type="spellEnd"/>
+            <w:r>
+              <w:rPr>
+                <w:rFonts w:ascii="Arial" w:eastAsia="Arial" w:hAnsi="Arial" w:cs="Arial"/>
+                <w:color w:val="525252" w:themeColor="accent3" w:themeShade="80"/>
+                <w:sz w:val="20"/>
+                <w:szCs w:val="20"/>
+              </w:rPr>
+              <w:t xml:space="preserve"> Cloud para acesso online. Permite visualização de indicadores econômicos, análises preditivas e controle contábil simplificado.</w:t>
             </w:r>
           </w:p>
           <w:p>
@@ -2804,7 +3144,27 @@
                 <w:sz w:val="20"/>
                 <w:szCs w:val="20"/>
               </w:rPr>
-              <w:t>Link de acesso: [inserir link do painel]</w:t>
+              <w:t xml:space="preserve">Link de acesso: </w:t>
+            </w:r>
+            <w:hyperlink r:id="rId10" w:history="1">
+              <w:r>
+                <w:rPr>
+                  <w:rStyle w:val="Hyperlink"/>
+                  <w:rFonts w:ascii="Arial" w:eastAsia="Arial" w:hAnsi="Arial" w:cs="Arial"/>
+                  <w:sz w:val="20"/>
+                  <w:szCs w:val="20"/>
+                </w:rPr>
+                <w:t>https://hlpmei.streamlit.app/</w:t>
+              </w:r>
+            </w:hyperlink>
+            <w:r>
+              <w:rPr>
+                <w:rFonts w:ascii="Arial" w:eastAsia="Arial" w:hAnsi="Arial" w:cs="Arial"/>
+                <w:color w:val="525252" w:themeColor="accent3" w:themeShade="80"/>
+                <w:sz w:val="20"/>
+                <w:szCs w:val="20"/>
+              </w:rPr>
+              <w:t xml:space="preserve"> </w:t>
             </w:r>
           </w:p>
           <w:p>
@@ -2872,7 +3232,7 @@
               </w:rPr>
               <w:t xml:space="preserve">Link: </w:t>
             </w:r>
-            <w:hyperlink r:id="rId10" w:history="1">
+            <w:hyperlink r:id="rId11" w:history="1">
               <w:r>
                 <w:rPr>
                   <w:rStyle w:val="Hyperlink"/>
@@ -2915,18 +3275,7 @@
                 <w:sz w:val="20"/>
                 <w:szCs w:val="20"/>
               </w:rPr>
-              <w:t>Slides de apresentação (pitch</w:t>
-            </w:r>
-            <w:r>
-              <w:rPr>
-                <w:rFonts w:ascii="Arial" w:eastAsia="Arial" w:hAnsi="Arial" w:cs="Arial"/>
-                <w:b/>
-                <w:bCs/>
-                <w:color w:val="525252" w:themeColor="accent3" w:themeShade="80"/>
-                <w:sz w:val="20"/>
-                <w:szCs w:val="20"/>
-              </w:rPr>
-              <w:t xml:space="preserve"> e Banner)</w:t>
+              <w:t>Banner</w:t>
             </w:r>
           </w:p>
           <w:p>
@@ -3084,37 +3433,9 @@
                 <w:sz w:val="20"/>
                 <w:szCs w:val="20"/>
               </w:rPr>
-              <w:t>Python 3 Documentation</w:t>
-            </w:r>
-            <w:r>
-              <w:rPr>
-                <w:rFonts w:ascii="Arial" w:eastAsia="Arial" w:hAnsi="Arial" w:cs="Arial"/>
-                <w:color w:val="525252" w:themeColor="accent3" w:themeShade="80"/>
-                <w:sz w:val="20"/>
-                <w:szCs w:val="20"/>
-              </w:rPr>
-              <w:t>.</w:t>
-            </w:r>
-          </w:p>
-          <w:p>
-            <w:pPr>
-              <w:spacing w:after="0" w:line="240" w:lineRule="auto"/>
-              <w:rPr>
-                <w:rFonts w:ascii="Arial" w:eastAsia="Arial" w:hAnsi="Arial" w:cs="Arial"/>
-                <w:color w:val="525252" w:themeColor="accent3" w:themeShade="80"/>
-                <w:sz w:val="20"/>
-                <w:szCs w:val="20"/>
-              </w:rPr>
-            </w:pPr>
-            <w:r>
-              <w:rPr>
-                <w:rFonts w:ascii="Arial" w:eastAsia="Arial" w:hAnsi="Arial" w:cs="Arial"/>
-                <w:color w:val="525252" w:themeColor="accent3" w:themeShade="80"/>
-                <w:sz w:val="20"/>
-                <w:szCs w:val="20"/>
-              </w:rPr>
-              <w:t xml:space="preserve">PLOTLY TECHNOLOGIES INC. </w:t>
-            </w:r>
+              <w:t xml:space="preserve">Python 3 </w:t>
+            </w:r>
+            <w:proofErr w:type="spellStart"/>
             <w:r>
               <w:rPr>
                 <w:rFonts w:ascii="Arial" w:eastAsia="Arial" w:hAnsi="Arial" w:cs="Arial"/>
@@ -3124,8 +3445,9 @@
                 <w:sz w:val="20"/>
                 <w:szCs w:val="20"/>
               </w:rPr>
-              <w:t>Plotly Python Open Source Graphing Library</w:t>
-            </w:r>
+              <w:t>Documentation</w:t>
+            </w:r>
+            <w:proofErr w:type="spellEnd"/>
             <w:r>
               <w:rPr>
                 <w:rFonts w:ascii="Arial" w:eastAsia="Arial" w:hAnsi="Arial" w:cs="Arial"/>
@@ -3135,35 +3457,27 @@
               </w:rPr>
               <w:t>.</w:t>
             </w:r>
-            <w:r>
-              <w:rPr>
-                <w:rFonts w:ascii="Arial" w:eastAsia="Arial" w:hAnsi="Arial" w:cs="Arial"/>
-                <w:color w:val="1F4E79"/>
-                <w:sz w:val="20"/>
-                <w:szCs w:val="20"/>
-              </w:rPr>
-              <w:t xml:space="preserve">. </w:t>
-            </w:r>
-          </w:p>
-          <w:p>
-            <w:pPr>
-              <w:spacing w:after="0"/>
-              <w:rPr>
-                <w:rFonts w:ascii="Arial" w:eastAsia="Arial" w:hAnsi="Arial" w:cs="Arial"/>
-                <w:b/>
-                <w:sz w:val="20"/>
-                <w:szCs w:val="20"/>
-              </w:rPr>
-            </w:pPr>
-            <w:r>
-              <w:rPr>
-                <w:rFonts w:ascii="Arial" w:eastAsia="Arial" w:hAnsi="Arial" w:cs="Arial"/>
-                <w:color w:val="525252" w:themeColor="accent3" w:themeShade="80"/>
-                <w:sz w:val="20"/>
-                <w:szCs w:val="20"/>
-              </w:rPr>
-              <w:t xml:space="preserve">STREAMLIT INC. </w:t>
-            </w:r>
+          </w:p>
+          <w:p>
+            <w:pPr>
+              <w:spacing w:after="0" w:line="240" w:lineRule="auto"/>
+              <w:rPr>
+                <w:rFonts w:ascii="Arial" w:eastAsia="Arial" w:hAnsi="Arial" w:cs="Arial"/>
+                <w:color w:val="525252" w:themeColor="accent3" w:themeShade="80"/>
+                <w:sz w:val="20"/>
+                <w:szCs w:val="20"/>
+              </w:rPr>
+            </w:pPr>
+            <w:r>
+              <w:rPr>
+                <w:rFonts w:ascii="Arial" w:eastAsia="Arial" w:hAnsi="Arial" w:cs="Arial"/>
+                <w:color w:val="525252" w:themeColor="accent3" w:themeShade="80"/>
+                <w:sz w:val="20"/>
+                <w:szCs w:val="20"/>
+              </w:rPr>
+              <w:t xml:space="preserve">PLOTLY TECHNOLOGIES INC. </w:t>
+            </w:r>
+            <w:proofErr w:type="spellStart"/>
             <w:r>
               <w:rPr>
                 <w:rFonts w:ascii="Arial" w:eastAsia="Arial" w:hAnsi="Arial" w:cs="Arial"/>
@@ -3173,7 +3487,129 @@
                 <w:sz w:val="20"/>
                 <w:szCs w:val="20"/>
               </w:rPr>
-              <w:t>Streamlit Docs</w:t>
+              <w:t>Plotly</w:t>
+            </w:r>
+            <w:proofErr w:type="spellEnd"/>
+            <w:r>
+              <w:rPr>
+                <w:rFonts w:ascii="Arial" w:eastAsia="Arial" w:hAnsi="Arial" w:cs="Arial"/>
+                <w:b/>
+                <w:bCs/>
+                <w:color w:val="525252" w:themeColor="accent3" w:themeShade="80"/>
+                <w:sz w:val="20"/>
+                <w:szCs w:val="20"/>
+              </w:rPr>
+              <w:t xml:space="preserve"> Python Open </w:t>
+            </w:r>
+            <w:proofErr w:type="spellStart"/>
+            <w:r>
+              <w:rPr>
+                <w:rFonts w:ascii="Arial" w:eastAsia="Arial" w:hAnsi="Arial" w:cs="Arial"/>
+                <w:b/>
+                <w:bCs/>
+                <w:color w:val="525252" w:themeColor="accent3" w:themeShade="80"/>
+                <w:sz w:val="20"/>
+                <w:szCs w:val="20"/>
+              </w:rPr>
+              <w:t>Source</w:t>
+            </w:r>
+            <w:proofErr w:type="spellEnd"/>
+            <w:r>
+              <w:rPr>
+                <w:rFonts w:ascii="Arial" w:eastAsia="Arial" w:hAnsi="Arial" w:cs="Arial"/>
+                <w:b/>
+                <w:bCs/>
+                <w:color w:val="525252" w:themeColor="accent3" w:themeShade="80"/>
+                <w:sz w:val="20"/>
+                <w:szCs w:val="20"/>
+              </w:rPr>
+              <w:t xml:space="preserve"> </w:t>
+            </w:r>
+            <w:proofErr w:type="spellStart"/>
+            <w:r>
+              <w:rPr>
+                <w:rFonts w:ascii="Arial" w:eastAsia="Arial" w:hAnsi="Arial" w:cs="Arial"/>
+                <w:b/>
+                <w:bCs/>
+                <w:color w:val="525252" w:themeColor="accent3" w:themeShade="80"/>
+                <w:sz w:val="20"/>
+                <w:szCs w:val="20"/>
+              </w:rPr>
+              <w:t>Graphing</w:t>
+            </w:r>
+            <w:proofErr w:type="spellEnd"/>
+            <w:r>
+              <w:rPr>
+                <w:rFonts w:ascii="Arial" w:eastAsia="Arial" w:hAnsi="Arial" w:cs="Arial"/>
+                <w:b/>
+                <w:bCs/>
+                <w:color w:val="525252" w:themeColor="accent3" w:themeShade="80"/>
+                <w:sz w:val="20"/>
+                <w:szCs w:val="20"/>
+              </w:rPr>
+              <w:t xml:space="preserve"> Library</w:t>
+            </w:r>
+            <w:r>
+              <w:rPr>
+                <w:rFonts w:ascii="Arial" w:eastAsia="Arial" w:hAnsi="Arial" w:cs="Arial"/>
+                <w:color w:val="525252" w:themeColor="accent3" w:themeShade="80"/>
+                <w:sz w:val="20"/>
+                <w:szCs w:val="20"/>
+              </w:rPr>
+              <w:t>.</w:t>
+            </w:r>
+            <w:r>
+              <w:rPr>
+                <w:rFonts w:ascii="Arial" w:eastAsia="Arial" w:hAnsi="Arial" w:cs="Arial"/>
+                <w:color w:val="1F4E79"/>
+                <w:sz w:val="20"/>
+                <w:szCs w:val="20"/>
+              </w:rPr>
+              <w:t xml:space="preserve">. </w:t>
+            </w:r>
+          </w:p>
+          <w:p>
+            <w:pPr>
+              <w:spacing w:after="0"/>
+              <w:rPr>
+                <w:rFonts w:ascii="Arial" w:eastAsia="Arial" w:hAnsi="Arial" w:cs="Arial"/>
+                <w:b/>
+                <w:sz w:val="20"/>
+                <w:szCs w:val="20"/>
+              </w:rPr>
+            </w:pPr>
+            <w:r>
+              <w:rPr>
+                <w:rFonts w:ascii="Arial" w:eastAsia="Arial" w:hAnsi="Arial" w:cs="Arial"/>
+                <w:color w:val="525252" w:themeColor="accent3" w:themeShade="80"/>
+                <w:sz w:val="20"/>
+                <w:szCs w:val="20"/>
+              </w:rPr>
+              <w:t xml:space="preserve">STREAMLIT INC. </w:t>
+            </w:r>
+            <w:proofErr w:type="spellStart"/>
+            <w:r>
+              <w:rPr>
+                <w:rFonts w:ascii="Arial" w:eastAsia="Arial" w:hAnsi="Arial" w:cs="Arial"/>
+                <w:b/>
+                <w:bCs/>
+                <w:color w:val="525252" w:themeColor="accent3" w:themeShade="80"/>
+                <w:sz w:val="20"/>
+                <w:szCs w:val="20"/>
+              </w:rPr>
+              <w:t>Streamlit</w:t>
+            </w:r>
+            <w:proofErr w:type="spellEnd"/>
+            <w:r>
+              <w:rPr>
+                <w:rFonts w:ascii="Arial" w:eastAsia="Arial" w:hAnsi="Arial" w:cs="Arial"/>
+                <w:b/>
+                <w:bCs/>
+                <w:color w:val="525252" w:themeColor="accent3" w:themeShade="80"/>
+                <w:sz w:val="20"/>
+                <w:szCs w:val="20"/>
+              </w:rPr>
+              <w:t xml:space="preserve"> Docs</w:t>
             </w:r>
             <w:r>
               <w:rPr>
@@ -3222,7 +3658,7 @@
                 <w:szCs w:val="20"/>
               </w:rPr>
             </w:pPr>
-            <w:hyperlink r:id="rId11" w:history="1">
+            <w:hyperlink r:id="rId12" w:history="1">
               <w:r>
                 <w:rPr>
                   <w:rStyle w:val="Hyperlink"/>
@@ -3245,7 +3681,7 @@
                 <w:szCs w:val="20"/>
               </w:rPr>
             </w:pPr>
-            <w:hyperlink r:id="rId12" w:tgtFrame="_new" w:history="1">
+            <w:hyperlink r:id="rId13" w:tgtFrame="_new" w:history="1">
               <w:r>
                 <w:rPr>
                   <w:rStyle w:val="Hyperlink"/>
@@ -3268,7 +3704,7 @@
                 <w:szCs w:val="20"/>
               </w:rPr>
             </w:pPr>
-            <w:hyperlink r:id="rId13" w:tgtFrame="_new" w:history="1">
+            <w:hyperlink r:id="rId14" w:tgtFrame="_new" w:history="1">
               <w:r>
                 <w:rPr>
                   <w:rStyle w:val="Hyperlink"/>
@@ -3299,7 +3735,7 @@
                 <w:szCs w:val="20"/>
               </w:rPr>
             </w:pPr>
-            <w:hyperlink r:id="rId14" w:history="1">
+            <w:hyperlink r:id="rId15" w:history="1">
               <w:r>
                 <w:rPr>
                   <w:rStyle w:val="Hyperlink"/>
@@ -3322,7 +3758,7 @@
                 <w:szCs w:val="20"/>
               </w:rPr>
             </w:pPr>
-            <w:hyperlink r:id="rId15" w:history="1">
+            <w:hyperlink r:id="rId16" w:history="1">
               <w:r>
                 <w:rPr>
                   <w:rStyle w:val="Hyperlink"/>
@@ -3472,12 +3908,12 @@
       </w:r>
     </w:p>
     <w:sectPr>
-      <w:headerReference w:type="even" r:id="rId16"/>
-      <w:headerReference w:type="default" r:id="rId17"/>
-      <w:footerReference w:type="even" r:id="rId18"/>
-      <w:footerReference w:type="default" r:id="rId19"/>
-      <w:headerReference w:type="first" r:id="rId20"/>
-      <w:footerReference w:type="first" r:id="rId21"/>
+      <w:headerReference w:type="even" r:id="rId17"/>
+      <w:headerReference w:type="default" r:id="rId18"/>
+      <w:footerReference w:type="even" r:id="rId19"/>
+      <w:footerReference w:type="default" r:id="rId20"/>
+      <w:headerReference w:type="first" r:id="rId21"/>
+      <w:footerReference w:type="first" r:id="rId22"/>
       <w:pgSz w:w="11906" w:h="16838"/>
       <w:pgMar w:top="1985" w:right="991" w:bottom="1560" w:left="1701" w:header="708" w:footer="708" w:gutter="0"/>
       <w:cols w:space="708"/>
@@ -5138,6 +5574,15 @@
 </file>
 
 <file path=customXml/item1.xml><?xml version="1.0" encoding="utf-8"?>
+<?mso-contentType ?>
+<FormTemplates xmlns="http://schemas.microsoft.com/sharepoint/v3/contenttype/forms">
+  <Display>DocumentLibraryForm</Display>
+  <Edit>DocumentLibraryForm</Edit>
+  <New>DocumentLibraryForm</New>
+</FormTemplates>
+</file>
+
+<file path=customXml/item2.xml><?xml version="1.0" encoding="utf-8"?>
 <p:properties xmlns:p="http://schemas.microsoft.com/office/2006/metadata/properties" xmlns:xsi="http://www.w3.org/2001/XMLSchema-instance" xmlns:pc="http://schemas.microsoft.com/office/infopath/2007/PartnerControls">
   <documentManagement>
     <lcf76f155ced4ddcb4097134ff3c332f xmlns="8ca2a57e-8138-4b57-956a-eb6e2c7049cc">
@@ -5146,15 +5591,6 @@
     <TaxCatchAll xmlns="1d2798d9-1030-4cc5-be7b-200f9e628651" xsi:nil="true"/>
   </documentManagement>
 </p:properties>
-</file>
-
-<file path=customXml/item2.xml><?xml version="1.0" encoding="utf-8"?>
-<?mso-contentType ?>
-<FormTemplates xmlns="http://schemas.microsoft.com/sharepoint/v3/contenttype/forms">
-  <Display>DocumentLibraryForm</Display>
-  <Edit>DocumentLibraryForm</Edit>
-  <New>DocumentLibraryForm</New>
-</FormTemplates>
 </file>
 
 <file path=customXml/item3.xml><?xml version="1.0" encoding="utf-8"?>
@@ -5393,20 +5829,20 @@
 </file>
 
 <file path=customXml/itemProps1.xml><?xml version="1.0" encoding="utf-8"?>
+<ds:datastoreItem xmlns:ds="http://schemas.openxmlformats.org/officeDocument/2006/customXml" ds:itemID="{6C7D064E-B9B1-4DD1-96C1-B59BEDBDE508}">
+  <ds:schemaRefs>
+    <ds:schemaRef ds:uri="http://schemas.microsoft.com/sharepoint/v3/contenttype/forms"/>
+  </ds:schemaRefs>
+</ds:datastoreItem>
+</file>
+
+<file path=customXml/itemProps2.xml><?xml version="1.0" encoding="utf-8"?>
 <ds:datastoreItem xmlns:ds="http://schemas.openxmlformats.org/officeDocument/2006/customXml" ds:itemID="{DEC3F211-A3ED-4D74-812F-955FD328EBB9}">
   <ds:schemaRefs>
     <ds:schemaRef ds:uri="http://schemas.microsoft.com/office/2006/metadata/properties"/>
     <ds:schemaRef ds:uri="http://schemas.microsoft.com/office/infopath/2007/PartnerControls"/>
     <ds:schemaRef ds:uri="8ca2a57e-8138-4b57-956a-eb6e2c7049cc"/>
     <ds:schemaRef ds:uri="1d2798d9-1030-4cc5-be7b-200f9e628651"/>
-  </ds:schemaRefs>
-</ds:datastoreItem>
-</file>
-
-<file path=customXml/itemProps2.xml><?xml version="1.0" encoding="utf-8"?>
-<ds:datastoreItem xmlns:ds="http://schemas.openxmlformats.org/officeDocument/2006/customXml" ds:itemID="{6C7D064E-B9B1-4DD1-96C1-B59BEDBDE508}">
-  <ds:schemaRefs>
-    <ds:schemaRef ds:uri="http://schemas.microsoft.com/sharepoint/v3/contenttype/forms"/>
   </ds:schemaRefs>
 </ds:datastoreItem>
 </file>

</xml_diff>